<commit_message>
Fix errors in main diagram and example diagram.
</commit_message>
<xml_diff>
--- a/evidence2decisiontool/www/e2dguide.docx
+++ b/evidence2decisiontool/www/e2dguide.docx
@@ -1,6 +1,6 @@
 
 <file path=word/document.xml><?xml version="1.0" encoding="utf-8"?>
-<w:document xmlns:wpc="http://schemas.microsoft.com/office/word/2010/wordprocessingCanvas" xmlns:cx="http://schemas.microsoft.com/office/drawing/2014/chartex" xmlns:cx1="http://schemas.microsoft.com/office/drawing/2015/9/8/chartex" xmlns:cx2="http://schemas.microsoft.com/office/drawing/2015/10/21/chartex" xmlns:cx3="http://schemas.microsoft.com/office/drawing/2016/5/9/chartex" xmlns:cx4="http://schemas.microsoft.com/office/drawing/2016/5/10/chartex" xmlns:cx5="http://schemas.microsoft.com/office/drawing/2016/5/11/chartex" xmlns:cx6="http://schemas.microsoft.com/office/drawing/2016/5/12/chartex" xmlns:cx7="http://schemas.microsoft.com/office/drawing/2016/5/13/chartex" xmlns:cx8="http://schemas.microsoft.com/office/drawing/2016/5/14/chartex" xmlns:mc="http://schemas.openxmlformats.org/markup-compatibility/2006" xmlns:aink="http://schemas.microsoft.com/office/drawing/2016/ink" xmlns:am3d="http://schemas.microsoft.com/office/drawing/2017/model3d" xmlns:o="urn:schemas-microsoft-com:office:office" xmlns:r="http://schemas.openxmlformats.org/officeDocument/2006/relationships" xmlns:m="http://schemas.openxmlformats.org/officeDocument/2006/math" xmlns:v="urn:schemas-microsoft-com:vml" xmlns:wp14="http://schemas.microsoft.com/office/word/2010/wordprocessingDrawing" xmlns:wp="http://schemas.openxmlformats.org/drawingml/2006/wordprocessingDrawing" xmlns:w10="urn:schemas-microsoft-com:office:word" xmlns:w="http://schemas.openxmlformats.org/wordprocessingml/2006/main" xmlns:w14="http://schemas.microsoft.com/office/word/2010/wordml" xmlns:w15="http://schemas.microsoft.com/office/word/2012/wordml" xmlns:w16cex="http://schemas.microsoft.com/office/word/2018/wordml/cex" xmlns:w16cid="http://schemas.microsoft.com/office/word/2016/wordml/cid" xmlns:w16="http://schemas.microsoft.com/office/word/2018/wordml" xmlns:w16se="http://schemas.microsoft.com/office/word/2015/wordml/symex" xmlns:wpg="http://schemas.microsoft.com/office/word/2010/wordprocessingGroup" xmlns:wpi="http://schemas.microsoft.com/office/word/2010/wordprocessingInk" xmlns:wne="http://schemas.microsoft.com/office/word/2006/wordml" xmlns:wps="http://schemas.microsoft.com/office/word/2010/wordprocessingShape" mc:Ignorable="w14 w15 w16se w16cid w16 w16cex wp14">
+<w:document xmlns:wpc="http://schemas.microsoft.com/office/word/2010/wordprocessingCanvas" xmlns:cx="http://schemas.microsoft.com/office/drawing/2014/chartex" xmlns:cx1="http://schemas.microsoft.com/office/drawing/2015/9/8/chartex" xmlns:cx2="http://schemas.microsoft.com/office/drawing/2015/10/21/chartex" xmlns:cx3="http://schemas.microsoft.com/office/drawing/2016/5/9/chartex" xmlns:cx4="http://schemas.microsoft.com/office/drawing/2016/5/10/chartex" xmlns:cx5="http://schemas.microsoft.com/office/drawing/2016/5/11/chartex" xmlns:cx6="http://schemas.microsoft.com/office/drawing/2016/5/12/chartex" xmlns:cx7="http://schemas.microsoft.com/office/drawing/2016/5/13/chartex" xmlns:cx8="http://schemas.microsoft.com/office/drawing/2016/5/14/chartex" xmlns:mc="http://schemas.openxmlformats.org/markup-compatibility/2006" xmlns:aink="http://schemas.microsoft.com/office/drawing/2016/ink" xmlns:am3d="http://schemas.microsoft.com/office/drawing/2017/model3d" xmlns:o="urn:schemas-microsoft-com:office:office" xmlns:r="http://schemas.openxmlformats.org/officeDocument/2006/relationships" xmlns:m="http://schemas.openxmlformats.org/officeDocument/2006/math" xmlns:v="urn:schemas-microsoft-com:vml" xmlns:wp14="http://schemas.microsoft.com/office/word/2010/wordprocessingDrawing" xmlns:wp="http://schemas.openxmlformats.org/drawingml/2006/wordprocessingDrawing" xmlns:w10="urn:schemas-microsoft-com:office:word" xmlns:w="http://schemas.openxmlformats.org/wordprocessingml/2006/main" xmlns:w14="http://schemas.microsoft.com/office/word/2010/wordml" xmlns:w15="http://schemas.microsoft.com/office/word/2012/wordml" xmlns:w16cex="http://schemas.microsoft.com/office/word/2018/wordml/cex" xmlns:w16cid="http://schemas.microsoft.com/office/word/2016/wordml/cid" xmlns:w16="http://schemas.microsoft.com/office/word/2018/wordml" xmlns:w16sdtdh="http://schemas.microsoft.com/office/word/2020/wordml/sdtdatahash" xmlns:w16se="http://schemas.microsoft.com/office/word/2015/wordml/symex" xmlns:wpg="http://schemas.microsoft.com/office/word/2010/wordprocessingGroup" xmlns:wpi="http://schemas.microsoft.com/office/word/2010/wordprocessingInk" xmlns:wne="http://schemas.microsoft.com/office/word/2006/wordml" xmlns:wps="http://schemas.microsoft.com/office/word/2010/wordprocessingShape" mc:Ignorable="w14 w15 w16se w16cid w16 w16cex w16sdtdh wp14">
   <w:body>
     <w:p>
       <w:pPr>
@@ -8058,10 +8058,10 @@
           <w:szCs w:val="26"/>
         </w:rPr>
         <w:drawing>
-          <wp:inline distT="0" distB="0" distL="0" distR="0" wp14:anchorId="2766C252" wp14:editId="246D6334">
-            <wp:extent cx="6284829" cy="7048005"/>
-            <wp:effectExtent l="0" t="0" r="1905" b="635"/>
-            <wp:docPr id="3" name="Picture 3" descr="Graphical user interface, text, application, Word&#10;&#10;Description automatically generated"/>
+          <wp:inline distT="0" distB="0" distL="0" distR="0" wp14:anchorId="659E2089" wp14:editId="00254374">
+            <wp:extent cx="6272530" cy="7034213"/>
+            <wp:effectExtent l="0" t="0" r="0" b="0"/>
+            <wp:docPr id="7" name="Picture 7"/>
             <wp:cNvGraphicFramePr>
               <a:graphicFrameLocks xmlns:a="http://schemas.openxmlformats.org/drawingml/2006/main" noChangeAspect="1"/>
             </wp:cNvGraphicFramePr>
@@ -8069,7 +8069,7 @@
               <a:graphicData uri="http://schemas.openxmlformats.org/drawingml/2006/picture">
                 <pic:pic xmlns:pic="http://schemas.openxmlformats.org/drawingml/2006/picture">
                   <pic:nvPicPr>
-                    <pic:cNvPr id="3" name="Picture 3" descr="Graphical user interface, text, application, Word&#10;&#10;Description automatically generated"/>
+                    <pic:cNvPr id="7" name="Picture 7"/>
                     <pic:cNvPicPr/>
                   </pic:nvPicPr>
                   <pic:blipFill>
@@ -8087,7 +8087,7 @@
                   <pic:spPr>
                     <a:xfrm>
                       <a:off x="0" y="0"/>
-                      <a:ext cx="6286178" cy="7049518"/>
+                      <a:ext cx="6275191" cy="7037197"/>
                     </a:xfrm>
                     <a:prstGeom prst="rect">
                       <a:avLst/>
@@ -15807,15 +15807,7 @@
       </w:r>
       <w:proofErr w:type="spellEnd"/>
       <w:r>
-        <w:t xml:space="preserve">; the Medway Valley Countryside Partnership; Sheffield &amp; Rotherham Wildlife Trust; Bedfordshire, Buckinghamshire, and Oxfordshire Wildlife Trust; Catherine </w:t>
-      </w:r>
-      <w:proofErr w:type="spellStart"/>
-      <w:r>
-        <w:t>McNicol</w:t>
-      </w:r>
-      <w:proofErr w:type="spellEnd"/>
-      <w:r>
-        <w:t xml:space="preserve"> at Gloucestershire Wildlife Trust. </w:t>
+        <w:t xml:space="preserve">; the Medway Valley Countryside Partnership; Sheffield &amp; Rotherham Wildlife Trust; Bedfordshire, Buckinghamshire, and Oxfordshire Wildlife Trust; Catherine McNicol at Gloucestershire Wildlife Trust. </w:t>
       </w:r>
       <w:r>
         <w:t>Thanks to an anonymous reviewer and Nick Salafsky for their comments to improve the tool too. Finally, t</w:t>
@@ -15839,7 +15831,7 @@
 </file>
 
 <file path=word/endnotes.xml><?xml version="1.0" encoding="utf-8"?>
-<w:endnotes xmlns:wpc="http://schemas.microsoft.com/office/word/2010/wordprocessingCanvas" xmlns:cx="http://schemas.microsoft.com/office/drawing/2014/chartex" xmlns:cx1="http://schemas.microsoft.com/office/drawing/2015/9/8/chartex" xmlns:cx2="http://schemas.microsoft.com/office/drawing/2015/10/21/chartex" xmlns:cx3="http://schemas.microsoft.com/office/drawing/2016/5/9/chartex" xmlns:cx4="http://schemas.microsoft.com/office/drawing/2016/5/10/chartex" xmlns:cx5="http://schemas.microsoft.com/office/drawing/2016/5/11/chartex" xmlns:cx6="http://schemas.microsoft.com/office/drawing/2016/5/12/chartex" xmlns:cx7="http://schemas.microsoft.com/office/drawing/2016/5/13/chartex" xmlns:cx8="http://schemas.microsoft.com/office/drawing/2016/5/14/chartex" xmlns:mc="http://schemas.openxmlformats.org/markup-compatibility/2006" xmlns:aink="http://schemas.microsoft.com/office/drawing/2016/ink" xmlns:am3d="http://schemas.microsoft.com/office/drawing/2017/model3d" xmlns:o="urn:schemas-microsoft-com:office:office" xmlns:r="http://schemas.openxmlformats.org/officeDocument/2006/relationships" xmlns:m="http://schemas.openxmlformats.org/officeDocument/2006/math" xmlns:v="urn:schemas-microsoft-com:vml" xmlns:wp14="http://schemas.microsoft.com/office/word/2010/wordprocessingDrawing" xmlns:wp="http://schemas.openxmlformats.org/drawingml/2006/wordprocessingDrawing" xmlns:w10="urn:schemas-microsoft-com:office:word" xmlns:w="http://schemas.openxmlformats.org/wordprocessingml/2006/main" xmlns:w14="http://schemas.microsoft.com/office/word/2010/wordml" xmlns:w15="http://schemas.microsoft.com/office/word/2012/wordml" xmlns:w16cex="http://schemas.microsoft.com/office/word/2018/wordml/cex" xmlns:w16cid="http://schemas.microsoft.com/office/word/2016/wordml/cid" xmlns:w16="http://schemas.microsoft.com/office/word/2018/wordml" xmlns:w16se="http://schemas.microsoft.com/office/word/2015/wordml/symex" xmlns:wpg="http://schemas.microsoft.com/office/word/2010/wordprocessingGroup" xmlns:wpi="http://schemas.microsoft.com/office/word/2010/wordprocessingInk" xmlns:wne="http://schemas.microsoft.com/office/word/2006/wordml" xmlns:wps="http://schemas.microsoft.com/office/word/2010/wordprocessingShape" mc:Ignorable="w14 w15 w16se w16cid w16 w16cex wp14">
+<w:endnotes xmlns:wpc="http://schemas.microsoft.com/office/word/2010/wordprocessingCanvas" xmlns:cx="http://schemas.microsoft.com/office/drawing/2014/chartex" xmlns:cx1="http://schemas.microsoft.com/office/drawing/2015/9/8/chartex" xmlns:cx2="http://schemas.microsoft.com/office/drawing/2015/10/21/chartex" xmlns:cx3="http://schemas.microsoft.com/office/drawing/2016/5/9/chartex" xmlns:cx4="http://schemas.microsoft.com/office/drawing/2016/5/10/chartex" xmlns:cx5="http://schemas.microsoft.com/office/drawing/2016/5/11/chartex" xmlns:cx6="http://schemas.microsoft.com/office/drawing/2016/5/12/chartex" xmlns:cx7="http://schemas.microsoft.com/office/drawing/2016/5/13/chartex" xmlns:cx8="http://schemas.microsoft.com/office/drawing/2016/5/14/chartex" xmlns:mc="http://schemas.openxmlformats.org/markup-compatibility/2006" xmlns:aink="http://schemas.microsoft.com/office/drawing/2016/ink" xmlns:am3d="http://schemas.microsoft.com/office/drawing/2017/model3d" xmlns:o="urn:schemas-microsoft-com:office:office" xmlns:r="http://schemas.openxmlformats.org/officeDocument/2006/relationships" xmlns:m="http://schemas.openxmlformats.org/officeDocument/2006/math" xmlns:v="urn:schemas-microsoft-com:vml" xmlns:wp14="http://schemas.microsoft.com/office/word/2010/wordprocessingDrawing" xmlns:wp="http://schemas.openxmlformats.org/drawingml/2006/wordprocessingDrawing" xmlns:w10="urn:schemas-microsoft-com:office:word" xmlns:w="http://schemas.openxmlformats.org/wordprocessingml/2006/main" xmlns:w14="http://schemas.microsoft.com/office/word/2010/wordml" xmlns:w15="http://schemas.microsoft.com/office/word/2012/wordml" xmlns:w16cex="http://schemas.microsoft.com/office/word/2018/wordml/cex" xmlns:w16cid="http://schemas.microsoft.com/office/word/2016/wordml/cid" xmlns:w16="http://schemas.microsoft.com/office/word/2018/wordml" xmlns:w16sdtdh="http://schemas.microsoft.com/office/word/2020/wordml/sdtdatahash" xmlns:w16se="http://schemas.microsoft.com/office/word/2015/wordml/symex" xmlns:wpg="http://schemas.microsoft.com/office/word/2010/wordprocessingGroup" xmlns:wpi="http://schemas.microsoft.com/office/word/2010/wordprocessingInk" xmlns:wne="http://schemas.microsoft.com/office/word/2006/wordml" xmlns:wps="http://schemas.microsoft.com/office/word/2010/wordprocessingShape" mc:Ignorable="w14 w15 w16se w16cid w16 w16cex w16sdtdh wp14">
   <w:endnote w:type="separator" w:id="-1">
     <w:p>
       <w:pPr>
@@ -15871,7 +15863,7 @@
 </file>
 
 <file path=word/footnotes.xml><?xml version="1.0" encoding="utf-8"?>
-<w:footnotes xmlns:wpc="http://schemas.microsoft.com/office/word/2010/wordprocessingCanvas" xmlns:cx="http://schemas.microsoft.com/office/drawing/2014/chartex" xmlns:cx1="http://schemas.microsoft.com/office/drawing/2015/9/8/chartex" xmlns:cx2="http://schemas.microsoft.com/office/drawing/2015/10/21/chartex" xmlns:cx3="http://schemas.microsoft.com/office/drawing/2016/5/9/chartex" xmlns:cx4="http://schemas.microsoft.com/office/drawing/2016/5/10/chartex" xmlns:cx5="http://schemas.microsoft.com/office/drawing/2016/5/11/chartex" xmlns:cx6="http://schemas.microsoft.com/office/drawing/2016/5/12/chartex" xmlns:cx7="http://schemas.microsoft.com/office/drawing/2016/5/13/chartex" xmlns:cx8="http://schemas.microsoft.com/office/drawing/2016/5/14/chartex" xmlns:mc="http://schemas.openxmlformats.org/markup-compatibility/2006" xmlns:aink="http://schemas.microsoft.com/office/drawing/2016/ink" xmlns:am3d="http://schemas.microsoft.com/office/drawing/2017/model3d" xmlns:o="urn:schemas-microsoft-com:office:office" xmlns:r="http://schemas.openxmlformats.org/officeDocument/2006/relationships" xmlns:m="http://schemas.openxmlformats.org/officeDocument/2006/math" xmlns:v="urn:schemas-microsoft-com:vml" xmlns:wp14="http://schemas.microsoft.com/office/word/2010/wordprocessingDrawing" xmlns:wp="http://schemas.openxmlformats.org/drawingml/2006/wordprocessingDrawing" xmlns:w10="urn:schemas-microsoft-com:office:word" xmlns:w="http://schemas.openxmlformats.org/wordprocessingml/2006/main" xmlns:w14="http://schemas.microsoft.com/office/word/2010/wordml" xmlns:w15="http://schemas.microsoft.com/office/word/2012/wordml" xmlns:w16cex="http://schemas.microsoft.com/office/word/2018/wordml/cex" xmlns:w16cid="http://schemas.microsoft.com/office/word/2016/wordml/cid" xmlns:w16="http://schemas.microsoft.com/office/word/2018/wordml" xmlns:w16se="http://schemas.microsoft.com/office/word/2015/wordml/symex" xmlns:wpg="http://schemas.microsoft.com/office/word/2010/wordprocessingGroup" xmlns:wpi="http://schemas.microsoft.com/office/word/2010/wordprocessingInk" xmlns:wne="http://schemas.microsoft.com/office/word/2006/wordml" xmlns:wps="http://schemas.microsoft.com/office/word/2010/wordprocessingShape" mc:Ignorable="w14 w15 w16se w16cid w16 w16cex wp14">
+<w:footnotes xmlns:wpc="http://schemas.microsoft.com/office/word/2010/wordprocessingCanvas" xmlns:cx="http://schemas.microsoft.com/office/drawing/2014/chartex" xmlns:cx1="http://schemas.microsoft.com/office/drawing/2015/9/8/chartex" xmlns:cx2="http://schemas.microsoft.com/office/drawing/2015/10/21/chartex" xmlns:cx3="http://schemas.microsoft.com/office/drawing/2016/5/9/chartex" xmlns:cx4="http://schemas.microsoft.com/office/drawing/2016/5/10/chartex" xmlns:cx5="http://schemas.microsoft.com/office/drawing/2016/5/11/chartex" xmlns:cx6="http://schemas.microsoft.com/office/drawing/2016/5/12/chartex" xmlns:cx7="http://schemas.microsoft.com/office/drawing/2016/5/13/chartex" xmlns:cx8="http://schemas.microsoft.com/office/drawing/2016/5/14/chartex" xmlns:mc="http://schemas.openxmlformats.org/markup-compatibility/2006" xmlns:aink="http://schemas.microsoft.com/office/drawing/2016/ink" xmlns:am3d="http://schemas.microsoft.com/office/drawing/2017/model3d" xmlns:o="urn:schemas-microsoft-com:office:office" xmlns:r="http://schemas.openxmlformats.org/officeDocument/2006/relationships" xmlns:m="http://schemas.openxmlformats.org/officeDocument/2006/math" xmlns:v="urn:schemas-microsoft-com:vml" xmlns:wp14="http://schemas.microsoft.com/office/word/2010/wordprocessingDrawing" xmlns:wp="http://schemas.openxmlformats.org/drawingml/2006/wordprocessingDrawing" xmlns:w10="urn:schemas-microsoft-com:office:word" xmlns:w="http://schemas.openxmlformats.org/wordprocessingml/2006/main" xmlns:w14="http://schemas.microsoft.com/office/word/2010/wordml" xmlns:w15="http://schemas.microsoft.com/office/word/2012/wordml" xmlns:w16cex="http://schemas.microsoft.com/office/word/2018/wordml/cex" xmlns:w16cid="http://schemas.microsoft.com/office/word/2016/wordml/cid" xmlns:w16="http://schemas.microsoft.com/office/word/2018/wordml" xmlns:w16sdtdh="http://schemas.microsoft.com/office/word/2020/wordml/sdtdatahash" xmlns:w16se="http://schemas.microsoft.com/office/word/2015/wordml/symex" xmlns:wpg="http://schemas.microsoft.com/office/word/2010/wordprocessingGroup" xmlns:wpi="http://schemas.microsoft.com/office/word/2010/wordprocessingInk" xmlns:wne="http://schemas.microsoft.com/office/word/2006/wordml" xmlns:wps="http://schemas.microsoft.com/office/word/2010/wordprocessingShape" mc:Ignorable="w14 w15 w16se w16cid w16 w16cex w16sdtdh wp14">
   <w:footnote w:type="separator" w:id="-1">
     <w:p>
       <w:pPr>
@@ -15903,7 +15895,7 @@
 </file>
 
 <file path=word/header1.xml><?xml version="1.0" encoding="utf-8"?>
-<w:hdr xmlns:wpc="http://schemas.microsoft.com/office/word/2010/wordprocessingCanvas" xmlns:cx="http://schemas.microsoft.com/office/drawing/2014/chartex" xmlns:cx1="http://schemas.microsoft.com/office/drawing/2015/9/8/chartex" xmlns:cx2="http://schemas.microsoft.com/office/drawing/2015/10/21/chartex" xmlns:cx3="http://schemas.microsoft.com/office/drawing/2016/5/9/chartex" xmlns:cx4="http://schemas.microsoft.com/office/drawing/2016/5/10/chartex" xmlns:cx5="http://schemas.microsoft.com/office/drawing/2016/5/11/chartex" xmlns:cx6="http://schemas.microsoft.com/office/drawing/2016/5/12/chartex" xmlns:cx7="http://schemas.microsoft.com/office/drawing/2016/5/13/chartex" xmlns:cx8="http://schemas.microsoft.com/office/drawing/2016/5/14/chartex" xmlns:mc="http://schemas.openxmlformats.org/markup-compatibility/2006" xmlns:aink="http://schemas.microsoft.com/office/drawing/2016/ink" xmlns:am3d="http://schemas.microsoft.com/office/drawing/2017/model3d" xmlns:o="urn:schemas-microsoft-com:office:office" xmlns:r="http://schemas.openxmlformats.org/officeDocument/2006/relationships" xmlns:m="http://schemas.openxmlformats.org/officeDocument/2006/math" xmlns:v="urn:schemas-microsoft-com:vml" xmlns:wp14="http://schemas.microsoft.com/office/word/2010/wordprocessingDrawing" xmlns:wp="http://schemas.openxmlformats.org/drawingml/2006/wordprocessingDrawing" xmlns:w10="urn:schemas-microsoft-com:office:word" xmlns:w="http://schemas.openxmlformats.org/wordprocessingml/2006/main" xmlns:w14="http://schemas.microsoft.com/office/word/2010/wordml" xmlns:w15="http://schemas.microsoft.com/office/word/2012/wordml" xmlns:w16cex="http://schemas.microsoft.com/office/word/2018/wordml/cex" xmlns:w16cid="http://schemas.microsoft.com/office/word/2016/wordml/cid" xmlns:w16="http://schemas.microsoft.com/office/word/2018/wordml" xmlns:w16se="http://schemas.microsoft.com/office/word/2015/wordml/symex" xmlns:wpg="http://schemas.microsoft.com/office/word/2010/wordprocessingGroup" xmlns:wpi="http://schemas.microsoft.com/office/word/2010/wordprocessingInk" xmlns:wne="http://schemas.microsoft.com/office/word/2006/wordml" xmlns:wps="http://schemas.microsoft.com/office/word/2010/wordprocessingShape" mc:Ignorable="w14 w15 w16se w16cid w16 w16cex wp14">
+<w:hdr xmlns:wpc="http://schemas.microsoft.com/office/word/2010/wordprocessingCanvas" xmlns:cx="http://schemas.microsoft.com/office/drawing/2014/chartex" xmlns:cx1="http://schemas.microsoft.com/office/drawing/2015/9/8/chartex" xmlns:cx2="http://schemas.microsoft.com/office/drawing/2015/10/21/chartex" xmlns:cx3="http://schemas.microsoft.com/office/drawing/2016/5/9/chartex" xmlns:cx4="http://schemas.microsoft.com/office/drawing/2016/5/10/chartex" xmlns:cx5="http://schemas.microsoft.com/office/drawing/2016/5/11/chartex" xmlns:cx6="http://schemas.microsoft.com/office/drawing/2016/5/12/chartex" xmlns:cx7="http://schemas.microsoft.com/office/drawing/2016/5/13/chartex" xmlns:cx8="http://schemas.microsoft.com/office/drawing/2016/5/14/chartex" xmlns:mc="http://schemas.openxmlformats.org/markup-compatibility/2006" xmlns:aink="http://schemas.microsoft.com/office/drawing/2016/ink" xmlns:am3d="http://schemas.microsoft.com/office/drawing/2017/model3d" xmlns:o="urn:schemas-microsoft-com:office:office" xmlns:r="http://schemas.openxmlformats.org/officeDocument/2006/relationships" xmlns:m="http://schemas.openxmlformats.org/officeDocument/2006/math" xmlns:v="urn:schemas-microsoft-com:vml" xmlns:wp14="http://schemas.microsoft.com/office/word/2010/wordprocessingDrawing" xmlns:wp="http://schemas.openxmlformats.org/drawingml/2006/wordprocessingDrawing" xmlns:w10="urn:schemas-microsoft-com:office:word" xmlns:w="http://schemas.openxmlformats.org/wordprocessingml/2006/main" xmlns:w14="http://schemas.microsoft.com/office/word/2010/wordml" xmlns:w15="http://schemas.microsoft.com/office/word/2012/wordml" xmlns:w16cex="http://schemas.microsoft.com/office/word/2018/wordml/cex" xmlns:w16cid="http://schemas.microsoft.com/office/word/2016/wordml/cid" xmlns:w16="http://schemas.microsoft.com/office/word/2018/wordml" xmlns:w16sdtdh="http://schemas.microsoft.com/office/word/2020/wordml/sdtdatahash" xmlns:w16se="http://schemas.microsoft.com/office/word/2015/wordml/symex" xmlns:wpg="http://schemas.microsoft.com/office/word/2010/wordprocessingGroup" xmlns:wpi="http://schemas.microsoft.com/office/word/2010/wordprocessingInk" xmlns:wne="http://schemas.microsoft.com/office/word/2006/wordml" xmlns:wps="http://schemas.microsoft.com/office/word/2010/wordprocessingShape" mc:Ignorable="w14 w15 w16se w16cid w16 w16cex w16sdtdh wp14">
   <w:p>
     <w:pPr>
       <w:pStyle w:val="Header"/>
@@ -15967,7 +15959,7 @@
 </file>
 
 <file path=word/numbering.xml><?xml version="1.0" encoding="utf-8"?>
-<w:numbering xmlns:wpc="http://schemas.microsoft.com/office/word/2010/wordprocessingCanvas" xmlns:cx="http://schemas.microsoft.com/office/drawing/2014/chartex" xmlns:cx1="http://schemas.microsoft.com/office/drawing/2015/9/8/chartex" xmlns:cx2="http://schemas.microsoft.com/office/drawing/2015/10/21/chartex" xmlns:cx3="http://schemas.microsoft.com/office/drawing/2016/5/9/chartex" xmlns:cx4="http://schemas.microsoft.com/office/drawing/2016/5/10/chartex" xmlns:cx5="http://schemas.microsoft.com/office/drawing/2016/5/11/chartex" xmlns:cx6="http://schemas.microsoft.com/office/drawing/2016/5/12/chartex" xmlns:cx7="http://schemas.microsoft.com/office/drawing/2016/5/13/chartex" xmlns:cx8="http://schemas.microsoft.com/office/drawing/2016/5/14/chartex" xmlns:mc="http://schemas.openxmlformats.org/markup-compatibility/2006" xmlns:aink="http://schemas.microsoft.com/office/drawing/2016/ink" xmlns:am3d="http://schemas.microsoft.com/office/drawing/2017/model3d" xmlns:o="urn:schemas-microsoft-com:office:office" xmlns:r="http://schemas.openxmlformats.org/officeDocument/2006/relationships" xmlns:m="http://schemas.openxmlformats.org/officeDocument/2006/math" xmlns:v="urn:schemas-microsoft-com:vml" xmlns:wp14="http://schemas.microsoft.com/office/word/2010/wordprocessingDrawing" xmlns:wp="http://schemas.openxmlformats.org/drawingml/2006/wordprocessingDrawing" xmlns:w10="urn:schemas-microsoft-com:office:word" xmlns:w="http://schemas.openxmlformats.org/wordprocessingml/2006/main" xmlns:w14="http://schemas.microsoft.com/office/word/2010/wordml" xmlns:w15="http://schemas.microsoft.com/office/word/2012/wordml" xmlns:w16cex="http://schemas.microsoft.com/office/word/2018/wordml/cex" xmlns:w16cid="http://schemas.microsoft.com/office/word/2016/wordml/cid" xmlns:w16="http://schemas.microsoft.com/office/word/2018/wordml" xmlns:w16se="http://schemas.microsoft.com/office/word/2015/wordml/symex" xmlns:wpg="http://schemas.microsoft.com/office/word/2010/wordprocessingGroup" xmlns:wpi="http://schemas.microsoft.com/office/word/2010/wordprocessingInk" xmlns:wne="http://schemas.microsoft.com/office/word/2006/wordml" xmlns:wps="http://schemas.microsoft.com/office/word/2010/wordprocessingShape" mc:Ignorable="w14 w15 w16se w16cid w16 w16cex wp14">
+<w:numbering xmlns:wpc="http://schemas.microsoft.com/office/word/2010/wordprocessingCanvas" xmlns:cx="http://schemas.microsoft.com/office/drawing/2014/chartex" xmlns:cx1="http://schemas.microsoft.com/office/drawing/2015/9/8/chartex" xmlns:cx2="http://schemas.microsoft.com/office/drawing/2015/10/21/chartex" xmlns:cx3="http://schemas.microsoft.com/office/drawing/2016/5/9/chartex" xmlns:cx4="http://schemas.microsoft.com/office/drawing/2016/5/10/chartex" xmlns:cx5="http://schemas.microsoft.com/office/drawing/2016/5/11/chartex" xmlns:cx6="http://schemas.microsoft.com/office/drawing/2016/5/12/chartex" xmlns:cx7="http://schemas.microsoft.com/office/drawing/2016/5/13/chartex" xmlns:cx8="http://schemas.microsoft.com/office/drawing/2016/5/14/chartex" xmlns:mc="http://schemas.openxmlformats.org/markup-compatibility/2006" xmlns:aink="http://schemas.microsoft.com/office/drawing/2016/ink" xmlns:am3d="http://schemas.microsoft.com/office/drawing/2017/model3d" xmlns:o="urn:schemas-microsoft-com:office:office" xmlns:r="http://schemas.openxmlformats.org/officeDocument/2006/relationships" xmlns:m="http://schemas.openxmlformats.org/officeDocument/2006/math" xmlns:v="urn:schemas-microsoft-com:vml" xmlns:wp14="http://schemas.microsoft.com/office/word/2010/wordprocessingDrawing" xmlns:wp="http://schemas.openxmlformats.org/drawingml/2006/wordprocessingDrawing" xmlns:w10="urn:schemas-microsoft-com:office:word" xmlns:w="http://schemas.openxmlformats.org/wordprocessingml/2006/main" xmlns:w14="http://schemas.microsoft.com/office/word/2010/wordml" xmlns:w15="http://schemas.microsoft.com/office/word/2012/wordml" xmlns:w16cex="http://schemas.microsoft.com/office/word/2018/wordml/cex" xmlns:w16cid="http://schemas.microsoft.com/office/word/2016/wordml/cid" xmlns:w16="http://schemas.microsoft.com/office/word/2018/wordml" xmlns:w16sdtdh="http://schemas.microsoft.com/office/word/2020/wordml/sdtdatahash" xmlns:w16se="http://schemas.microsoft.com/office/word/2015/wordml/symex" xmlns:wpg="http://schemas.microsoft.com/office/word/2010/wordprocessingGroup" xmlns:wpi="http://schemas.microsoft.com/office/word/2010/wordprocessingInk" xmlns:wne="http://schemas.microsoft.com/office/word/2006/wordml" xmlns:wps="http://schemas.microsoft.com/office/word/2010/wordprocessingShape" mc:Ignorable="w14 w15 w16se w16cid w16 w16cex w16sdtdh wp14">
   <w:abstractNum w:abstractNumId="0" w15:restartNumberingAfterBreak="0">
     <w:nsid w:val="0D827344"/>
     <w:multiLevelType w:val="hybridMultilevel"/>
@@ -16296,7 +16288,7 @@
 </file>
 
 <file path=word/styles.xml><?xml version="1.0" encoding="utf-8"?>
-<w:styles xmlns:mc="http://schemas.openxmlformats.org/markup-compatibility/2006" xmlns:r="http://schemas.openxmlformats.org/officeDocument/2006/relationships" xmlns:w="http://schemas.openxmlformats.org/wordprocessingml/2006/main" xmlns:w14="http://schemas.microsoft.com/office/word/2010/wordml" xmlns:w15="http://schemas.microsoft.com/office/word/2012/wordml" xmlns:w16cex="http://schemas.microsoft.com/office/word/2018/wordml/cex" xmlns:w16cid="http://schemas.microsoft.com/office/word/2016/wordml/cid" xmlns:w16="http://schemas.microsoft.com/office/word/2018/wordml" xmlns:w16se="http://schemas.microsoft.com/office/word/2015/wordml/symex" mc:Ignorable="w14 w15 w16se w16cid w16 w16cex">
+<w:styles xmlns:mc="http://schemas.openxmlformats.org/markup-compatibility/2006" xmlns:r="http://schemas.openxmlformats.org/officeDocument/2006/relationships" xmlns:w="http://schemas.openxmlformats.org/wordprocessingml/2006/main" xmlns:w14="http://schemas.microsoft.com/office/word/2010/wordml" xmlns:w15="http://schemas.microsoft.com/office/word/2012/wordml" xmlns:w16cex="http://schemas.microsoft.com/office/word/2018/wordml/cex" xmlns:w16cid="http://schemas.microsoft.com/office/word/2016/wordml/cid" xmlns:w16="http://schemas.microsoft.com/office/word/2018/wordml" xmlns:w16sdtdh="http://schemas.microsoft.com/office/word/2020/wordml/sdtdatahash" xmlns:w16se="http://schemas.microsoft.com/office/word/2015/wordml/symex" mc:Ignorable="w14 w15 w16se w16cid w16 w16cex w16sdtdh">
   <w:docDefaults>
     <w:rPrDefault>
       <w:rPr>
@@ -17432,15 +17424,6 @@
 </file>
 
 <file path=customXml/item1.xml><?xml version="1.0" encoding="utf-8"?>
-<?mso-contentType ?>
-<FormTemplates xmlns="http://schemas.microsoft.com/sharepoint/v3/contenttype/forms">
-  <Display>DocumentLibraryForm</Display>
-  <Edit>DocumentLibraryForm</Edit>
-  <New>DocumentLibraryForm</New>
-</FormTemplates>
-</file>
-
-<file path=customXml/item2.xml><?xml version="1.0" encoding="utf-8"?>
 <ct:contentTypeSchema xmlns:ct="http://schemas.microsoft.com/office/2006/metadata/contentType" xmlns:ma="http://schemas.microsoft.com/office/2006/metadata/properties/metaAttributes" ct:_="" ma:_="" ma:contentTypeName="Document" ma:contentTypeID="0x010100845895B1303DBE4AA74A92D358D9EDCB" ma:contentTypeVersion="13" ma:contentTypeDescription="Create a new document." ma:contentTypeScope="" ma:versionID="fddbe135f6ffee560df75508e1692a6c">
   <xsd:schema xmlns:xsd="http://www.w3.org/2001/XMLSchema" xmlns:xs="http://www.w3.org/2001/XMLSchema" xmlns:p="http://schemas.microsoft.com/office/2006/metadata/properties" xmlns:ns3="4c4ce6b2-e112-4ef7-87b2-373d7e38e8c2" xmlns:ns4="45d5ae38-24e2-4988-a60c-e623f9682794" targetNamespace="http://schemas.microsoft.com/office/2006/metadata/properties" ma:root="true" ma:fieldsID="dabe3a5fbdf38b3cd86a3a877c90924e" ns3:_="" ns4:_="">
     <xsd:import namespace="4c4ce6b2-e112-4ef7-87b2-373d7e38e8c2"/>
@@ -17663,25 +17646,26 @@
 </ct:contentTypeSchema>
 </file>
 
-<file path=customXml/item3.xml><?xml version="1.0" encoding="utf-8"?>
-<b:Sources xmlns:b="http://schemas.openxmlformats.org/officeDocument/2006/bibliography" xmlns="http://schemas.openxmlformats.org/officeDocument/2006/bibliography" SelectedStyle="\APASixthEditionOfficeOnline.xsl" StyleName="APA" Version="6"/>
+<file path=customXml/item2.xml><?xml version="1.0" encoding="utf-8"?>
+<?mso-contentType ?>
+<FormTemplates xmlns="http://schemas.microsoft.com/sharepoint/v3/contenttype/forms">
+  <Display>DocumentLibraryForm</Display>
+  <Edit>DocumentLibraryForm</Edit>
+  <New>DocumentLibraryForm</New>
+</FormTemplates>
 </file>
 
-<file path=customXml/item4.xml><?xml version="1.0" encoding="utf-8"?>
+<file path=customXml/item3.xml><?xml version="1.0" encoding="utf-8"?>
 <p:properties xmlns:p="http://schemas.microsoft.com/office/2006/metadata/properties" xmlns:xsi="http://www.w3.org/2001/XMLSchema-instance" xmlns:pc="http://schemas.microsoft.com/office/infopath/2007/PartnerControls">
   <documentManagement/>
 </p:properties>
 </file>
 
-<file path=customXml/itemProps1.xml><?xml version="1.0" encoding="utf-8"?>
-<ds:datastoreItem xmlns:ds="http://schemas.openxmlformats.org/officeDocument/2006/customXml" ds:itemID="{04A62735-53A8-474A-AB8B-E7031AEF291C}">
-  <ds:schemaRefs>
-    <ds:schemaRef ds:uri="http://schemas.microsoft.com/sharepoint/v3/contenttype/forms"/>
-  </ds:schemaRefs>
-</ds:datastoreItem>
+<file path=customXml/item4.xml><?xml version="1.0" encoding="utf-8"?>
+<b:Sources xmlns:b="http://schemas.openxmlformats.org/officeDocument/2006/bibliography" xmlns="http://schemas.openxmlformats.org/officeDocument/2006/bibliography" SelectedStyle="\APASixthEditionOfficeOnline.xsl" StyleName="APA" Version="6"/>
 </file>
 
-<file path=customXml/itemProps2.xml><?xml version="1.0" encoding="utf-8"?>
+<file path=customXml/itemProps1.xml><?xml version="1.0" encoding="utf-8"?>
 <ds:datastoreItem xmlns:ds="http://schemas.openxmlformats.org/officeDocument/2006/customXml" ds:itemID="{57B673D8-CEF7-446E-98C0-F6316910146D}">
   <ds:schemaRefs>
     <ds:schemaRef ds:uri="http://schemas.microsoft.com/office/2006/metadata/contentType"/>
@@ -17700,15 +17684,15 @@
 </ds:datastoreItem>
 </file>
 
-<file path=customXml/itemProps3.xml><?xml version="1.0" encoding="utf-8"?>
-<ds:datastoreItem xmlns:ds="http://schemas.openxmlformats.org/officeDocument/2006/customXml" ds:itemID="{AA7DECA4-A2EF-4249-AFE5-D0F47A2B0CAA}">
+<file path=customXml/itemProps2.xml><?xml version="1.0" encoding="utf-8"?>
+<ds:datastoreItem xmlns:ds="http://schemas.openxmlformats.org/officeDocument/2006/customXml" ds:itemID="{04A62735-53A8-474A-AB8B-E7031AEF291C}">
   <ds:schemaRefs>
-    <ds:schemaRef ds:uri="http://schemas.openxmlformats.org/officeDocument/2006/bibliography"/>
+    <ds:schemaRef ds:uri="http://schemas.microsoft.com/sharepoint/v3/contenttype/forms"/>
   </ds:schemaRefs>
 </ds:datastoreItem>
 </file>
 
-<file path=customXml/itemProps4.xml><?xml version="1.0" encoding="utf-8"?>
+<file path=customXml/itemProps3.xml><?xml version="1.0" encoding="utf-8"?>
 <ds:datastoreItem xmlns:ds="http://schemas.openxmlformats.org/officeDocument/2006/customXml" ds:itemID="{A1DF0384-FED5-485C-B338-0715EFED9F4A}">
   <ds:schemaRefs>
     <ds:schemaRef ds:uri="http://schemas.microsoft.com/office/infopath/2007/PartnerControls"/>
@@ -17723,4 +17707,12 @@
     <ds:schemaRef ds:uri="http://www.w3.org/XML/1998/namespace"/>
   </ds:schemaRefs>
 </ds:datastoreItem>
+</file>
+
+<file path=customXml/itemProps4.xml><?xml version="1.0" encoding="utf-8"?>
+<ds:datastoreItem xmlns:ds="http://schemas.openxmlformats.org/officeDocument/2006/customXml" ds:itemID="{AA7DECA4-A2EF-4249-AFE5-D0F47A2B0CAA}">
+  <ds:schemaRefs>
+    <ds:schemaRef ds:uri="http://schemas.openxmlformats.org/officeDocument/2006/bibliography"/>
+  </ds:schemaRefs>
+</ds:datastoreItem>
 </file>
</xml_diff>

<commit_message>
Upload updated guide with new figures.
</commit_message>
<xml_diff>
--- a/evidence2decisiontool/www/e2dguide.docx
+++ b/evidence2decisiontool/www/e2dguide.docx
@@ -2995,10 +2995,10 @@
         </w:rPr>
         <w:lastRenderedPageBreak/>
         <w:drawing>
-          <wp:inline distT="0" distB="0" distL="0" distR="0" wp14:anchorId="45B208AC" wp14:editId="70459FC2">
-            <wp:extent cx="6198121" cy="6580645"/>
-            <wp:effectExtent l="0" t="0" r="0" b="0"/>
-            <wp:docPr id="2" name="Picture 2" descr="Table&#10;&#10;Description automatically generated with medium confidence"/>
+          <wp:inline distT="0" distB="0" distL="0" distR="0" wp14:anchorId="27A9DF8E" wp14:editId="20DE6CDB">
+            <wp:extent cx="6301753" cy="6580645"/>
+            <wp:effectExtent l="0" t="0" r="3810" b="0"/>
+            <wp:docPr id="3" name="Picture 3" descr="Text, table&#10;&#10;Description automatically generated with medium confidence"/>
             <wp:cNvGraphicFramePr>
               <a:graphicFrameLocks xmlns:a="http://schemas.openxmlformats.org/drawingml/2006/main" noChangeAspect="1"/>
             </wp:cNvGraphicFramePr>
@@ -3006,7 +3006,7 @@
               <a:graphicData uri="http://schemas.openxmlformats.org/drawingml/2006/picture">
                 <pic:pic xmlns:pic="http://schemas.openxmlformats.org/drawingml/2006/picture">
                   <pic:nvPicPr>
-                    <pic:cNvPr id="2" name="Picture 2" descr="Table&#10;&#10;Description automatically generated with medium confidence"/>
+                    <pic:cNvPr id="3" name="Picture 3" descr="Text, table&#10;&#10;Description automatically generated with medium confidence"/>
                     <pic:cNvPicPr/>
                   </pic:nvPicPr>
                   <pic:blipFill>
@@ -3024,7 +3024,7 @@
                   <pic:spPr>
                     <a:xfrm>
                       <a:off x="0" y="0"/>
-                      <a:ext cx="6198121" cy="6580645"/>
+                      <a:ext cx="6301753" cy="6580645"/>
                     </a:xfrm>
                     <a:prstGeom prst="rect">
                       <a:avLst/>
@@ -5952,39 +5952,7 @@
           </w:tcPr>
           <w:p>
             <w:r>
-              <w:t xml:space="preserve">Tanner, L., Mahajan, S.L., Becker, H., DeMello, N., </w:t>
-            </w:r>
-            <w:proofErr w:type="spellStart"/>
-            <w:r>
-              <w:t>Komuhangi</w:t>
-            </w:r>
-            <w:proofErr w:type="spellEnd"/>
-            <w:r>
-              <w:t xml:space="preserve">, C., Mills, M., </w:t>
-            </w:r>
-            <w:proofErr w:type="spellStart"/>
-            <w:r>
-              <w:t>Masuada</w:t>
-            </w:r>
-            <w:proofErr w:type="spellEnd"/>
-            <w:r>
-              <w:t xml:space="preserve">, Y., </w:t>
-            </w:r>
-            <w:proofErr w:type="spellStart"/>
-            <w:r>
-              <w:t>Wilkie</w:t>
-            </w:r>
-            <w:proofErr w:type="spellEnd"/>
-            <w:r>
-              <w:t xml:space="preserve">, D., </w:t>
-            </w:r>
-            <w:proofErr w:type="spellStart"/>
-            <w:r>
-              <w:t>Glew</w:t>
-            </w:r>
-            <w:proofErr w:type="spellEnd"/>
-            <w:r>
-              <w:t xml:space="preserve">, L. Making better decisions: How to use evidence in a complex world (2020). The Research People and the Alliance for Conservation Evidence and Sustainability. </w:t>
+              <w:t xml:space="preserve">Tanner, L., Mahajan, S.L., Becker, H., DeMello, N., Komuhangi, C., Mills, M., Masuada, Y., Wilkie, D., Glew, L. Making better decisions: How to use evidence in a complex world (2020). The Research People and the Alliance for Conservation Evidence and Sustainability. </w:t>
             </w:r>
             <w:hyperlink r:id="rId36" w:history="1">
               <w:r>
@@ -6014,39 +5982,7 @@
           </w:tcPr>
           <w:p>
             <w:r>
-              <w:t xml:space="preserve">Tanner, L., Mahajan, S.L., Becker, H., DeMello, N., </w:t>
-            </w:r>
-            <w:proofErr w:type="spellStart"/>
-            <w:r>
-              <w:t>Komuhangi</w:t>
-            </w:r>
-            <w:proofErr w:type="spellEnd"/>
-            <w:r>
-              <w:t xml:space="preserve">, C., Mills, M., </w:t>
-            </w:r>
-            <w:proofErr w:type="spellStart"/>
-            <w:r>
-              <w:t>Masuada</w:t>
-            </w:r>
-            <w:proofErr w:type="spellEnd"/>
-            <w:r>
-              <w:t xml:space="preserve">, Y., </w:t>
-            </w:r>
-            <w:proofErr w:type="spellStart"/>
-            <w:r>
-              <w:t>Wilkie</w:t>
-            </w:r>
-            <w:proofErr w:type="spellEnd"/>
-            <w:r>
-              <w:t xml:space="preserve">, D., </w:t>
-            </w:r>
-            <w:proofErr w:type="spellStart"/>
-            <w:r>
-              <w:t>Glew</w:t>
-            </w:r>
-            <w:proofErr w:type="spellEnd"/>
-            <w:r>
-              <w:t xml:space="preserve">, L. Knowledge Brief: Decision-making biases (2020). The Research People and the Alliance for Conservation Evidence and Sustainability. </w:t>
+              <w:t xml:space="preserve">Tanner, L., Mahajan, S.L., Becker, H., DeMello, N., Komuhangi, C., Mills, M., Masuada, Y., Wilkie, D., Glew, L. Knowledge Brief: Decision-making biases (2020). The Research People and the Alliance for Conservation Evidence and Sustainability. </w:t>
             </w:r>
             <w:hyperlink r:id="rId37" w:history="1">
               <w:r>
@@ -6518,25 +6454,12 @@
               <w:t>A</w:t>
             </w:r>
             <w:r>
-              <w:t xml:space="preserve">n infographic summary of different decision-making biases prepared by Dan </w:t>
-            </w:r>
-            <w:proofErr w:type="spellStart"/>
-            <w:r>
-              <w:t>Lovallo</w:t>
-            </w:r>
-            <w:proofErr w:type="spellEnd"/>
-          </w:p>
-          <w:p>
-            <w:r>
-              <w:t xml:space="preserve">and Olivier </w:t>
-            </w:r>
-            <w:proofErr w:type="spellStart"/>
-            <w:r>
-              <w:t>Sibony</w:t>
-            </w:r>
-            <w:proofErr w:type="spellEnd"/>
-            <w:r>
-              <w:t>.</w:t>
+              <w:t>n infographic summary of different decision-making biases prepared by Dan Lovallo</w:t>
+            </w:r>
+          </w:p>
+          <w:p>
+            <w:r>
+              <w:t>and Olivier Sibony.</w:t>
             </w:r>
           </w:p>
         </w:tc>
@@ -10385,7 +10308,6 @@
               <w:pStyle w:val="NormalWeb"/>
               <w:spacing w:before="0" w:beforeAutospacing="0" w:after="0" w:afterAutospacing="0"/>
             </w:pPr>
-            <w:proofErr w:type="spellStart"/>
             <w:r>
               <w:rPr>
                 <w:rFonts w:ascii="Arial" w:hAnsi="Arial" w:cs="Arial"/>
@@ -10393,17 +10315,7 @@
                 <w:sz w:val="22"/>
                 <w:szCs w:val="22"/>
               </w:rPr>
-              <w:t>Lohr</w:t>
-            </w:r>
-            <w:proofErr w:type="spellEnd"/>
-            <w:r>
-              <w:rPr>
-                <w:rFonts w:ascii="Arial" w:hAnsi="Arial" w:cs="Arial"/>
-                <w:color w:val="000000"/>
-                <w:sz w:val="22"/>
-                <w:szCs w:val="22"/>
-              </w:rPr>
-              <w:t>, 2004</w:t>
+              <w:t>Lohr, 2004</w:t>
             </w:r>
           </w:p>
           <w:p/>
@@ -10572,7 +10484,6 @@
               <w:pStyle w:val="NormalWeb"/>
               <w:spacing w:before="0" w:beforeAutospacing="0" w:after="0" w:afterAutospacing="0"/>
             </w:pPr>
-            <w:proofErr w:type="spellStart"/>
             <w:r>
               <w:rPr>
                 <w:rFonts w:ascii="Arial" w:hAnsi="Arial" w:cs="Arial"/>
@@ -10580,9 +10491,8 @@
                 <w:sz w:val="22"/>
                 <w:szCs w:val="22"/>
               </w:rPr>
-              <w:t>Bilotta</w:t>
-            </w:r>
-            <w:proofErr w:type="spellEnd"/>
+              <w:t>Bilotta et al., 2014</w:t>
+            </w:r>
             <w:r>
               <w:rPr>
                 <w:rFonts w:ascii="Arial" w:hAnsi="Arial" w:cs="Arial"/>
@@ -10590,7 +10500,7 @@
                 <w:sz w:val="22"/>
                 <w:szCs w:val="22"/>
               </w:rPr>
-              <w:t xml:space="preserve"> et al., 2014</w:t>
+              <w:br/>
             </w:r>
             <w:r>
               <w:rPr>
@@ -10600,35 +10510,7 @@
                 <w:szCs w:val="22"/>
               </w:rPr>
               <w:br/>
-            </w:r>
-            <w:r>
-              <w:rPr>
-                <w:rFonts w:ascii="Arial" w:hAnsi="Arial" w:cs="Arial"/>
-                <w:color w:val="000000"/>
-                <w:sz w:val="22"/>
-                <w:szCs w:val="22"/>
-              </w:rPr>
-              <w:br/>
-            </w:r>
-            <w:proofErr w:type="spellStart"/>
-            <w:r>
-              <w:rPr>
-                <w:rFonts w:ascii="Arial" w:hAnsi="Arial" w:cs="Arial"/>
-                <w:color w:val="000000"/>
-                <w:sz w:val="22"/>
-                <w:szCs w:val="22"/>
-              </w:rPr>
-              <w:t>Jadad</w:t>
-            </w:r>
-            <w:proofErr w:type="spellEnd"/>
-            <w:r>
-              <w:rPr>
-                <w:rFonts w:ascii="Arial" w:hAnsi="Arial" w:cs="Arial"/>
-                <w:color w:val="000000"/>
-                <w:sz w:val="22"/>
-                <w:szCs w:val="22"/>
-              </w:rPr>
-              <w:t xml:space="preserve"> et al., 1996</w:t>
+              <w:t>Jadad et al., 1996</w:t>
             </w:r>
           </w:p>
         </w:tc>
@@ -10803,27 +10685,7 @@
                 <w:sz w:val="22"/>
                 <w:szCs w:val="22"/>
               </w:rPr>
-              <w:t xml:space="preserve">Kunz and </w:t>
-            </w:r>
-            <w:proofErr w:type="spellStart"/>
-            <w:r>
-              <w:rPr>
-                <w:rFonts w:ascii="Arial" w:hAnsi="Arial" w:cs="Arial"/>
-                <w:color w:val="000000"/>
-                <w:sz w:val="22"/>
-                <w:szCs w:val="22"/>
-              </w:rPr>
-              <w:t>Oxman</w:t>
-            </w:r>
-            <w:proofErr w:type="spellEnd"/>
-            <w:r>
-              <w:rPr>
-                <w:rFonts w:ascii="Arial" w:hAnsi="Arial" w:cs="Arial"/>
-                <w:color w:val="000000"/>
-                <w:sz w:val="22"/>
-                <w:szCs w:val="22"/>
-              </w:rPr>
-              <w:t>, 1998</w:t>
+              <w:t>Kunz and Oxman, 1998</w:t>
             </w:r>
           </w:p>
         </w:tc>
@@ -11165,7 +11027,6 @@
               <w:pStyle w:val="NormalWeb"/>
               <w:spacing w:before="0" w:beforeAutospacing="0" w:after="0" w:afterAutospacing="0"/>
             </w:pPr>
-            <w:proofErr w:type="spellStart"/>
             <w:r>
               <w:rPr>
                 <w:rFonts w:ascii="Arial" w:hAnsi="Arial" w:cs="Arial"/>
@@ -11173,17 +11034,7 @@
                 <w:sz w:val="22"/>
                 <w:szCs w:val="22"/>
               </w:rPr>
-              <w:t>Bilotta</w:t>
-            </w:r>
-            <w:proofErr w:type="spellEnd"/>
-            <w:r>
-              <w:rPr>
-                <w:rFonts w:ascii="Arial" w:hAnsi="Arial" w:cs="Arial"/>
-                <w:color w:val="000000"/>
-                <w:sz w:val="22"/>
-                <w:szCs w:val="22"/>
-              </w:rPr>
-              <w:t xml:space="preserve"> et al. 2014</w:t>
+              <w:t>Bilotta et al. 2014</w:t>
             </w:r>
           </w:p>
           <w:p/>
@@ -11252,7 +11103,6 @@
               <w:pStyle w:val="NormalWeb"/>
               <w:spacing w:before="0" w:beforeAutospacing="0" w:after="0" w:afterAutospacing="0"/>
             </w:pPr>
-            <w:proofErr w:type="spellStart"/>
             <w:r>
               <w:rPr>
                 <w:rFonts w:ascii="Arial" w:hAnsi="Arial" w:cs="Arial"/>
@@ -11262,7 +11112,6 @@
               </w:rPr>
               <w:t>Pseudoreplication</w:t>
             </w:r>
-            <w:proofErr w:type="spellEnd"/>
           </w:p>
         </w:tc>
         <w:tc>
@@ -11368,7 +11217,6 @@
               <w:pStyle w:val="NormalWeb"/>
               <w:spacing w:before="0" w:beforeAutospacing="0" w:after="0" w:afterAutospacing="0"/>
             </w:pPr>
-            <w:proofErr w:type="spellStart"/>
             <w:r>
               <w:rPr>
                 <w:rFonts w:ascii="Arial" w:hAnsi="Arial" w:cs="Arial"/>
@@ -11376,17 +11224,7 @@
                 <w:sz w:val="22"/>
                 <w:szCs w:val="22"/>
               </w:rPr>
-              <w:t>Hurlbert</w:t>
-            </w:r>
-            <w:proofErr w:type="spellEnd"/>
-            <w:r>
-              <w:rPr>
-                <w:rFonts w:ascii="Arial" w:hAnsi="Arial" w:cs="Arial"/>
-                <w:color w:val="000000"/>
-                <w:sz w:val="22"/>
-                <w:szCs w:val="22"/>
-              </w:rPr>
-              <w:t>, 1984.</w:t>
+              <w:t>Hurlbert, 1984.</w:t>
             </w:r>
           </w:p>
         </w:tc>
@@ -11538,7 +11376,6 @@
               <w:pStyle w:val="NormalWeb"/>
               <w:spacing w:before="0" w:beforeAutospacing="0" w:after="0" w:afterAutospacing="0"/>
             </w:pPr>
-            <w:proofErr w:type="spellStart"/>
             <w:r>
               <w:rPr>
                 <w:rFonts w:ascii="Arial" w:hAnsi="Arial" w:cs="Arial"/>
@@ -11546,17 +11383,7 @@
                 <w:sz w:val="22"/>
                 <w:szCs w:val="22"/>
               </w:rPr>
-              <w:t>Smokorowski</w:t>
-            </w:r>
-            <w:proofErr w:type="spellEnd"/>
-            <w:r>
-              <w:rPr>
-                <w:rFonts w:ascii="Arial" w:hAnsi="Arial" w:cs="Arial"/>
-                <w:color w:val="000000"/>
-                <w:sz w:val="22"/>
-                <w:szCs w:val="22"/>
-              </w:rPr>
-              <w:t xml:space="preserve"> and Randall, 2017</w:t>
+              <w:t>Smokorowski and Randall, 2017</w:t>
             </w:r>
           </w:p>
           <w:p/>
@@ -11928,27 +11755,7 @@
                 <w:sz w:val="22"/>
                 <w:szCs w:val="22"/>
               </w:rPr>
-              <w:t xml:space="preserve">Caro and </w:t>
-            </w:r>
-            <w:proofErr w:type="spellStart"/>
-            <w:r>
-              <w:rPr>
-                <w:rFonts w:ascii="Arial" w:hAnsi="Arial" w:cs="Arial"/>
-                <w:color w:val="000000"/>
-                <w:sz w:val="22"/>
-                <w:szCs w:val="22"/>
-              </w:rPr>
-              <w:t>O’Doherty</w:t>
-            </w:r>
-            <w:proofErr w:type="spellEnd"/>
-            <w:r>
-              <w:rPr>
-                <w:rFonts w:ascii="Arial" w:hAnsi="Arial" w:cs="Arial"/>
-                <w:color w:val="000000"/>
-                <w:sz w:val="22"/>
-                <w:szCs w:val="22"/>
-              </w:rPr>
-              <w:t>, 1999.</w:t>
+              <w:t>Caro and O’Doherty, 1999.</w:t>
             </w:r>
           </w:p>
         </w:tc>
@@ -15791,23 +15598,7 @@
     </w:p>
     <w:p>
       <w:r>
-        <w:t xml:space="preserve">This tool was created by Dr Alec Christie, University of Cambridge. Thank you to all the practitioners who took part in the co-design of this tool, including (in no particular order): Steve Weeks, Alison Ruyter, Rory Harding, and Paul Tinsley-Marshall from the Kent Wildlife Trust; Tom McPherson from Ingleby Farms (also for giving feedback on the manuscript); the Woodland Trust; Peoples’ Trust for Endangered Species; Jon Flanders and Winifred Frick at Bat Conservation International; David O’Brien at </w:t>
-      </w:r>
-      <w:proofErr w:type="spellStart"/>
-      <w:r>
-        <w:t>NatureScot</w:t>
-      </w:r>
-      <w:proofErr w:type="spellEnd"/>
-      <w:r>
-        <w:t xml:space="preserve">; Kathy Wormald at </w:t>
-      </w:r>
-      <w:proofErr w:type="spellStart"/>
-      <w:r>
-        <w:t>Froglife</w:t>
-      </w:r>
-      <w:proofErr w:type="spellEnd"/>
-      <w:r>
-        <w:t xml:space="preserve">; the Medway Valley Countryside Partnership; Sheffield &amp; Rotherham Wildlife Trust; Bedfordshire, Buckinghamshire, and Oxfordshire Wildlife Trust; Catherine McNicol at Gloucestershire Wildlife Trust. </w:t>
+        <w:t xml:space="preserve">This tool was created by Dr Alec Christie, University of Cambridge. Thank you to all the practitioners who took part in the co-design of this tool, including (in no particular order): Steve Weeks, Alison Ruyter, Rory Harding, and Paul Tinsley-Marshall from the Kent Wildlife Trust; Tom McPherson from Ingleby Farms (also for giving feedback on the manuscript); the Woodland Trust; Peoples’ Trust for Endangered Species; Jon Flanders and Winifred Frick at Bat Conservation International; David O’Brien at NatureScot; Kathy Wormald at Froglife; the Medway Valley Countryside Partnership; Sheffield &amp; Rotherham Wildlife Trust; Bedfordshire, Buckinghamshire, and Oxfordshire Wildlife Trust; Catherine McNicol at Gloucestershire Wildlife Trust. </w:t>
       </w:r>
       <w:r>
         <w:t>Thanks to an anonymous reviewer and Nick Salafsky for their comments to improve the tool too. Finally, t</w:t>
@@ -17695,15 +17486,15 @@
 <file path=customXml/itemProps3.xml><?xml version="1.0" encoding="utf-8"?>
 <ds:datastoreItem xmlns:ds="http://schemas.openxmlformats.org/officeDocument/2006/customXml" ds:itemID="{A1DF0384-FED5-485C-B338-0715EFED9F4A}">
   <ds:schemaRefs>
+    <ds:schemaRef ds:uri="4c4ce6b2-e112-4ef7-87b2-373d7e38e8c2"/>
+    <ds:schemaRef ds:uri="http://purl.org/dc/elements/1.1/"/>
+    <ds:schemaRef ds:uri="http://purl.org/dc/terms/"/>
+    <ds:schemaRef ds:uri="http://schemas.openxmlformats.org/package/2006/metadata/core-properties"/>
+    <ds:schemaRef ds:uri="http://purl.org/dc/dcmitype/"/>
     <ds:schemaRef ds:uri="http://schemas.microsoft.com/office/infopath/2007/PartnerControls"/>
-    <ds:schemaRef ds:uri="http://purl.org/dc/dcmitype/"/>
-    <ds:schemaRef ds:uri="45d5ae38-24e2-4988-a60c-e623f9682794"/>
-    <ds:schemaRef ds:uri="http://purl.org/dc/terms/"/>
     <ds:schemaRef ds:uri="http://schemas.microsoft.com/office/2006/documentManagement/types"/>
     <ds:schemaRef ds:uri="http://schemas.microsoft.com/office/2006/metadata/properties"/>
-    <ds:schemaRef ds:uri="http://purl.org/dc/elements/1.1/"/>
-    <ds:schemaRef ds:uri="http://schemas.openxmlformats.org/package/2006/metadata/core-properties"/>
-    <ds:schemaRef ds:uri="4c4ce6b2-e112-4ef7-87b2-373d7e38e8c2"/>
+    <ds:schemaRef ds:uri="45d5ae38-24e2-4988-a60c-e623f9682794"/>
     <ds:schemaRef ds:uri="http://www.w3.org/XML/1998/namespace"/>
   </ds:schemaRefs>
 </ds:datastoreItem>

</xml_diff>

<commit_message>
Updated guide with better example figure.
</commit_message>
<xml_diff>
--- a/evidence2decisiontool/www/e2dguide.docx
+++ b/evidence2decisiontool/www/e2dguide.docx
@@ -76,7 +76,7 @@
           <w:r>
             <w:fldChar w:fldCharType="separate"/>
           </w:r>
-          <w:hyperlink w:anchor="_Toc76974057" w:history="1">
+          <w:hyperlink w:anchor="_Toc82705407" w:history="1">
             <w:r>
               <w:rPr>
                 <w:rStyle w:val="Hyperlink"/>
@@ -103,7 +103,7 @@
                 <w:noProof/>
                 <w:webHidden/>
               </w:rPr>
-              <w:instrText xml:space="preserve"> PAGEREF _Toc76974057 \h </w:instrText>
+              <w:instrText xml:space="preserve"> PAGEREF _Toc82705407 \h </w:instrText>
             </w:r>
             <w:r>
               <w:rPr>
@@ -146,7 +146,7 @@
               <w:lang w:eastAsia="en-GB"/>
             </w:rPr>
           </w:pPr>
-          <w:hyperlink w:anchor="_Toc76974058" w:history="1">
+          <w:hyperlink w:anchor="_Toc82705408" w:history="1">
             <w:r>
               <w:rPr>
                 <w:rStyle w:val="Hyperlink"/>
@@ -175,7 +175,7 @@
                 <w:noProof/>
                 <w:webHidden/>
               </w:rPr>
-              <w:instrText xml:space="preserve"> PAGEREF _Toc76974058 \h </w:instrText>
+              <w:instrText xml:space="preserve"> PAGEREF _Toc82705408 \h </w:instrText>
             </w:r>
             <w:r>
               <w:rPr>
@@ -218,7 +218,7 @@
               <w:lang w:eastAsia="en-GB"/>
             </w:rPr>
           </w:pPr>
-          <w:hyperlink w:anchor="_Toc76974059" w:history="1">
+          <w:hyperlink w:anchor="_Toc82705409" w:history="1">
             <w:r>
               <w:rPr>
                 <w:rStyle w:val="Hyperlink"/>
@@ -245,7 +245,7 @@
                 <w:noProof/>
                 <w:webHidden/>
               </w:rPr>
-              <w:instrText xml:space="preserve"> PAGEREF _Toc76974059 \h </w:instrText>
+              <w:instrText xml:space="preserve"> PAGEREF _Toc82705409 \h </w:instrText>
             </w:r>
             <w:r>
               <w:rPr>
@@ -288,7 +288,7 @@
               <w:lang w:eastAsia="en-GB"/>
             </w:rPr>
           </w:pPr>
-          <w:hyperlink w:anchor="_Toc76974060" w:history="1">
+          <w:hyperlink w:anchor="_Toc82705410" w:history="1">
             <w:r>
               <w:rPr>
                 <w:rStyle w:val="Hyperlink"/>
@@ -315,7 +315,7 @@
                 <w:noProof/>
                 <w:webHidden/>
               </w:rPr>
-              <w:instrText xml:space="preserve"> PAGEREF _Toc76974060 \h </w:instrText>
+              <w:instrText xml:space="preserve"> PAGEREF _Toc82705410 \h </w:instrText>
             </w:r>
             <w:r>
               <w:rPr>
@@ -358,7 +358,7 @@
               <w:lang w:eastAsia="en-GB"/>
             </w:rPr>
           </w:pPr>
-          <w:hyperlink w:anchor="_Toc76974061" w:history="1">
+          <w:hyperlink w:anchor="_Toc82705411" w:history="1">
             <w:r>
               <w:rPr>
                 <w:rStyle w:val="Hyperlink"/>
@@ -385,7 +385,7 @@
                 <w:noProof/>
                 <w:webHidden/>
               </w:rPr>
-              <w:instrText xml:space="preserve"> PAGEREF _Toc76974061 \h </w:instrText>
+              <w:instrText xml:space="preserve"> PAGEREF _Toc82705411 \h </w:instrText>
             </w:r>
             <w:r>
               <w:rPr>
@@ -429,7 +429,7 @@
               <w:lang w:eastAsia="en-GB"/>
             </w:rPr>
           </w:pPr>
-          <w:hyperlink w:anchor="_Toc76974062" w:history="1">
+          <w:hyperlink w:anchor="_Toc82705412" w:history="1">
             <w:r>
               <w:rPr>
                 <w:rStyle w:val="Hyperlink"/>
@@ -471,7 +471,7 @@
                 <w:noProof/>
                 <w:webHidden/>
               </w:rPr>
-              <w:instrText xml:space="preserve"> PAGEREF _Toc76974062 \h </w:instrText>
+              <w:instrText xml:space="preserve"> PAGEREF _Toc82705412 \h </w:instrText>
             </w:r>
             <w:r>
               <w:rPr>
@@ -515,7 +515,7 @@
               <w:lang w:eastAsia="en-GB"/>
             </w:rPr>
           </w:pPr>
-          <w:hyperlink w:anchor="_Toc76974063" w:history="1">
+          <w:hyperlink w:anchor="_Toc82705413" w:history="1">
             <w:r>
               <w:rPr>
                 <w:rStyle w:val="Hyperlink"/>
@@ -557,7 +557,7 @@
                 <w:noProof/>
                 <w:webHidden/>
               </w:rPr>
-              <w:instrText xml:space="preserve"> PAGEREF _Toc76974063 \h </w:instrText>
+              <w:instrText xml:space="preserve"> PAGEREF _Toc82705413 \h </w:instrText>
             </w:r>
             <w:r>
               <w:rPr>
@@ -600,7 +600,7 @@
               <w:lang w:eastAsia="en-GB"/>
             </w:rPr>
           </w:pPr>
-          <w:hyperlink w:anchor="_Toc76974064" w:history="1">
+          <w:hyperlink w:anchor="_Toc82705414" w:history="1">
             <w:r>
               <w:rPr>
                 <w:rStyle w:val="Hyperlink"/>
@@ -627,7 +627,7 @@
                 <w:noProof/>
                 <w:webHidden/>
               </w:rPr>
-              <w:instrText xml:space="preserve"> PAGEREF _Toc76974064 \h </w:instrText>
+              <w:instrText xml:space="preserve"> PAGEREF _Toc82705414 \h </w:instrText>
             </w:r>
             <w:r>
               <w:rPr>
@@ -670,7 +670,7 @@
               <w:lang w:eastAsia="en-GB"/>
             </w:rPr>
           </w:pPr>
-          <w:hyperlink w:anchor="_Toc76974065" w:history="1">
+          <w:hyperlink w:anchor="_Toc82705415" w:history="1">
             <w:r>
               <w:rPr>
                 <w:rStyle w:val="Hyperlink"/>
@@ -697,7 +697,7 @@
                 <w:noProof/>
                 <w:webHidden/>
               </w:rPr>
-              <w:instrText xml:space="preserve"> PAGEREF _Toc76974065 \h </w:instrText>
+              <w:instrText xml:space="preserve"> PAGEREF _Toc82705415 \h </w:instrText>
             </w:r>
             <w:r>
               <w:rPr>
@@ -740,7 +740,7 @@
               <w:lang w:eastAsia="en-GB"/>
             </w:rPr>
           </w:pPr>
-          <w:hyperlink w:anchor="_Toc76974066" w:history="1">
+          <w:hyperlink w:anchor="_Toc82705416" w:history="1">
             <w:r>
               <w:rPr>
                 <w:rStyle w:val="Hyperlink"/>
@@ -767,7 +767,7 @@
                 <w:noProof/>
                 <w:webHidden/>
               </w:rPr>
-              <w:instrText xml:space="preserve"> PAGEREF _Toc76974066 \h </w:instrText>
+              <w:instrText xml:space="preserve"> PAGEREF _Toc82705416 \h </w:instrText>
             </w:r>
             <w:r>
               <w:rPr>
@@ -810,7 +810,7 @@
               <w:lang w:eastAsia="en-GB"/>
             </w:rPr>
           </w:pPr>
-          <w:hyperlink w:anchor="_Toc76974067" w:history="1">
+          <w:hyperlink w:anchor="_Toc82705417" w:history="1">
             <w:r>
               <w:rPr>
                 <w:rStyle w:val="Hyperlink"/>
@@ -837,7 +837,7 @@
                 <w:noProof/>
                 <w:webHidden/>
               </w:rPr>
-              <w:instrText xml:space="preserve"> PAGEREF _Toc76974067 \h </w:instrText>
+              <w:instrText xml:space="preserve"> PAGEREF _Toc82705417 \h </w:instrText>
             </w:r>
             <w:r>
               <w:rPr>
@@ -880,7 +880,7 @@
               <w:lang w:eastAsia="en-GB"/>
             </w:rPr>
           </w:pPr>
-          <w:hyperlink w:anchor="_Toc76974068" w:history="1">
+          <w:hyperlink w:anchor="_Toc82705418" w:history="1">
             <w:r>
               <w:rPr>
                 <w:rStyle w:val="Hyperlink"/>
@@ -907,7 +907,7 @@
                 <w:noProof/>
                 <w:webHidden/>
               </w:rPr>
-              <w:instrText xml:space="preserve"> PAGEREF _Toc76974068 \h </w:instrText>
+              <w:instrText xml:space="preserve"> PAGEREF _Toc82705418 \h </w:instrText>
             </w:r>
             <w:r>
               <w:rPr>
@@ -950,7 +950,7 @@
               <w:lang w:eastAsia="en-GB"/>
             </w:rPr>
           </w:pPr>
-          <w:hyperlink w:anchor="_Toc76974069" w:history="1">
+          <w:hyperlink w:anchor="_Toc82705419" w:history="1">
             <w:r>
               <w:rPr>
                 <w:rStyle w:val="Hyperlink"/>
@@ -977,7 +977,7 @@
                 <w:noProof/>
                 <w:webHidden/>
               </w:rPr>
-              <w:instrText xml:space="preserve"> PAGEREF _Toc76974069 \h </w:instrText>
+              <w:instrText xml:space="preserve"> PAGEREF _Toc82705419 \h </w:instrText>
             </w:r>
             <w:r>
               <w:rPr>
@@ -1020,7 +1020,7 @@
               <w:lang w:eastAsia="en-GB"/>
             </w:rPr>
           </w:pPr>
-          <w:hyperlink w:anchor="_Toc76974070" w:history="1">
+          <w:hyperlink w:anchor="_Toc82705420" w:history="1">
             <w:r>
               <w:rPr>
                 <w:rStyle w:val="Hyperlink"/>
@@ -1047,7 +1047,7 @@
                 <w:noProof/>
                 <w:webHidden/>
               </w:rPr>
-              <w:instrText xml:space="preserve"> PAGEREF _Toc76974070 \h </w:instrText>
+              <w:instrText xml:space="preserve"> PAGEREF _Toc82705420 \h </w:instrText>
             </w:r>
             <w:r>
               <w:rPr>
@@ -1090,7 +1090,7 @@
               <w:lang w:eastAsia="en-GB"/>
             </w:rPr>
           </w:pPr>
-          <w:hyperlink w:anchor="_Toc76974071" w:history="1">
+          <w:hyperlink w:anchor="_Toc82705421" w:history="1">
             <w:r>
               <w:rPr>
                 <w:rStyle w:val="Hyperlink"/>
@@ -1117,7 +1117,7 @@
                 <w:noProof/>
                 <w:webHidden/>
               </w:rPr>
-              <w:instrText xml:space="preserve"> PAGEREF _Toc76974071 \h </w:instrText>
+              <w:instrText xml:space="preserve"> PAGEREF _Toc82705421 \h </w:instrText>
             </w:r>
             <w:r>
               <w:rPr>
@@ -1160,7 +1160,7 @@
               <w:lang w:eastAsia="en-GB"/>
             </w:rPr>
           </w:pPr>
-          <w:hyperlink w:anchor="_Toc76974072" w:history="1">
+          <w:hyperlink w:anchor="_Toc82705422" w:history="1">
             <w:r>
               <w:rPr>
                 <w:rStyle w:val="Hyperlink"/>
@@ -1187,7 +1187,7 @@
                 <w:noProof/>
                 <w:webHidden/>
               </w:rPr>
-              <w:instrText xml:space="preserve"> PAGEREF _Toc76974072 \h </w:instrText>
+              <w:instrText xml:space="preserve"> PAGEREF _Toc82705422 \h </w:instrText>
             </w:r>
             <w:r>
               <w:rPr>
@@ -1230,7 +1230,7 @@
               <w:lang w:eastAsia="en-GB"/>
             </w:rPr>
           </w:pPr>
-          <w:hyperlink w:anchor="_Toc76974073" w:history="1">
+          <w:hyperlink w:anchor="_Toc82705423" w:history="1">
             <w:r>
               <w:rPr>
                 <w:rStyle w:val="Hyperlink"/>
@@ -1257,7 +1257,7 @@
                 <w:noProof/>
                 <w:webHidden/>
               </w:rPr>
-              <w:instrText xml:space="preserve"> PAGEREF _Toc76974073 \h </w:instrText>
+              <w:instrText xml:space="preserve"> PAGEREF _Toc82705423 \h </w:instrText>
             </w:r>
             <w:r>
               <w:rPr>
@@ -1300,7 +1300,7 @@
               <w:lang w:eastAsia="en-GB"/>
             </w:rPr>
           </w:pPr>
-          <w:hyperlink w:anchor="_Toc76974074" w:history="1">
+          <w:hyperlink w:anchor="_Toc82705424" w:history="1">
             <w:r>
               <w:rPr>
                 <w:rStyle w:val="Hyperlink"/>
@@ -1327,7 +1327,7 @@
                 <w:noProof/>
                 <w:webHidden/>
               </w:rPr>
-              <w:instrText xml:space="preserve"> PAGEREF _Toc76974074 \h </w:instrText>
+              <w:instrText xml:space="preserve"> PAGEREF _Toc82705424 \h </w:instrText>
             </w:r>
             <w:r>
               <w:rPr>
@@ -1370,7 +1370,7 @@
               <w:lang w:eastAsia="en-GB"/>
             </w:rPr>
           </w:pPr>
-          <w:hyperlink w:anchor="_Toc76974075" w:history="1">
+          <w:hyperlink w:anchor="_Toc82705425" w:history="1">
             <w:r>
               <w:rPr>
                 <w:rStyle w:val="Hyperlink"/>
@@ -1397,7 +1397,7 @@
                 <w:noProof/>
                 <w:webHidden/>
               </w:rPr>
-              <w:instrText xml:space="preserve"> PAGEREF _Toc76974075 \h </w:instrText>
+              <w:instrText xml:space="preserve"> PAGEREF _Toc82705425 \h </w:instrText>
             </w:r>
             <w:r>
               <w:rPr>
@@ -1441,7 +1441,7 @@
               <w:lang w:eastAsia="en-GB"/>
             </w:rPr>
           </w:pPr>
-          <w:hyperlink w:anchor="_Toc76974076" w:history="1">
+          <w:hyperlink w:anchor="_Toc82705426" w:history="1">
             <w:r>
               <w:rPr>
                 <w:rStyle w:val="Hyperlink"/>
@@ -1483,7 +1483,7 @@
                 <w:noProof/>
                 <w:webHidden/>
               </w:rPr>
-              <w:instrText xml:space="preserve"> PAGEREF _Toc76974076 \h </w:instrText>
+              <w:instrText xml:space="preserve"> PAGEREF _Toc82705426 \h </w:instrText>
             </w:r>
             <w:r>
               <w:rPr>
@@ -1526,7 +1526,7 @@
               <w:lang w:eastAsia="en-GB"/>
             </w:rPr>
           </w:pPr>
-          <w:hyperlink w:anchor="_Toc76974077" w:history="1">
+          <w:hyperlink w:anchor="_Toc82705427" w:history="1">
             <w:r>
               <w:rPr>
                 <w:rStyle w:val="Hyperlink"/>
@@ -1553,7 +1553,7 @@
                 <w:noProof/>
                 <w:webHidden/>
               </w:rPr>
-              <w:instrText xml:space="preserve"> PAGEREF _Toc76974077 \h </w:instrText>
+              <w:instrText xml:space="preserve"> PAGEREF _Toc82705427 \h </w:instrText>
             </w:r>
             <w:r>
               <w:rPr>
@@ -1596,7 +1596,7 @@
               <w:lang w:eastAsia="en-GB"/>
             </w:rPr>
           </w:pPr>
-          <w:hyperlink w:anchor="_Toc76974078" w:history="1">
+          <w:hyperlink w:anchor="_Toc82705428" w:history="1">
             <w:r>
               <w:rPr>
                 <w:rStyle w:val="Hyperlink"/>
@@ -1623,7 +1623,7 @@
                 <w:noProof/>
                 <w:webHidden/>
               </w:rPr>
-              <w:instrText xml:space="preserve"> PAGEREF _Toc76974078 \h </w:instrText>
+              <w:instrText xml:space="preserve"> PAGEREF _Toc82705428 \h </w:instrText>
             </w:r>
             <w:r>
               <w:rPr>
@@ -1666,7 +1666,7 @@
               <w:lang w:eastAsia="en-GB"/>
             </w:rPr>
           </w:pPr>
-          <w:hyperlink w:anchor="_Toc76974079" w:history="1">
+          <w:hyperlink w:anchor="_Toc82705429" w:history="1">
             <w:r>
               <w:rPr>
                 <w:rStyle w:val="Hyperlink"/>
@@ -1693,7 +1693,7 @@
                 <w:noProof/>
                 <w:webHidden/>
               </w:rPr>
-              <w:instrText xml:space="preserve"> PAGEREF _Toc76974079 \h </w:instrText>
+              <w:instrText xml:space="preserve"> PAGEREF _Toc82705429 \h </w:instrText>
             </w:r>
             <w:r>
               <w:rPr>
@@ -1736,7 +1736,7 @@
               <w:lang w:eastAsia="en-GB"/>
             </w:rPr>
           </w:pPr>
-          <w:hyperlink w:anchor="_Toc76974080" w:history="1">
+          <w:hyperlink w:anchor="_Toc82705430" w:history="1">
             <w:r>
               <w:rPr>
                 <w:rStyle w:val="Hyperlink"/>
@@ -1763,7 +1763,7 @@
                 <w:noProof/>
                 <w:webHidden/>
               </w:rPr>
-              <w:instrText xml:space="preserve"> PAGEREF _Toc76974080 \h </w:instrText>
+              <w:instrText xml:space="preserve"> PAGEREF _Toc82705430 \h </w:instrText>
             </w:r>
             <w:r>
               <w:rPr>
@@ -1806,7 +1806,7 @@
               <w:lang w:eastAsia="en-GB"/>
             </w:rPr>
           </w:pPr>
-          <w:hyperlink w:anchor="_Toc76974081" w:history="1">
+          <w:hyperlink w:anchor="_Toc82705431" w:history="1">
             <w:r>
               <w:rPr>
                 <w:rStyle w:val="Hyperlink"/>
@@ -1833,7 +1833,7 @@
                 <w:noProof/>
                 <w:webHidden/>
               </w:rPr>
-              <w:instrText xml:space="preserve"> PAGEREF _Toc76974081 \h </w:instrText>
+              <w:instrText xml:space="preserve"> PAGEREF _Toc82705431 \h </w:instrText>
             </w:r>
             <w:r>
               <w:rPr>
@@ -1876,7 +1876,7 @@
               <w:lang w:eastAsia="en-GB"/>
             </w:rPr>
           </w:pPr>
-          <w:hyperlink w:anchor="_Toc76974082" w:history="1">
+          <w:hyperlink w:anchor="_Toc82705432" w:history="1">
             <w:r>
               <w:rPr>
                 <w:rStyle w:val="Hyperlink"/>
@@ -1903,7 +1903,7 @@
                 <w:noProof/>
                 <w:webHidden/>
               </w:rPr>
-              <w:instrText xml:space="preserve"> PAGEREF _Toc76974082 \h </w:instrText>
+              <w:instrText xml:space="preserve"> PAGEREF _Toc82705432 \h </w:instrText>
             </w:r>
             <w:r>
               <w:rPr>
@@ -1923,7 +1923,7 @@
                 <w:noProof/>
                 <w:webHidden/>
               </w:rPr>
-              <w:t>20</w:t>
+              <w:t>21</w:t>
             </w:r>
             <w:r>
               <w:rPr>
@@ -1946,7 +1946,7 @@
               <w:lang w:eastAsia="en-GB"/>
             </w:rPr>
           </w:pPr>
-          <w:hyperlink w:anchor="_Toc76974083" w:history="1">
+          <w:hyperlink w:anchor="_Toc82705433" w:history="1">
             <w:r>
               <w:rPr>
                 <w:rStyle w:val="Hyperlink"/>
@@ -1973,7 +1973,7 @@
                 <w:noProof/>
                 <w:webHidden/>
               </w:rPr>
-              <w:instrText xml:space="preserve"> PAGEREF _Toc76974083 \h </w:instrText>
+              <w:instrText xml:space="preserve"> PAGEREF _Toc82705433 \h </w:instrText>
             </w:r>
             <w:r>
               <w:rPr>
@@ -1993,7 +1993,7 @@
                 <w:noProof/>
                 <w:webHidden/>
               </w:rPr>
-              <w:t>23</w:t>
+              <w:t>24</w:t>
             </w:r>
             <w:r>
               <w:rPr>
@@ -2016,13 +2016,21 @@
               <w:lang w:eastAsia="en-GB"/>
             </w:rPr>
           </w:pPr>
-          <w:hyperlink w:anchor="_Toc76974084" w:history="1">
+          <w:hyperlink w:anchor="_Toc82705434" w:history="1">
             <w:r>
               <w:rPr>
                 <w:rStyle w:val="Hyperlink"/>
                 <w:noProof/>
               </w:rPr>
-              <w:t>Figure 2 – Diagram detailing a case study example of following the steps involved in using the Evidence-to-Decision tool.</w:t>
+              <w:t xml:space="preserve">Figure 2 – Diagram detailing a case study example of following the steps involved in using the Evidence-to-Decision tool. Note that Step 2 (B-G) is repeated for each action, with the figure only showing the </w:t>
+            </w:r>
+            <w:r>
+              <w:rPr>
+                <w:rStyle w:val="Hyperlink"/>
+                <w:noProof/>
+              </w:rPr>
+              <w:lastRenderedPageBreak/>
+              <w:t>assessment of evidence for one action. The size of each section is not meant to be a guide – this will vary for each decision being considered and the evidence available. For example, in some cases far more evidence from undocumented knowledge may be available, and very little evidence from the scientific literature.</w:t>
             </w:r>
             <w:r>
               <w:rPr>
@@ -2043,7 +2051,7 @@
                 <w:noProof/>
                 <w:webHidden/>
               </w:rPr>
-              <w:instrText xml:space="preserve"> PAGEREF _Toc76974084 \h </w:instrText>
+              <w:instrText xml:space="preserve"> PAGEREF _Toc82705434 \h </w:instrText>
             </w:r>
             <w:r>
               <w:rPr>
@@ -2063,7 +2071,7 @@
                 <w:noProof/>
                 <w:webHidden/>
               </w:rPr>
-              <w:t>23</w:t>
+              <w:t>24</w:t>
             </w:r>
             <w:r>
               <w:rPr>
@@ -2086,7 +2094,7 @@
               <w:lang w:eastAsia="en-GB"/>
             </w:rPr>
           </w:pPr>
-          <w:hyperlink w:anchor="_Toc76974085" w:history="1">
+          <w:hyperlink w:anchor="_Toc82705435" w:history="1">
             <w:r>
               <w:rPr>
                 <w:rStyle w:val="Hyperlink"/>
@@ -2113,7 +2121,7 @@
                 <w:noProof/>
                 <w:webHidden/>
               </w:rPr>
-              <w:instrText xml:space="preserve"> PAGEREF _Toc76974085 \h </w:instrText>
+              <w:instrText xml:space="preserve"> PAGEREF _Toc82705435 \h </w:instrText>
             </w:r>
             <w:r>
               <w:rPr>
@@ -2133,7 +2141,7 @@
                 <w:noProof/>
                 <w:webHidden/>
               </w:rPr>
-              <w:t>24</w:t>
+              <w:t>25</w:t>
             </w:r>
             <w:r>
               <w:rPr>
@@ -2156,7 +2164,7 @@
               <w:lang w:eastAsia="en-GB"/>
             </w:rPr>
           </w:pPr>
-          <w:hyperlink w:anchor="_Toc76974086" w:history="1">
+          <w:hyperlink w:anchor="_Toc82705436" w:history="1">
             <w:r>
               <w:rPr>
                 <w:rStyle w:val="Hyperlink"/>
@@ -2183,7 +2191,7 @@
                 <w:noProof/>
                 <w:webHidden/>
               </w:rPr>
-              <w:instrText xml:space="preserve"> PAGEREF _Toc76974086 \h </w:instrText>
+              <w:instrText xml:space="preserve"> PAGEREF _Toc82705436 \h </w:instrText>
             </w:r>
             <w:r>
               <w:rPr>
@@ -2203,7 +2211,7 @@
                 <w:noProof/>
                 <w:webHidden/>
               </w:rPr>
-              <w:t>24</w:t>
+              <w:t>25</w:t>
             </w:r>
             <w:r>
               <w:rPr>
@@ -2226,7 +2234,7 @@
               <w:lang w:eastAsia="en-GB"/>
             </w:rPr>
           </w:pPr>
-          <w:hyperlink w:anchor="_Toc76974087" w:history="1">
+          <w:hyperlink w:anchor="_Toc82705437" w:history="1">
             <w:r>
               <w:rPr>
                 <w:rStyle w:val="Hyperlink"/>
@@ -2283,7 +2291,7 @@
                 <w:noProof/>
                 <w:webHidden/>
               </w:rPr>
-              <w:instrText xml:space="preserve"> PAGEREF _Toc76974087 \h </w:instrText>
+              <w:instrText xml:space="preserve"> PAGEREF _Toc82705437 \h </w:instrText>
             </w:r>
             <w:r>
               <w:rPr>
@@ -2303,7 +2311,7 @@
                 <w:noProof/>
                 <w:webHidden/>
               </w:rPr>
-              <w:t>26</w:t>
+              <w:t>27</w:t>
             </w:r>
             <w:r>
               <w:rPr>
@@ -2326,7 +2334,7 @@
               <w:lang w:eastAsia="en-GB"/>
             </w:rPr>
           </w:pPr>
-          <w:hyperlink w:anchor="_Toc76974088" w:history="1">
+          <w:hyperlink w:anchor="_Toc82705438" w:history="1">
             <w:r>
               <w:rPr>
                 <w:rStyle w:val="Hyperlink"/>
@@ -2398,7 +2406,7 @@
                 <w:noProof/>
                 <w:webHidden/>
               </w:rPr>
-              <w:instrText xml:space="preserve"> PAGEREF _Toc76974088 \h </w:instrText>
+              <w:instrText xml:space="preserve"> PAGEREF _Toc82705438 \h </w:instrText>
             </w:r>
             <w:r>
               <w:rPr>
@@ -2418,7 +2426,7 @@
                 <w:noProof/>
                 <w:webHidden/>
               </w:rPr>
-              <w:t>29</w:t>
+              <w:t>30</w:t>
             </w:r>
             <w:r>
               <w:rPr>
@@ -2441,7 +2449,7 @@
               <w:lang w:eastAsia="en-GB"/>
             </w:rPr>
           </w:pPr>
-          <w:hyperlink w:anchor="_Toc76974089" w:history="1">
+          <w:hyperlink w:anchor="_Toc82705439" w:history="1">
             <w:r>
               <w:rPr>
                 <w:rStyle w:val="Hyperlink"/>
@@ -2483,7 +2491,7 @@
                 <w:noProof/>
                 <w:webHidden/>
               </w:rPr>
-              <w:instrText xml:space="preserve"> PAGEREF _Toc76974089 \h </w:instrText>
+              <w:instrText xml:space="preserve"> PAGEREF _Toc82705439 \h </w:instrText>
             </w:r>
             <w:r>
               <w:rPr>
@@ -2503,7 +2511,7 @@
                 <w:noProof/>
                 <w:webHidden/>
               </w:rPr>
-              <w:t>30</w:t>
+              <w:t>31</w:t>
             </w:r>
             <w:r>
               <w:rPr>
@@ -2526,7 +2534,7 @@
               <w:lang w:eastAsia="en-GB"/>
             </w:rPr>
           </w:pPr>
-          <w:hyperlink w:anchor="_Toc76974090" w:history="1">
+          <w:hyperlink w:anchor="_Toc82705440" w:history="1">
             <w:r>
               <w:rPr>
                 <w:rStyle w:val="Hyperlink"/>
@@ -2562,7 +2570,7 @@
                 <w:noProof/>
                 <w:webHidden/>
               </w:rPr>
-              <w:instrText xml:space="preserve"> PAGEREF _Toc76974090 \h </w:instrText>
+              <w:instrText xml:space="preserve"> PAGEREF _Toc82705440 \h </w:instrText>
             </w:r>
             <w:r>
               <w:rPr>
@@ -2582,7 +2590,7 @@
                 <w:noProof/>
                 <w:webHidden/>
               </w:rPr>
-              <w:t>31</w:t>
+              <w:t>32</w:t>
             </w:r>
             <w:r>
               <w:rPr>
@@ -2605,7 +2613,7 @@
               <w:lang w:eastAsia="en-GB"/>
             </w:rPr>
           </w:pPr>
-          <w:hyperlink w:anchor="_Toc76974091" w:history="1">
+          <w:hyperlink w:anchor="_Toc82705441" w:history="1">
             <w:r>
               <w:rPr>
                 <w:rStyle w:val="Hyperlink"/>
@@ -2632,7 +2640,7 @@
                 <w:noProof/>
                 <w:webHidden/>
               </w:rPr>
-              <w:instrText xml:space="preserve"> PAGEREF _Toc76974091 \h </w:instrText>
+              <w:instrText xml:space="preserve"> PAGEREF _Toc82705441 \h </w:instrText>
             </w:r>
             <w:r>
               <w:rPr>
@@ -2652,7 +2660,7 @@
                 <w:noProof/>
                 <w:webHidden/>
               </w:rPr>
-              <w:t>32</w:t>
+              <w:t>33</w:t>
             </w:r>
             <w:r>
               <w:rPr>
@@ -2813,9 +2821,8 @@
       <w:pPr>
         <w:pStyle w:val="Heading1"/>
       </w:pPr>
-      <w:bookmarkStart w:id="0" w:name="_Toc76974057"/>
-      <w:r>
-        <w:lastRenderedPageBreak/>
+      <w:bookmarkStart w:id="0" w:name="_Toc82705407"/>
+      <w:r>
         <w:t>Introduction</w:t>
       </w:r>
       <w:bookmarkEnd w:id="0"/>
@@ -2828,7 +2835,7 @@
           <w:rStyle w:val="SubtleEmphasis"/>
         </w:rPr>
       </w:pPr>
-      <w:bookmarkStart w:id="1" w:name="_Toc76974058"/>
+      <w:bookmarkStart w:id="1" w:name="_Toc82705408"/>
       <w:r>
         <w:rPr>
           <w:rStyle w:val="SubtleEmphasis"/>
@@ -3045,7 +3052,7 @@
           <w:szCs w:val="24"/>
         </w:rPr>
       </w:pPr>
-      <w:bookmarkStart w:id="2" w:name="_Toc76974059"/>
+      <w:bookmarkStart w:id="2" w:name="_Toc82705409"/>
       <w:r>
         <w:rPr>
           <w:sz w:val="24"/>
@@ -3104,7 +3111,7 @@
         <w:pStyle w:val="Heading1"/>
         <w:spacing w:after="240"/>
       </w:pPr>
-      <w:bookmarkStart w:id="3" w:name="_Toc76974060"/>
+      <w:bookmarkStart w:id="3" w:name="_Toc82705410"/>
       <w:r>
         <w:lastRenderedPageBreak/>
         <w:t>Start using the tool</w:t>
@@ -3361,7 +3368,7 @@
         <w:pStyle w:val="Heading2"/>
         <w:spacing w:after="240"/>
       </w:pPr>
-      <w:bookmarkStart w:id="4" w:name="_Toc76974061"/>
+      <w:bookmarkStart w:id="4" w:name="_Toc82705411"/>
       <w:r>
         <w:lastRenderedPageBreak/>
         <w:t>Bookmarking your work</w:t>
@@ -3370,7 +3377,15 @@
     </w:p>
     <w:p>
       <w:r>
-        <w:t>In the right hand menu, you will see a button that says ‘Bookmark’.</w:t>
+        <w:t xml:space="preserve">In the </w:t>
+      </w:r>
+      <w:proofErr w:type="gramStart"/>
+      <w:r>
+        <w:t>right hand</w:t>
+      </w:r>
+      <w:proofErr w:type="gramEnd"/>
+      <w:r>
+        <w:t xml:space="preserve"> menu, you will see a button that says ‘Bookmark’.</w:t>
       </w:r>
     </w:p>
     <w:p>
@@ -3433,7 +3448,15 @@
         <w:t>We recommend that users regularly bookmark their work, at least before you leave the application or your desk</w:t>
       </w:r>
       <w:r>
-        <w:t xml:space="preserve">, to ensure you don’t lose any of the text you have entered into the tool. If you refresh or close your browser tab before doing so, the work will only be saved up until the last time you clicked this button. </w:t>
+        <w:t xml:space="preserve">, to ensure you don’t lose any of the text you have </w:t>
+      </w:r>
+      <w:proofErr w:type="gramStart"/>
+      <w:r>
+        <w:t>entered into</w:t>
+      </w:r>
+      <w:proofErr w:type="gramEnd"/>
+      <w:r>
+        <w:t xml:space="preserve"> the tool. If you refresh or close your browser tab before doing so, the work will only be saved up until the last time you clicked this button. </w:t>
       </w:r>
     </w:p>
     <w:p>
@@ -3461,7 +3484,7 @@
         </w:numPr>
         <w:spacing w:after="240"/>
       </w:pPr>
-      <w:bookmarkStart w:id="5" w:name="_Toc76974062"/>
+      <w:bookmarkStart w:id="5" w:name="_Toc82705412"/>
       <w:r>
         <w:lastRenderedPageBreak/>
         <w:t xml:space="preserve">Define the </w:t>
@@ -3584,7 +3607,47 @@
         <w:t>–</w:t>
       </w:r>
       <w:r>
-        <w:t xml:space="preserve"> for example, is the ultimate goal to control mink or to conserve water voles? The answer to this depends on the scale at which the user is thinking of making a decision. For example, if the decision context is that a practitioner is working on a specific project to eradicate mink to conserve water voles, their ultimate goal would be to control mink and focal target would be mink. Users would then consider different actions to control mink. If, however, their project is broader in scope, and they are scoping for ways to conserve water voles as part of a wider strategy, the ultimate goal would be to conserve water voles and the focal target would be water voles. Users would then consider different actions to conserve water voles, which may include controlling mink in different ways, as well as different methods of habitat restoration for example. The style in which users phrase and define their decision context is therefore their choice and will depend on the scale at which they are working.</w:t>
+        <w:t xml:space="preserve"> for example, is the </w:t>
+      </w:r>
+      <w:proofErr w:type="gramStart"/>
+      <w:r>
+        <w:t>ultimate goal</w:t>
+      </w:r>
+      <w:proofErr w:type="gramEnd"/>
+      <w:r>
+        <w:t xml:space="preserve"> to control mink or to conserve water voles? The answer to this depends on the scale at which the user is thinking of </w:t>
+      </w:r>
+      <w:proofErr w:type="gramStart"/>
+      <w:r>
+        <w:t>making a decision</w:t>
+      </w:r>
+      <w:proofErr w:type="gramEnd"/>
+      <w:r>
+        <w:t xml:space="preserve">. For example, if the decision context is that a practitioner is working on a specific project to eradicate mink to conserve water voles, their </w:t>
+      </w:r>
+      <w:proofErr w:type="gramStart"/>
+      <w:r>
+        <w:t>ultimate goal</w:t>
+      </w:r>
+      <w:proofErr w:type="gramEnd"/>
+      <w:r>
+        <w:t xml:space="preserve"> would be to control mink and focal target would be mink. Users would then consider different actions to control mink. If, however, their project is broader in scope, and they are scoping for ways to conserve water voles as part of a wider strategy, the </w:t>
+      </w:r>
+      <w:proofErr w:type="gramStart"/>
+      <w:r>
+        <w:t>ultimate goal</w:t>
+      </w:r>
+      <w:proofErr w:type="gramEnd"/>
+      <w:r>
+        <w:t xml:space="preserve"> would be to conserve water voles and the focal target would be water voles. Users would then consider different actions to conserve water voles, which may include controlling mink in different ways, as well as different methods of habitat restoration for example. The style in which </w:t>
+      </w:r>
+      <w:proofErr w:type="gramStart"/>
+      <w:r>
+        <w:t>users</w:t>
+      </w:r>
+      <w:proofErr w:type="gramEnd"/>
+      <w:r>
+        <w:t xml:space="preserve"> phrase and define their decision context is therefore their choice and will depend on the scale at which they are working.</w:t>
       </w:r>
     </w:p>
     <w:p>
@@ -3601,7 +3664,7 @@
         </w:numPr>
         <w:spacing w:after="240"/>
       </w:pPr>
-      <w:bookmarkStart w:id="6" w:name="_Toc76974063"/>
+      <w:bookmarkStart w:id="6" w:name="_Toc82705413"/>
       <w:r>
         <w:lastRenderedPageBreak/>
         <w:t>Gather evidence</w:t>
@@ -3697,7 +3760,15 @@
         <w:t xml:space="preserve">This will generate a summary table in the final tab </w:t>
       </w:r>
       <w:r>
-        <w:t>(3. Make an Evidence-Informed Decision) to help summarise your thinking and the evidence gathered.</w:t>
+        <w:t xml:space="preserve">(3. Make an Evidence-Informed Decision) to help summarise </w:t>
+      </w:r>
+      <w:proofErr w:type="gramStart"/>
+      <w:r>
+        <w:t>your</w:t>
+      </w:r>
+      <w:proofErr w:type="gramEnd"/>
+      <w:r>
+        <w:t xml:space="preserve"> thinking and the evidence gathered.</w:t>
       </w:r>
       <w:r>
         <w:t xml:space="preserve"> See the screenshot below to see what this looks like</w:t>
@@ -3774,7 +3845,7 @@
         <w:spacing w:after="240"/>
         <w:ind w:firstLine="360"/>
       </w:pPr>
-      <w:bookmarkStart w:id="7" w:name="_Toc76974064"/>
+      <w:bookmarkStart w:id="7" w:name="_Toc82705414"/>
       <w:r>
         <w:t>2.A. Identify potential actions</w:t>
       </w:r>
@@ -4012,7 +4083,7 @@
         <w:pStyle w:val="Heading3"/>
         <w:spacing w:after="240"/>
       </w:pPr>
-      <w:bookmarkStart w:id="8" w:name="_Toc76974065"/>
+      <w:bookmarkStart w:id="8" w:name="_Toc82705415"/>
       <w:r>
         <w:t>2.B.</w:t>
       </w:r>
@@ -4061,7 +4132,7 @@
         <w:pStyle w:val="Heading4"/>
         <w:spacing w:after="240"/>
       </w:pPr>
-      <w:bookmarkStart w:id="9" w:name="_Toc76974066"/>
+      <w:bookmarkStart w:id="9" w:name="_Toc82705416"/>
       <w:r>
         <w:t>2.B.i. Scientific literature</w:t>
       </w:r>
@@ -4249,7 +4320,15 @@
         <w:jc w:val="both"/>
       </w:pPr>
       <w:r>
-        <w:t>You may also wish to reflect on how relevant this evidence is to your local context. For example, is the evidence applicable to your species or location? Is the evidence based on an ecologically similar or relevant species or habitat? Was the action tested in a way that reflects how you would implement the action locally? Later on you will consider possible modifications to the action that could improve its local effectiveness</w:t>
+        <w:t xml:space="preserve">You may also wish to reflect on how relevant this evidence is to your local context. For example, is the evidence applicable to your species or location? Is the evidence based on an ecologically similar or relevant species or habitat? Was the action tested in a way that reflects how you would implement the action locally? Later </w:t>
+      </w:r>
+      <w:proofErr w:type="gramStart"/>
+      <w:r>
+        <w:t>on</w:t>
+      </w:r>
+      <w:proofErr w:type="gramEnd"/>
+      <w:r>
+        <w:t xml:space="preserve"> you will consider possible modifications to the action that could improve its local effectiveness</w:t>
       </w:r>
       <w:r>
         <w:t xml:space="preserve"> (Step 2.F.)</w:t>
@@ -4268,7 +4347,7 @@
       <w:pPr>
         <w:pStyle w:val="Heading4"/>
       </w:pPr>
-      <w:bookmarkStart w:id="10" w:name="_Toc76974067"/>
+      <w:bookmarkStart w:id="10" w:name="_Toc82705417"/>
       <w:r>
         <w:t xml:space="preserve">2.B.ii </w:t>
       </w:r>
@@ -4312,7 +4391,7 @@
         <w:spacing w:after="240"/>
         <w:jc w:val="both"/>
       </w:pPr>
-      <w:bookmarkStart w:id="11" w:name="_Toc76974068"/>
+      <w:bookmarkStart w:id="11" w:name="_Toc82705418"/>
       <w:r>
         <w:t>2.B.ii</w:t>
       </w:r>
@@ -4344,7 +4423,15 @@
         <w:t xml:space="preserve">). </w:t>
       </w:r>
       <w:r>
-        <w:t>For example, undocumented knowledge may include evidence that cannot be tied to a specific source or justified by a mechanism or explanation, but is simply ‘known’ by the knowledge holder.</w:t>
+        <w:t xml:space="preserve">For example, undocumented knowledge may include evidence that cannot be tied to a specific source or justified by a mechanism or </w:t>
+      </w:r>
+      <w:proofErr w:type="gramStart"/>
+      <w:r>
+        <w:t>explanation, but</w:t>
+      </w:r>
+      <w:proofErr w:type="gramEnd"/>
+      <w:r>
+        <w:t xml:space="preserve"> is simply ‘known’ by the knowledge holder.</w:t>
       </w:r>
     </w:p>
     <w:p>
@@ -4352,7 +4439,15 @@
         <w:jc w:val="both"/>
       </w:pPr>
       <w:r>
-        <w:t xml:space="preserve">We believe it is useful to consider both evidence from the scientific literature and from undocumented knowledge when making decisions, particularly because they can complement each other. In particular, undocumented knowledge can fill gaps in the scientific literature and </w:t>
+        <w:t xml:space="preserve">We believe it is useful to consider both evidence from the scientific literature and from undocumented knowledge when making decisions, particularly because they can complement each other. </w:t>
+      </w:r>
+      <w:proofErr w:type="gramStart"/>
+      <w:r>
+        <w:t>In particular, undocumented</w:t>
+      </w:r>
+      <w:proofErr w:type="gramEnd"/>
+      <w:r>
+        <w:t xml:space="preserve"> knowledge can fill gaps in the scientific literature and </w:t>
       </w:r>
       <w:r>
         <w:t xml:space="preserve">help us consider how applicable scientific evidence is to our local context – particularly given that scientific evidence is often collated across local contexts and decision-makers are often interested in making decisions for a single context. </w:t>
@@ -4400,7 +4495,7 @@
         <w:pStyle w:val="Heading3"/>
         <w:spacing w:after="240"/>
       </w:pPr>
-      <w:bookmarkStart w:id="12" w:name="_Toc76974069"/>
+      <w:bookmarkStart w:id="12" w:name="_Toc82705419"/>
       <w:r>
         <w:lastRenderedPageBreak/>
         <w:t>2.C. Assess costs and risks</w:t>
@@ -4429,7 +4524,7 @@
         <w:pStyle w:val="Heading4"/>
         <w:spacing w:after="240"/>
       </w:pPr>
-      <w:bookmarkStart w:id="13" w:name="_Toc76974070"/>
+      <w:bookmarkStart w:id="13" w:name="_Toc82705420"/>
       <w:r>
         <w:t>2.C.i. Ass</w:t>
       </w:r>
@@ -4446,7 +4541,15 @@
         <w:jc w:val="both"/>
       </w:pPr>
       <w:r>
-        <w:t>Resource requirements and financial costs can be broadly defined as any resources and finances required to implement a conservation action. Detailing information on costs here will help to assess later on whether the action is financially feasible (e.g., does the action greatly exceed a set budget?)</w:t>
+        <w:t xml:space="preserve">Resource requirements and financial costs can be broadly defined as any resources and finances required to implement a conservation action. Detailing information on costs here will help to assess </w:t>
+      </w:r>
+      <w:proofErr w:type="gramStart"/>
+      <w:r>
+        <w:t>later on</w:t>
+      </w:r>
+      <w:proofErr w:type="gramEnd"/>
+      <w:r>
+        <w:t xml:space="preserve"> whether the action is financially feasible (e.g., does the action greatly exceed a set budget?)</w:t>
       </w:r>
       <w:r>
         <w:t>.</w:t>
@@ -4593,7 +4696,15 @@
         <w:t xml:space="preserve">financial </w:t>
       </w:r>
       <w:r>
-        <w:t>risk are factored in when making a decision whether to implement each action.</w:t>
+        <w:t xml:space="preserve">risk are factored in when </w:t>
+      </w:r>
+      <w:proofErr w:type="gramStart"/>
+      <w:r>
+        <w:t>making a decision</w:t>
+      </w:r>
+      <w:proofErr w:type="gramEnd"/>
+      <w:r>
+        <w:t xml:space="preserve"> whether to implement each action.</w:t>
       </w:r>
     </w:p>
     <w:p>
@@ -4601,9 +4712,17 @@
         <w:pStyle w:val="Heading4"/>
         <w:spacing w:after="240"/>
       </w:pPr>
-      <w:bookmarkStart w:id="14" w:name="_Toc76974071"/>
-      <w:r>
-        <w:t>2.C.ii. Assess the non-financial costs, risks, and benefits for non-target species, habitats, and stakeholders</w:t>
+      <w:bookmarkStart w:id="14" w:name="_Toc82705421"/>
+      <w:r>
+        <w:t>2.</w:t>
+      </w:r>
+      <w:proofErr w:type="gramStart"/>
+      <w:r>
+        <w:t>C.ii.</w:t>
+      </w:r>
+      <w:proofErr w:type="gramEnd"/>
+      <w:r>
+        <w:t xml:space="preserve"> Assess the non-financial costs, risks, and benefits for non-target species, habitats, and stakeholders</w:t>
       </w:r>
       <w:bookmarkEnd w:id="14"/>
     </w:p>
@@ -4618,7 +4737,15 @@
         <w:t xml:space="preserve">, we mean </w:t>
       </w:r>
       <w:r>
-        <w:t>the potential undesirable and desirable effects of the action on species, habitats, and stakeholders that are not the focus of the action. Costs and risks, may include negative socio-cultural or political outcomes associated with the action; for example, considering whether using pesticides, excluding access, or removing invasive species may have costs for the practitioner, stakeholders or their organisations (e.g. reputational costs, loss of access, livelihood or health costs).</w:t>
+        <w:t xml:space="preserve">the potential undesirable and desirable effects of the action on species, habitats, and stakeholders that are not the focus of the action. </w:t>
+      </w:r>
+      <w:proofErr w:type="gramStart"/>
+      <w:r>
+        <w:t>Costs and risks,</w:t>
+      </w:r>
+      <w:proofErr w:type="gramEnd"/>
+      <w:r>
+        <w:t xml:space="preserve"> may include negative socio-cultural or political outcomes associated with the action; for example, considering whether using pesticides, excluding access, or removing invasive species may have costs for the practitioner, stakeholders or their organisations (e.g. reputational costs, loss of access, livelihood or health costs).</w:t>
       </w:r>
       <w:r>
         <w:t xml:space="preserve"> Another example would be that </w:t>
@@ -4667,9 +4794,14 @@
       <w:r>
         <w:t xml:space="preserve">responsible stewards of their land and uphold traditional family </w:t>
       </w:r>
+      <w:proofErr w:type="gramStart"/>
       <w:r>
         <w:lastRenderedPageBreak/>
-        <w:t>legacies, or be seen as economically effective and efficient. In addition, if an action lends itself to positively impacting upon publication engagement and/or citizen science projects, this may be an important consideration to note. Linking the wider benefits of any action to the framework of Natural Capital Accounting</w:t>
+        <w:t>legacies, or</w:t>
+      </w:r>
+      <w:proofErr w:type="gramEnd"/>
+      <w:r>
+        <w:t xml:space="preserve"> be seen as economically effective and efficient. In addition, if an action lends itself to positively impacting upon publication engagement and/or citizen science projects, this may be an important consideration to note. Linking the wider benefits of any action to the framework of Natural Capital Accounting</w:t>
       </w:r>
       <w:r>
         <w:t xml:space="preserve"> (</w:t>
@@ -4686,7 +4818,23 @@
         <w:t>, risks,</w:t>
       </w:r>
       <w:r>
-        <w:t xml:space="preserve"> and benefits on non-target species and habitats are also important to consider, such as whether particular types of grazing benefits the focal target (e.g., butterflies) but not other species (e.g., spiders)</w:t>
+        <w:t xml:space="preserve"> and benefits on non-target species and habitats are also important to consider, such as whether particular types of grazing </w:t>
+      </w:r>
+      <w:proofErr w:type="gramStart"/>
+      <w:r>
+        <w:t>benefits</w:t>
+      </w:r>
+      <w:proofErr w:type="gramEnd"/>
+      <w:r>
+        <w:t xml:space="preserve"> the focal target (e.g., butterflies) but </w:t>
+      </w:r>
+      <w:proofErr w:type="spellStart"/>
+      <w:r>
+        <w:t>not</w:t>
+      </w:r>
+      <w:proofErr w:type="spellEnd"/>
+      <w:r>
+        <w:t xml:space="preserve"> other species (e.g., spiders)</w:t>
       </w:r>
       <w:r>
         <w:t xml:space="preserve"> – i.e., ‘side-effects’ that an action may cause.</w:t>
@@ -4697,7 +4845,7 @@
         <w:pStyle w:val="Heading3"/>
         <w:spacing w:after="240"/>
       </w:pPr>
-      <w:bookmarkStart w:id="15" w:name="_Toc76974072"/>
+      <w:bookmarkStart w:id="15" w:name="_Toc82705422"/>
       <w:r>
         <w:t>2.D. Assess acceptability</w:t>
       </w:r>
@@ -4775,8 +4923,13 @@
       <w:r>
         <w:t xml:space="preserve">. </w:t>
       </w:r>
-      <w:r>
-        <w:t>This is why it is important for users to consider whether, for example, a certain action would compromise or limit the social power held by a stakeholder, and make the action unacceptable? Or, for instance, if a stakeholder group values the enjoyment they get from spending time in part of a nature reserve, and an action limits access to the nature reserve, is this action unacceptable?</w:t>
+      <w:proofErr w:type="gramStart"/>
+      <w:r>
+        <w:t>This is why</w:t>
+      </w:r>
+      <w:proofErr w:type="gramEnd"/>
+      <w:r>
+        <w:t xml:space="preserve"> it is important for users to consider whether, for example, a certain action would compromise or limit the social power held by a stakeholder, and make the action unacceptable? Or, for instance, if a stakeholder group values the enjoyment they get from spending time in part of a nature reserve, and an action limits access to the nature reserve, is this action unacceptable?</w:t>
       </w:r>
       <w:r>
         <w:t xml:space="preserve"> Considering acceptability is key to understanding whether an action is likely to be supported by the local community, whether it may face barriers or opposition, and ultimately how feasible it may be to implement.</w:t>
@@ -4787,7 +4940,7 @@
         <w:pStyle w:val="Heading3"/>
         <w:spacing w:after="240"/>
       </w:pPr>
-      <w:bookmarkStart w:id="16" w:name="_Toc76974073"/>
+      <w:bookmarkStart w:id="16" w:name="_Toc82705423"/>
       <w:r>
         <w:t>2.E. Assess feasibility</w:t>
       </w:r>
@@ -4835,7 +4988,7 @@
         <w:pStyle w:val="Heading3"/>
         <w:spacing w:after="240"/>
       </w:pPr>
-      <w:bookmarkStart w:id="17" w:name="_Toc76974074"/>
+      <w:bookmarkStart w:id="17" w:name="_Toc82705424"/>
       <w:r>
         <w:t>2.F. Consider modifications</w:t>
       </w:r>
@@ -4884,7 +5037,7 @@
         <w:pStyle w:val="Heading3"/>
         <w:spacing w:after="240"/>
       </w:pPr>
-      <w:bookmarkStart w:id="18" w:name="_Toc76974075"/>
+      <w:bookmarkStart w:id="18" w:name="_Toc82705425"/>
       <w:r>
         <w:t xml:space="preserve">2.G. </w:t>
       </w:r>
@@ -4901,7 +5054,15 @@
         <w:t xml:space="preserve">prompts you </w:t>
       </w:r>
       <w:r>
-        <w:t xml:space="preserve">to highlight the challenge of uncertainty and risks, in particular whether </w:t>
+        <w:t xml:space="preserve">to highlight the challenge of uncertainty and risks, </w:t>
+      </w:r>
+      <w:proofErr w:type="gramStart"/>
+      <w:r>
+        <w:t>in particular whether</w:t>
+      </w:r>
+      <w:proofErr w:type="gramEnd"/>
+      <w:r>
+        <w:t xml:space="preserve"> </w:t>
       </w:r>
       <w:r>
         <w:t xml:space="preserve">the </w:t>
@@ -5014,7 +5175,7 @@
         </w:numPr>
         <w:spacing w:after="240"/>
       </w:pPr>
-      <w:bookmarkStart w:id="19" w:name="_Toc76974076"/>
+      <w:bookmarkStart w:id="19" w:name="_Toc82705426"/>
       <w:r>
         <w:lastRenderedPageBreak/>
         <w:t xml:space="preserve">Make an </w:t>
@@ -5109,7 +5270,15 @@
         <w:t>e certainty the user has in the evidence they have gathered</w:t>
       </w:r>
       <w:r>
-        <w:t xml:space="preserve">, as darker yellow coloured cells represent greater levels of certainty in these assessments for each decision-making factor and action. </w:t>
+        <w:t xml:space="preserve">, as darker </w:t>
+      </w:r>
+      <w:proofErr w:type="gramStart"/>
+      <w:r>
+        <w:t>yellow coloured</w:t>
+      </w:r>
+      <w:proofErr w:type="gramEnd"/>
+      <w:r>
+        <w:t xml:space="preserve"> cells represent greater levels of certainty in these assessments for each decision-making factor and action. </w:t>
       </w:r>
       <w:r>
         <w:rPr>
@@ -5171,7 +5340,7 @@
         <w:spacing w:after="240"/>
         <w:ind w:firstLine="720"/>
       </w:pPr>
-      <w:bookmarkStart w:id="20" w:name="_Toc76974077"/>
+      <w:bookmarkStart w:id="20" w:name="_Toc82705427"/>
       <w:r>
         <w:t xml:space="preserve">3.A. </w:t>
       </w:r>
@@ -5286,7 +5455,15 @@
         <w:t xml:space="preserve">certain </w:t>
       </w:r>
       <w:r>
-        <w:t xml:space="preserve">actions, users could start by eliminating actions that are unlikely to be cost-effective. For instance, there may often be strict limits for the amount of money available for implementing a conservation action, and so actions that are likely to substantially exceed these limits may not be considered further. Actions that are expensive and less effective than comparable alternatives (i.e., with very low relative cost-effectiveness) may also be discounted. Actions with the same or lower relative costs but greater effectiveness, or with the same relative effectiveness and lower costs are likely to be the ones considered further as they can be justified on the grounds of cost-effectiveness. </w:t>
+        <w:t xml:space="preserve">actions, users could start by eliminating actions that are unlikely to be cost-effective. For instance, there may often be strict limits </w:t>
+      </w:r>
+      <w:proofErr w:type="gramStart"/>
+      <w:r>
+        <w:t>for the amount of</w:t>
+      </w:r>
+      <w:proofErr w:type="gramEnd"/>
+      <w:r>
+        <w:t xml:space="preserve"> money available for implementing a conservation action, and so actions that are likely to substantially exceed these limits may not be considered further. Actions that are expensive and less effective than comparable alternatives (i.e., with very low relative cost-effectiveness) may also be discounted. Actions with the same or lower relative costs but greater effectiveness, or with the same relative effectiveness and lower costs are likely to be the ones considered further as they can be justified on the grounds of cost-effectiveness. </w:t>
       </w:r>
     </w:p>
     <w:p>
@@ -5468,7 +5645,7 @@
         <w:spacing w:after="240"/>
         <w:ind w:firstLine="720"/>
       </w:pPr>
-      <w:bookmarkStart w:id="21" w:name="_Toc76974078"/>
+      <w:bookmarkStart w:id="21" w:name="_Toc82705428"/>
       <w:r>
         <w:t xml:space="preserve">3.B. </w:t>
       </w:r>
@@ -5631,7 +5808,7 @@
         <w:spacing w:after="240"/>
         <w:ind w:firstLine="720"/>
       </w:pPr>
-      <w:bookmarkStart w:id="22" w:name="_Toc76974079"/>
+      <w:bookmarkStart w:id="22" w:name="_Toc82705429"/>
       <w:r>
         <w:t xml:space="preserve">3.C. </w:t>
       </w:r>
@@ -5647,11 +5824,16 @@
       <w:r>
         <w:t xml:space="preserve">have previously </w:t>
       </w:r>
+      <w:proofErr w:type="gramStart"/>
       <w:r>
         <w:t>enter</w:t>
       </w:r>
       <w:r>
-        <w:t xml:space="preserve">ed into the tool (from Steps 1-3) </w:t>
+        <w:t>ed into</w:t>
+      </w:r>
+      <w:proofErr w:type="gramEnd"/>
+      <w:r>
+        <w:t xml:space="preserve"> the tool (from Steps 1-3) </w:t>
       </w:r>
       <w:r>
         <w:t>will be used to create a downloadable summary report</w:t>
@@ -5812,7 +5994,7 @@
           <w:szCs w:val="28"/>
         </w:rPr>
       </w:pPr>
-      <w:bookmarkStart w:id="23" w:name="_Toc76974080"/>
+      <w:bookmarkStart w:id="23" w:name="_Toc82705430"/>
       <w:r>
         <w:rPr>
           <w:rStyle w:val="Heading1Char"/>
@@ -5847,7 +6029,15 @@
         <w:jc w:val="both"/>
       </w:pPr>
       <w:r>
-        <w:t>You can drag and enlarge text boxes by dragging the bottom right hand corner of them.</w:t>
+        <w:t xml:space="preserve">You can drag and enlarge text boxes by dragging the bottom </w:t>
+      </w:r>
+      <w:proofErr w:type="gramStart"/>
+      <w:r>
+        <w:t>right hand</w:t>
+      </w:r>
+      <w:proofErr w:type="gramEnd"/>
+      <w:r>
+        <w:t xml:space="preserve"> corner of them.</w:t>
       </w:r>
     </w:p>
     <w:p>
@@ -5927,7 +6117,7 @@
         <w:pStyle w:val="Heading1"/>
         <w:spacing w:after="240"/>
       </w:pPr>
-      <w:bookmarkStart w:id="24" w:name="_Toc76974081"/>
+      <w:bookmarkStart w:id="24" w:name="_Toc82705431"/>
       <w:r>
         <w:t>Useful resources and guides</w:t>
       </w:r>
@@ -5952,9 +6142,585 @@
           </w:tcPr>
           <w:p>
             <w:r>
-              <w:t xml:space="preserve">Tanner, L., Mahajan, S.L., Becker, H., DeMello, N., Komuhangi, C., Mills, M., Masuada, Y., Wilkie, D., Glew, L. Making better decisions: How to use evidence in a complex world (2020). The Research People and the Alliance for Conservation Evidence and Sustainability. </w:t>
-            </w:r>
+              <w:t>Resource name and reference</w:t>
+            </w:r>
+          </w:p>
+        </w:tc>
+        <w:tc>
+          <w:tcPr>
+            <w:tcW w:w="4485" w:type="dxa"/>
+          </w:tcPr>
+          <w:p>
+            <w:r>
+              <w:t>Description</w:t>
+            </w:r>
+          </w:p>
+        </w:tc>
+      </w:tr>
+      <w:tr>
+        <w:tc>
+          <w:tcPr>
+            <w:tcW w:w="4394" w:type="dxa"/>
+          </w:tcPr>
+          <w:p>
+            <w:r>
+              <w:t xml:space="preserve">A decision-making bias typology </w:t>
+            </w:r>
+          </w:p>
+          <w:p>
             <w:hyperlink r:id="rId36" w:history="1">
+              <w:r>
+                <w:rPr>
+                  <w:rStyle w:val="Hyperlink"/>
+                </w:rPr>
+                <w:t>https://www.mckinsey.com/~/media/mckinsey/business%20functions/strategy%20and%20corporate%20finance/our%20insights/the%20case%20for%20behavioral%20strategy/most_frequent_biases_in_business.ashx</w:t>
+              </w:r>
+            </w:hyperlink>
+            <w:r>
+              <w:t xml:space="preserve"> </w:t>
+            </w:r>
+          </w:p>
+        </w:tc>
+        <w:tc>
+          <w:tcPr>
+            <w:tcW w:w="4485" w:type="dxa"/>
+          </w:tcPr>
+          <w:p>
+            <w:r>
+              <w:t xml:space="preserve">An infographic summary of different decision-making biases prepared by Dan </w:t>
+            </w:r>
+            <w:proofErr w:type="spellStart"/>
+            <w:r>
+              <w:t>Lovallo</w:t>
+            </w:r>
+            <w:proofErr w:type="spellEnd"/>
+            <w:r>
+              <w:t xml:space="preserve"> and Olivier </w:t>
+            </w:r>
+            <w:proofErr w:type="spellStart"/>
+            <w:r>
+              <w:t>Sibony</w:t>
+            </w:r>
+            <w:proofErr w:type="spellEnd"/>
+            <w:r>
+              <w:t>.</w:t>
+            </w:r>
+          </w:p>
+        </w:tc>
+      </w:tr>
+      <w:tr>
+        <w:tc>
+          <w:tcPr>
+            <w:tcW w:w="4394" w:type="dxa"/>
+          </w:tcPr>
+          <w:p>
+            <w:r>
+              <w:t xml:space="preserve">Alliance for Conservation Evidence and Sustainability (ACES) website </w:t>
+            </w:r>
+            <w:hyperlink r:id="rId37" w:history="1">
+              <w:r>
+                <w:rPr>
+                  <w:rStyle w:val="Hyperlink"/>
+                </w:rPr>
+                <w:t>https://www.alliance</w:t>
+              </w:r>
+              <w:r>
+                <w:rPr>
+                  <w:rStyle w:val="Hyperlink"/>
+                </w:rPr>
+                <w:t>c</w:t>
+              </w:r>
+              <w:r>
+                <w:rPr>
+                  <w:rStyle w:val="Hyperlink"/>
+                </w:rPr>
+                <w:t>onservationevidence.org/</w:t>
+              </w:r>
+            </w:hyperlink>
+          </w:p>
+        </w:tc>
+        <w:tc>
+          <w:tcPr>
+            <w:tcW w:w="4485" w:type="dxa"/>
+          </w:tcPr>
+          <w:p>
+            <w:r>
+              <w:t>A</w:t>
+            </w:r>
+            <w:r>
+              <w:t xml:space="preserve"> partnership of NGOs and academic institutions committed to transforming how we generate and use evidence to support effective community-based conservation.</w:t>
+            </w:r>
+            <w:r>
+              <w:t xml:space="preserve"> Their website contains lots of resources and evidence to help decision-makers in community-based conservation.</w:t>
+            </w:r>
+          </w:p>
+        </w:tc>
+      </w:tr>
+      <w:tr>
+        <w:tc>
+          <w:tcPr>
+            <w:tcW w:w="4394" w:type="dxa"/>
+          </w:tcPr>
+          <w:p>
+            <w:r>
+              <w:t xml:space="preserve">Applied Ecology Resources </w:t>
+            </w:r>
+            <w:hyperlink r:id="rId38" w:history="1">
+              <w:r>
+                <w:rPr>
+                  <w:rStyle w:val="Hyperlink"/>
+                </w:rPr>
+                <w:t>https://www.britishecologicalsociety.org/applied-ecology-resources/</w:t>
+              </w:r>
+            </w:hyperlink>
+            <w:r>
+              <w:t xml:space="preserve">  </w:t>
+            </w:r>
+          </w:p>
+        </w:tc>
+        <w:tc>
+          <w:tcPr>
+            <w:tcW w:w="4485" w:type="dxa"/>
+          </w:tcPr>
+          <w:p>
+            <w:r>
+              <w:t>A</w:t>
+            </w:r>
+            <w:r>
+              <w:t xml:space="preserve"> globally accessible open platform to share and discover information on the management of biodiversity and environment to support evidence-based decision making</w:t>
+            </w:r>
+            <w:r>
+              <w:t>.</w:t>
+            </w:r>
+          </w:p>
+        </w:tc>
+      </w:tr>
+      <w:tr>
+        <w:tc>
+          <w:tcPr>
+            <w:tcW w:w="4394" w:type="dxa"/>
+          </w:tcPr>
+          <w:p>
+            <w:r>
+              <w:t xml:space="preserve">CEE Database of Evidence Reviews (CEEDER) </w:t>
+            </w:r>
+            <w:hyperlink r:id="rId39" w:history="1">
+              <w:r>
+                <w:rPr>
+                  <w:rStyle w:val="Hyperlink"/>
+                </w:rPr>
+                <w:t>https://environmentalevidence.org/ceeder/</w:t>
+              </w:r>
+            </w:hyperlink>
+            <w:r>
+              <w:t xml:space="preserve"> </w:t>
+            </w:r>
+          </w:p>
+        </w:tc>
+        <w:tc>
+          <w:tcPr>
+            <w:tcW w:w="4485" w:type="dxa"/>
+          </w:tcPr>
+          <w:p>
+            <w:r>
+              <w:t>A</w:t>
+            </w:r>
+            <w:r>
+              <w:t>n open access evidence service to help evidence consumers find reliable evidence reviews and syntheses to inform their decision making.</w:t>
+            </w:r>
+          </w:p>
+        </w:tc>
+      </w:tr>
+      <w:tr>
+        <w:tc>
+          <w:tcPr>
+            <w:tcW w:w="4394" w:type="dxa"/>
+          </w:tcPr>
+          <w:p>
+            <w:r>
+              <w:t xml:space="preserve">CEE Evidence Syntheses </w:t>
+            </w:r>
+            <w:hyperlink r:id="rId40" w:history="1">
+              <w:r>
+                <w:rPr>
+                  <w:rStyle w:val="Hyperlink"/>
+                </w:rPr>
+                <w:t>https://environmentalevidence.org/completed-reviews/</w:t>
+              </w:r>
+            </w:hyperlink>
+            <w:r>
+              <w:t xml:space="preserve"> </w:t>
+            </w:r>
+          </w:p>
+        </w:tc>
+        <w:tc>
+          <w:tcPr>
+            <w:tcW w:w="4485" w:type="dxa"/>
+          </w:tcPr>
+          <w:p>
+            <w:r>
+              <w:t>A digital l</w:t>
+            </w:r>
+            <w:r>
+              <w:t>ibrary contain</w:t>
+            </w:r>
+            <w:r>
+              <w:t>ing</w:t>
+            </w:r>
+            <w:r>
+              <w:t xml:space="preserve"> all systematic reviews and systematic maps that have been approved by CEE.</w:t>
+            </w:r>
+          </w:p>
+        </w:tc>
+      </w:tr>
+      <w:tr>
+        <w:tc>
+          <w:tcPr>
+            <w:tcW w:w="4394" w:type="dxa"/>
+          </w:tcPr>
+          <w:p>
+            <w:r>
+              <w:t xml:space="preserve">CEE Plain Language Summaries </w:t>
+            </w:r>
+            <w:hyperlink r:id="rId41" w:history="1">
+              <w:r>
+                <w:rPr>
+                  <w:rStyle w:val="Hyperlink"/>
+                </w:rPr>
+                <w:t>https://environmentalevidence.org/policy-briefs/</w:t>
+              </w:r>
+            </w:hyperlink>
+          </w:p>
+        </w:tc>
+        <w:tc>
+          <w:tcPr>
+            <w:tcW w:w="4485" w:type="dxa"/>
+          </w:tcPr>
+          <w:p>
+            <w:r>
+              <w:t>A</w:t>
+            </w:r>
+            <w:r>
+              <w:t xml:space="preserve"> list of </w:t>
+            </w:r>
+            <w:r>
+              <w:t xml:space="preserve">easy-to-read summaries </w:t>
+            </w:r>
+            <w:r>
+              <w:t>of recent CEE Systematic Reviews and Maps.</w:t>
+            </w:r>
+          </w:p>
+        </w:tc>
+      </w:tr>
+      <w:tr>
+        <w:tc>
+          <w:tcPr>
+            <w:tcW w:w="4394" w:type="dxa"/>
+          </w:tcPr>
+          <w:p>
+            <w:r>
+              <w:t xml:space="preserve">Collaboration for Environmental Evidence (CEE) </w:t>
+            </w:r>
+            <w:hyperlink r:id="rId42" w:history="1">
+              <w:r>
+                <w:rPr>
+                  <w:rStyle w:val="Hyperlink"/>
+                </w:rPr>
+                <w:t>https://environmentalevidence.org/</w:t>
+              </w:r>
+            </w:hyperlink>
+            <w:r>
+              <w:t xml:space="preserve"> </w:t>
+            </w:r>
+          </w:p>
+        </w:tc>
+        <w:tc>
+          <w:tcPr>
+            <w:tcW w:w="4485" w:type="dxa"/>
+          </w:tcPr>
+          <w:p>
+            <w:r>
+              <w:t xml:space="preserve">An open community of stakeholders working towards a sustainable global environment and the conservation of biodiversity. CEE seeks to </w:t>
+            </w:r>
+            <w:r>
+              <w:lastRenderedPageBreak/>
+              <w:t>promote and deliver evidence syntheses on issues of greatest concern to environmental policy and practice as a public service.</w:t>
+            </w:r>
+            <w:r>
+              <w:t xml:space="preserve"> They primarily conduct Systematic Reviews and Systematic Maps.</w:t>
+            </w:r>
+          </w:p>
+        </w:tc>
+      </w:tr>
+      <w:tr>
+        <w:tc>
+          <w:tcPr>
+            <w:tcW w:w="4394" w:type="dxa"/>
+          </w:tcPr>
+          <w:p>
+            <w:r>
+              <w:lastRenderedPageBreak/>
+              <w:t xml:space="preserve">Conservation Evidence website </w:t>
+            </w:r>
+            <w:hyperlink r:id="rId43" w:history="1">
+              <w:r>
+                <w:rPr>
+                  <w:rStyle w:val="Hyperlink"/>
+                </w:rPr>
+                <w:t>www.conservationevidence.com</w:t>
+              </w:r>
+            </w:hyperlink>
+          </w:p>
+        </w:tc>
+        <w:tc>
+          <w:tcPr>
+            <w:tcW w:w="4485" w:type="dxa"/>
+          </w:tcPr>
+          <w:p>
+            <w:r>
+              <w:t xml:space="preserve">A </w:t>
+            </w:r>
+            <w:r>
+              <w:t xml:space="preserve">free, </w:t>
+            </w:r>
+            <w:r>
+              <w:t>searchable</w:t>
+            </w:r>
+            <w:r>
+              <w:t xml:space="preserve"> </w:t>
+            </w:r>
+            <w:r>
+              <w:t xml:space="preserve">evidence database </w:t>
+            </w:r>
+            <w:r>
+              <w:t>designed to support decisions about how to maintain and restore global biodiversity.</w:t>
+            </w:r>
+            <w:r>
+              <w:t xml:space="preserve"> The project </w:t>
+            </w:r>
+            <w:r>
+              <w:t>summarise</w:t>
+            </w:r>
+            <w:r>
+              <w:t>s</w:t>
+            </w:r>
+            <w:r>
+              <w:t xml:space="preserve"> evidence from the scientific literature (studies) about the effects of conservation actions such as methods of habitat or species management</w:t>
+            </w:r>
+            <w:r>
+              <w:t xml:space="preserve"> and </w:t>
+            </w:r>
+            <w:r>
+              <w:t>produce</w:t>
+            </w:r>
+            <w:r>
+              <w:t>s</w:t>
+            </w:r>
+            <w:r>
+              <w:t xml:space="preserve"> synopses of evidence that review the effectiveness of all actions you could implement to conserve a given species group or habitat or to tackle a particular conservation issue. Expert panels assess the effectiveness (or not) of actions, based on the summari</w:t>
+            </w:r>
+            <w:r>
+              <w:t>s</w:t>
+            </w:r>
+            <w:r>
+              <w:t>ed evidenc</w:t>
+            </w:r>
+            <w:r>
+              <w:t>e</w:t>
+            </w:r>
+            <w:r>
+              <w:t xml:space="preserve">. </w:t>
+            </w:r>
+            <w:r>
+              <w:t xml:space="preserve">They </w:t>
+            </w:r>
+            <w:r>
+              <w:t xml:space="preserve">also publish new evidence in </w:t>
+            </w:r>
+            <w:r>
+              <w:t xml:space="preserve">their </w:t>
+            </w:r>
+            <w:r>
+              <w:t>online Conservation Evidence Journal.</w:t>
+            </w:r>
+          </w:p>
+        </w:tc>
+      </w:tr>
+      <w:tr>
+        <w:tc>
+          <w:tcPr>
+            <w:tcW w:w="4394" w:type="dxa"/>
+          </w:tcPr>
+          <w:p>
+            <w:r>
+              <w:t xml:space="preserve">Conservation Measures Partnership Resource Library </w:t>
+            </w:r>
+            <w:hyperlink r:id="rId44" w:history="1">
+              <w:r>
+                <w:rPr>
+                  <w:rStyle w:val="Hyperlink"/>
+                </w:rPr>
+                <w:t>https://conservationstandards.org/resources/</w:t>
+              </w:r>
+            </w:hyperlink>
+            <w:r>
+              <w:t xml:space="preserve"> </w:t>
+            </w:r>
+          </w:p>
+        </w:tc>
+        <w:tc>
+          <w:tcPr>
+            <w:tcW w:w="4485" w:type="dxa"/>
+          </w:tcPr>
+          <w:p>
+            <w:r>
+              <w:t xml:space="preserve">Website library of resources for a </w:t>
+            </w:r>
+            <w:r>
+              <w:t xml:space="preserve">community of conservation-oriented NGOs, government agencies, funders, and private businesses that work collectively to guide conservation around the world. </w:t>
+            </w:r>
+            <w:r>
+              <w:t>They are stewards of</w:t>
+            </w:r>
+            <w:r>
+              <w:t xml:space="preserve"> the </w:t>
+            </w:r>
+            <w:hyperlink r:id="rId45" w:history="1">
+              <w:r>
+                <w:rPr>
+                  <w:rStyle w:val="Hyperlink"/>
+                </w:rPr>
+                <w:t>Conservation Standards</w:t>
+              </w:r>
+            </w:hyperlink>
+            <w:r>
+              <w:t xml:space="preserve">, </w:t>
+            </w:r>
+            <w:r>
+              <w:t xml:space="preserve">and </w:t>
+            </w:r>
+            <w:r>
+              <w:t>seek better ways to design, manage, and measure the impacts of conservation action</w:t>
+            </w:r>
+            <w:r>
+              <w:t>.</w:t>
+            </w:r>
+          </w:p>
+        </w:tc>
+      </w:tr>
+      <w:tr>
+        <w:tc>
+          <w:tcPr>
+            <w:tcW w:w="4394" w:type="dxa"/>
+          </w:tcPr>
+          <w:p>
+            <w:r>
+              <w:t>Nature-based Solutions Evidence Platform</w:t>
+            </w:r>
+          </w:p>
+          <w:p>
+            <w:hyperlink r:id="rId46" w:history="1">
+              <w:r>
+                <w:rPr>
+                  <w:rStyle w:val="Hyperlink"/>
+                </w:rPr>
+                <w:t>https://www.naturebasedsolutionsevidence.info/</w:t>
+              </w:r>
+            </w:hyperlink>
+            <w:r>
+              <w:t xml:space="preserve"> </w:t>
+            </w:r>
+          </w:p>
+        </w:tc>
+        <w:tc>
+          <w:tcPr>
+            <w:tcW w:w="4485" w:type="dxa"/>
+          </w:tcPr>
+          <w:p>
+            <w:r>
+              <w:t>An evidence platform providing an interactive way to filter and search for evidence on nature-based solutions.</w:t>
+            </w:r>
+          </w:p>
+        </w:tc>
+      </w:tr>
+      <w:tr>
+        <w:tc>
+          <w:tcPr>
+            <w:tcW w:w="4394" w:type="dxa"/>
+          </w:tcPr>
+          <w:p>
+            <w:r>
+              <w:t xml:space="preserve">Panorama </w:t>
+            </w:r>
+            <w:hyperlink r:id="rId47" w:history="1">
+              <w:r>
+                <w:rPr>
+                  <w:rStyle w:val="Hyperlink"/>
+                </w:rPr>
+                <w:t>https://panorama.solutions/en</w:t>
+              </w:r>
+            </w:hyperlink>
+            <w:r>
+              <w:t xml:space="preserve"> </w:t>
+            </w:r>
+          </w:p>
+        </w:tc>
+        <w:tc>
+          <w:tcPr>
+            <w:tcW w:w="4485" w:type="dxa"/>
+          </w:tcPr>
+          <w:p>
+            <w:r>
+              <w:t xml:space="preserve">Website for a </w:t>
+            </w:r>
+            <w:r>
+              <w:t>partnership promoting examples of inspiring, replicable solutions across a range of conservation and development topics, to enable cross-sectoral learning and upscaling of successes.</w:t>
+            </w:r>
+          </w:p>
+        </w:tc>
+      </w:tr>
+      <w:tr>
+        <w:tc>
+          <w:tcPr>
+            <w:tcW w:w="4394" w:type="dxa"/>
+          </w:tcPr>
+          <w:p>
+            <w:r>
+              <w:t xml:space="preserve">Tanner, L., Mahajan, S.L., Becker, H., DeMello, N., </w:t>
+            </w:r>
+            <w:proofErr w:type="spellStart"/>
+            <w:r>
+              <w:t>Komuhangi</w:t>
+            </w:r>
+            <w:proofErr w:type="spellEnd"/>
+            <w:r>
+              <w:t xml:space="preserve">, C., Mills, M., </w:t>
+            </w:r>
+            <w:proofErr w:type="spellStart"/>
+            <w:r>
+              <w:t>Masuada</w:t>
+            </w:r>
+            <w:proofErr w:type="spellEnd"/>
+            <w:r>
+              <w:t xml:space="preserve">, Y., </w:t>
+            </w:r>
+            <w:proofErr w:type="spellStart"/>
+            <w:r>
+              <w:t>Wilkie</w:t>
+            </w:r>
+            <w:proofErr w:type="spellEnd"/>
+            <w:r>
+              <w:t xml:space="preserve">, D., </w:t>
+            </w:r>
+            <w:proofErr w:type="spellStart"/>
+            <w:r>
+              <w:t>Glew</w:t>
+            </w:r>
+            <w:proofErr w:type="spellEnd"/>
+            <w:r>
+              <w:t xml:space="preserve">, L. Making better decisions: How to use evidence in a complex world (2020). The Research People and the Alliance for Conservation Evidence and Sustainability. </w:t>
+            </w:r>
+            <w:hyperlink r:id="rId48" w:history="1">
               <w:r>
                 <w:rPr>
                   <w:rStyle w:val="Hyperlink"/>
@@ -5982,9 +6748,42 @@
           </w:tcPr>
           <w:p>
             <w:r>
-              <w:t xml:space="preserve">Tanner, L., Mahajan, S.L., Becker, H., DeMello, N., Komuhangi, C., Mills, M., Masuada, Y., Wilkie, D., Glew, L. Knowledge Brief: Decision-making biases (2020). The Research People and the Alliance for Conservation Evidence and Sustainability. </w:t>
-            </w:r>
-            <w:hyperlink r:id="rId37" w:history="1">
+              <w:t xml:space="preserve">Tanner, L., Mahajan, S.L., Becker, H., DeMello, N., </w:t>
+            </w:r>
+            <w:proofErr w:type="spellStart"/>
+            <w:r>
+              <w:t>Komuhangi</w:t>
+            </w:r>
+            <w:proofErr w:type="spellEnd"/>
+            <w:r>
+              <w:t xml:space="preserve">, C., Mills, M., </w:t>
+            </w:r>
+            <w:proofErr w:type="spellStart"/>
+            <w:r>
+              <w:lastRenderedPageBreak/>
+              <w:t>Masuada</w:t>
+            </w:r>
+            <w:proofErr w:type="spellEnd"/>
+            <w:r>
+              <w:t xml:space="preserve">, Y., </w:t>
+            </w:r>
+            <w:proofErr w:type="spellStart"/>
+            <w:r>
+              <w:t>Wilkie</w:t>
+            </w:r>
+            <w:proofErr w:type="spellEnd"/>
+            <w:r>
+              <w:t xml:space="preserve">, D., </w:t>
+            </w:r>
+            <w:proofErr w:type="spellStart"/>
+            <w:r>
+              <w:t>Glew</w:t>
+            </w:r>
+            <w:proofErr w:type="spellEnd"/>
+            <w:r>
+              <w:t xml:space="preserve">, L. Knowledge Brief: Decision-making biases (2020). The Research People and the Alliance for Conservation Evidence and Sustainability. </w:t>
+            </w:r>
+            <w:hyperlink r:id="rId49" w:history="1">
               <w:r>
                 <w:rPr>
                   <w:rStyle w:val="Hyperlink"/>
@@ -6000,7 +6799,8 @@
           </w:tcPr>
           <w:p>
             <w:r>
-              <w:t>A briefing on how avoid decision-making biases.</w:t>
+              <w:lastRenderedPageBreak/>
+              <w:t>A briefing on how to avoid decision-making biases.</w:t>
             </w:r>
           </w:p>
         </w:tc>
@@ -6012,278 +6812,18 @@
           </w:tcPr>
           <w:p>
             <w:r>
-              <w:t xml:space="preserve">Alliance for Conservation Evidence and Sustainability (ACES) website </w:t>
-            </w:r>
-            <w:hyperlink r:id="rId38" w:history="1">
-              <w:r>
-                <w:rPr>
-                  <w:rStyle w:val="Hyperlink"/>
-                </w:rPr>
-                <w:t>https://www.allianceconservationevidence.org/</w:t>
-              </w:r>
-            </w:hyperlink>
-          </w:p>
-        </w:tc>
-        <w:tc>
-          <w:tcPr>
-            <w:tcW w:w="4485" w:type="dxa"/>
-          </w:tcPr>
-          <w:p>
-            <w:r>
-              <w:t>A website containing lots of resources to help decision-makers in conservation and sustainability.</w:t>
-            </w:r>
-          </w:p>
-        </w:tc>
-      </w:tr>
-      <w:tr>
-        <w:tc>
-          <w:tcPr>
-            <w:tcW w:w="4394" w:type="dxa"/>
-          </w:tcPr>
-          <w:p>
-            <w:r>
-              <w:t xml:space="preserve">Conservation Evidence website </w:t>
-            </w:r>
-            <w:hyperlink r:id="rId39" w:history="1">
-              <w:r>
-                <w:rPr>
-                  <w:rStyle w:val="Hyperlink"/>
-                </w:rPr>
-                <w:t>www.conservationevidence.com</w:t>
-              </w:r>
-            </w:hyperlink>
-          </w:p>
-        </w:tc>
-        <w:tc>
-          <w:tcPr>
-            <w:tcW w:w="4485" w:type="dxa"/>
-          </w:tcPr>
-          <w:p>
-            <w:r>
-              <w:t xml:space="preserve">A </w:t>
-            </w:r>
-            <w:r>
-              <w:t>free, authoritative information resource designed to support decisions about how to maintain and restore global biodiversity.</w:t>
-            </w:r>
-            <w:r>
-              <w:t xml:space="preserve"> The project </w:t>
-            </w:r>
-            <w:r>
-              <w:t>summarise</w:t>
-            </w:r>
-            <w:r>
-              <w:t>s</w:t>
-            </w:r>
-            <w:r>
-              <w:t xml:space="preserve"> evidence from the scientific literature (studies) about the effects of conservation actions such as methods of habitat or species management</w:t>
-            </w:r>
-            <w:r>
-              <w:t xml:space="preserve"> and </w:t>
-            </w:r>
-            <w:r>
-              <w:t>produce</w:t>
-            </w:r>
-            <w:r>
-              <w:t>s</w:t>
-            </w:r>
-            <w:r>
-              <w:t xml:space="preserve"> synopses of evidence that review the effectiveness of all actions you could implement to conserve a given species group </w:t>
-            </w:r>
-            <w:r>
-              <w:lastRenderedPageBreak/>
-              <w:t>or habitat or to tackle a particular conservation issue. Expert panels assess the effectiveness (or not) of actions, based on the summari</w:t>
-            </w:r>
-            <w:r>
-              <w:t>s</w:t>
-            </w:r>
-            <w:r>
-              <w:t>ed evidenc</w:t>
-            </w:r>
-            <w:r>
-              <w:t>e</w:t>
-            </w:r>
-            <w:r>
-              <w:t xml:space="preserve">. </w:t>
-            </w:r>
-            <w:r>
-              <w:t xml:space="preserve">They </w:t>
-            </w:r>
-            <w:r>
-              <w:t xml:space="preserve">also publish new evidence in </w:t>
-            </w:r>
-            <w:r>
-              <w:t xml:space="preserve">their </w:t>
-            </w:r>
-            <w:r>
-              <w:t>online Conservation Evidence Journal.</w:t>
-            </w:r>
-          </w:p>
-        </w:tc>
-      </w:tr>
-      <w:tr>
-        <w:tc>
-          <w:tcPr>
-            <w:tcW w:w="4394" w:type="dxa"/>
-          </w:tcPr>
-          <w:p>
-            <w:r>
-              <w:lastRenderedPageBreak/>
-              <w:t xml:space="preserve">Collaboration for Environmental Evidence (CEE) </w:t>
-            </w:r>
-            <w:hyperlink r:id="rId40" w:history="1">
-              <w:r>
-                <w:rPr>
-                  <w:rStyle w:val="Hyperlink"/>
-                </w:rPr>
-                <w:t>https://environmentalevidence.org/</w:t>
-              </w:r>
-            </w:hyperlink>
-            <w:r>
-              <w:t xml:space="preserve"> </w:t>
-            </w:r>
-          </w:p>
-        </w:tc>
-        <w:tc>
-          <w:tcPr>
-            <w:tcW w:w="4485" w:type="dxa"/>
-          </w:tcPr>
-          <w:p>
-            <w:r>
-              <w:t>An open community of stakeholders working towards a sustainable global environment and the conservation of biodiversity. CEE seeks to promote and deliver evidence syntheses on issues of greatest concern to environmental policy and practice as a public service.</w:t>
-            </w:r>
-            <w:r>
-              <w:t xml:space="preserve"> They primarily conduct Systematic Reviews and Systematic Maps.</w:t>
-            </w:r>
-          </w:p>
-        </w:tc>
-      </w:tr>
-      <w:tr>
-        <w:tc>
-          <w:tcPr>
-            <w:tcW w:w="4394" w:type="dxa"/>
-          </w:tcPr>
-          <w:p>
-            <w:r>
-              <w:t xml:space="preserve">CEE Database of Evidence Reviews (CEEDER) </w:t>
-            </w:r>
-            <w:hyperlink r:id="rId41" w:history="1">
-              <w:r>
-                <w:rPr>
-                  <w:rStyle w:val="Hyperlink"/>
-                </w:rPr>
-                <w:t>https://environmentalevidence.org/ceeder/</w:t>
-              </w:r>
-            </w:hyperlink>
-            <w:r>
-              <w:t xml:space="preserve"> </w:t>
-            </w:r>
-          </w:p>
-        </w:tc>
-        <w:tc>
-          <w:tcPr>
-            <w:tcW w:w="4485" w:type="dxa"/>
-          </w:tcPr>
-          <w:p>
-            <w:r>
-              <w:t>A</w:t>
-            </w:r>
-            <w:r>
-              <w:t>n open access evidence service to help evidence consumers find reliable evidence reviews and syntheses to inform their decision making.</w:t>
-            </w:r>
-          </w:p>
-        </w:tc>
-      </w:tr>
-      <w:tr>
-        <w:tc>
-          <w:tcPr>
-            <w:tcW w:w="4394" w:type="dxa"/>
-          </w:tcPr>
-          <w:p>
-            <w:r>
-              <w:t xml:space="preserve">CEE Evidence Syntheses </w:t>
-            </w:r>
-            <w:hyperlink r:id="rId42" w:history="1">
-              <w:r>
-                <w:rPr>
-                  <w:rStyle w:val="Hyperlink"/>
-                </w:rPr>
-                <w:t>https://environmentalevidence.org/completed-reviews/</w:t>
-              </w:r>
-            </w:hyperlink>
-            <w:r>
-              <w:t xml:space="preserve"> </w:t>
-            </w:r>
-          </w:p>
-        </w:tc>
-        <w:tc>
-          <w:tcPr>
-            <w:tcW w:w="4485" w:type="dxa"/>
-          </w:tcPr>
-          <w:p>
-            <w:r>
-              <w:t>A digital l</w:t>
-            </w:r>
-            <w:r>
-              <w:t>ibrary contain</w:t>
-            </w:r>
-            <w:r>
-              <w:t>ing</w:t>
-            </w:r>
-            <w:r>
-              <w:t xml:space="preserve"> all systematic reviews and systematic maps that have been approved by CEE.</w:t>
-            </w:r>
-          </w:p>
-        </w:tc>
-      </w:tr>
-      <w:tr>
-        <w:tc>
-          <w:tcPr>
-            <w:tcW w:w="4394" w:type="dxa"/>
-          </w:tcPr>
-          <w:p>
-            <w:r>
-              <w:t xml:space="preserve">CEE Plain Language Summaries </w:t>
-            </w:r>
-            <w:hyperlink r:id="rId43" w:history="1">
-              <w:r>
-                <w:rPr>
-                  <w:rStyle w:val="Hyperlink"/>
-                </w:rPr>
-                <w:t>https://environmentalevidence.org/policy-briefs/</w:t>
-              </w:r>
-            </w:hyperlink>
-          </w:p>
-        </w:tc>
-        <w:tc>
-          <w:tcPr>
-            <w:tcW w:w="4485" w:type="dxa"/>
-          </w:tcPr>
-          <w:p>
-            <w:r>
-              <w:t>A</w:t>
-            </w:r>
-            <w:r>
-              <w:t xml:space="preserve"> list of </w:t>
-            </w:r>
-            <w:r>
-              <w:t xml:space="preserve">easy-to-read summaries </w:t>
-            </w:r>
-            <w:r>
-              <w:t>of recent CEE Systematic Reviews and Maps.</w:t>
-            </w:r>
-          </w:p>
-        </w:tc>
-      </w:tr>
-      <w:tr>
-        <w:tc>
-          <w:tcPr>
-            <w:tcW w:w="4394" w:type="dxa"/>
-          </w:tcPr>
-          <w:p>
-            <w:r>
-              <w:t xml:space="preserve">‘That’s a claim! Key Concepts for thinking critically about environmental claims’ website </w:t>
-            </w:r>
-            <w:hyperlink r:id="rId44" w:history="1">
+              <w:t>‘</w:t>
+            </w:r>
+            <w:r>
+              <w:t>That’s a claim! Key Concepts for thinking critically about environmental claims</w:t>
+            </w:r>
+            <w:r>
+              <w:t>’</w:t>
+            </w:r>
+            <w:r>
+              <w:t xml:space="preserve"> website </w:t>
+            </w:r>
+            <w:hyperlink r:id="rId50" w:history="1">
               <w:r>
                 <w:rPr>
                   <w:rStyle w:val="Hyperlink"/>
@@ -6323,18 +6863,33 @@
           </w:tcPr>
           <w:p>
             <w:r>
-              <w:t xml:space="preserve">Panorama </w:t>
-            </w:r>
-            <w:hyperlink r:id="rId45" w:history="1">
+              <w:t>Conservation Practice Benefit-Cost Templates</w:t>
+            </w:r>
+            <w:r>
+              <w:t xml:space="preserve"> by the US</w:t>
+            </w:r>
+            <w:r>
+              <w:t xml:space="preserve"> Department of Agriculture</w:t>
+            </w:r>
+            <w:r>
+              <w:t xml:space="preserve"> </w:t>
+            </w:r>
+            <w:r>
+              <w:t>Natural Resources Conservation Service</w:t>
+            </w:r>
+            <w:r>
+              <w:t xml:space="preserve"> (USDA NRCS) </w:t>
+            </w:r>
+            <w:hyperlink r:id="rId51" w:history="1">
               <w:r>
                 <w:rPr>
                   <w:rStyle w:val="Hyperlink"/>
                 </w:rPr>
-                <w:t>https://panorama.solutions/en</w:t>
+                <w:t>https://www.nrcs.usda.gov/wps/portal/nrcs/detail/national/technical/econ/data/?cid=nrcseprd1298864</w:t>
               </w:r>
             </w:hyperlink>
             <w:r>
-              <w:t xml:space="preserve"> </w:t>
+              <w:t xml:space="preserve">  </w:t>
             </w:r>
           </w:p>
         </w:tc>
@@ -6344,127 +6899,45 @@
           </w:tcPr>
           <w:p>
             <w:r>
-              <w:t xml:space="preserve">Website for a </w:t>
-            </w:r>
-            <w:r>
-              <w:t>partnership promoting examples of inspiring, replicable solutions across a range of conservation and development topics, to enable cross-sectoral learning and upscaling of successes.</w:t>
-            </w:r>
-          </w:p>
-        </w:tc>
-      </w:tr>
-      <w:tr>
-        <w:tc>
-          <w:tcPr>
-            <w:tcW w:w="4394" w:type="dxa"/>
-          </w:tcPr>
-          <w:p>
-            <w:r>
-              <w:t xml:space="preserve">Conservation Measures Partnership </w:t>
-            </w:r>
-            <w:r>
-              <w:t xml:space="preserve">Resource Library </w:t>
-            </w:r>
-            <w:r>
-              <w:t>https://conservationstandards.org/resources/</w:t>
-            </w:r>
-          </w:p>
-        </w:tc>
-        <w:tc>
-          <w:tcPr>
-            <w:tcW w:w="4485" w:type="dxa"/>
-          </w:tcPr>
-          <w:p>
-            <w:r>
-              <w:t>Website</w:t>
-            </w:r>
-            <w:r>
-              <w:t xml:space="preserve"> library</w:t>
-            </w:r>
-            <w:r>
-              <w:t xml:space="preserve"> of resources</w:t>
-            </w:r>
-            <w:r>
-              <w:t xml:space="preserve"> for a </w:t>
-            </w:r>
-            <w:r>
-              <w:t xml:space="preserve">community of conservation-oriented NGOs, government agencies, funders, and private businesses that work collectively to guide conservation around the world. </w:t>
-            </w:r>
-            <w:r>
-              <w:t xml:space="preserve">They </w:t>
-            </w:r>
-            <w:r>
-              <w:t>are stewards of</w:t>
-            </w:r>
-            <w:r>
-              <w:t xml:space="preserve"> the </w:t>
-            </w:r>
-            <w:hyperlink r:id="rId46" w:history="1">
-              <w:r>
-                <w:rPr>
-                  <w:rStyle w:val="Hyperlink"/>
-                </w:rPr>
-                <w:t>Conservation Standards</w:t>
-              </w:r>
-            </w:hyperlink>
-            <w:r>
-              <w:t xml:space="preserve">, </w:t>
-            </w:r>
-            <w:r>
-              <w:t xml:space="preserve">and </w:t>
-            </w:r>
-            <w:r>
-              <w:t>seek better ways to design, manage, and measure the impacts of conservation action</w:t>
-            </w:r>
-            <w:r>
-              <w:t>.</w:t>
-            </w:r>
-          </w:p>
-        </w:tc>
-      </w:tr>
-      <w:tr>
-        <w:tc>
-          <w:tcPr>
-            <w:tcW w:w="4394" w:type="dxa"/>
-          </w:tcPr>
-          <w:p>
-            <w:r>
-              <w:t xml:space="preserve">A decision-making bias typology </w:t>
-            </w:r>
-          </w:p>
-          <w:p>
-            <w:hyperlink r:id="rId47" w:history="1">
-              <w:r>
-                <w:rPr>
-                  <w:rStyle w:val="Hyperlink"/>
-                </w:rPr>
-                <w:t>https://www.mckinsey.com/~/media/mckinsey/business%20functions/strategy%20and%20corporate%20finance/our%20insights/the%20case%20for%20behavioral%20strategy/most_frequent_biases_in_business.ashx</w:t>
-              </w:r>
-            </w:hyperlink>
-            <w:r>
-              <w:t xml:space="preserve"> </w:t>
-            </w:r>
-          </w:p>
-        </w:tc>
-        <w:tc>
-          <w:tcPr>
-            <w:tcW w:w="4485" w:type="dxa"/>
-          </w:tcPr>
-          <w:p>
-            <w:r>
-              <w:t>A</w:t>
-            </w:r>
-            <w:r>
-              <w:t>n infographic summary of different decision-making biases prepared by Dan Lovallo</w:t>
-            </w:r>
-          </w:p>
-          <w:p>
-            <w:r>
-              <w:t>and Olivier Sibony.</w:t>
+              <w:t>Templates containing b</w:t>
+            </w:r>
+            <w:r>
+              <w:t>asic</w:t>
+            </w:r>
+            <w:r>
+              <w:t xml:space="preserve"> qualitative</w:t>
+            </w:r>
+            <w:r>
+              <w:t xml:space="preserve"> benefit-cost information identified for all 175 NRCS Conservation Practices in the form of one-page documents.</w:t>
+            </w:r>
+            <w:r>
+              <w:t xml:space="preserve"> These are considered t</w:t>
+            </w:r>
+            <w:r>
+              <w:t>he first step towards an economic or financial analysis</w:t>
+            </w:r>
+            <w:r>
+              <w:t xml:space="preserve"> and designed so the user </w:t>
+            </w:r>
+            <w:r>
+              <w:t>can easily review and discuss the benefits and costs of each conservation practice.</w:t>
             </w:r>
           </w:p>
         </w:tc>
       </w:tr>
     </w:tbl>
+    <w:p/>
+    <w:p/>
+    <w:p/>
+    <w:p/>
+    <w:p/>
+    <w:p/>
+    <w:p/>
+    <w:p/>
+    <w:p/>
+    <w:p/>
+    <w:p/>
+    <w:p/>
     <w:p/>
     <w:p/>
     <w:p/>
@@ -6474,8 +6947,9 @@
       <w:pPr>
         <w:pStyle w:val="Heading1"/>
       </w:pPr>
-      <w:bookmarkStart w:id="25" w:name="_Toc76974082"/>
-      <w:r>
+      <w:bookmarkStart w:id="25" w:name="_Toc82705432"/>
+      <w:r>
+        <w:lastRenderedPageBreak/>
         <w:t>Glossary</w:t>
       </w:r>
       <w:r>
@@ -6763,8 +7237,13 @@
             <w:pPr>
               <w:jc w:val="both"/>
             </w:pPr>
-            <w:r>
-              <w:t>Usually a pyramidal structure to visually display the relative strength of evidence that can be obtained from different sources of evidence.</w:t>
+            <w:proofErr w:type="gramStart"/>
+            <w:r>
+              <w:t>Usually</w:t>
+            </w:r>
+            <w:proofErr w:type="gramEnd"/>
+            <w:r>
+              <w:t xml:space="preserve"> a pyramidal structure to visually display the relative strength of evidence that can be obtained from different sources of evidence.</w:t>
             </w:r>
           </w:p>
         </w:tc>
@@ -6788,12 +7267,14 @@
             <w:pPr>
               <w:jc w:val="both"/>
             </w:pPr>
+            <w:proofErr w:type="gramStart"/>
             <w:r>
               <w:t>A</w:t>
             </w:r>
             <w:r>
               <w:t>n</w:t>
             </w:r>
+            <w:proofErr w:type="gramEnd"/>
             <w:r>
               <w:t xml:space="preserve"> standardised set of methods that produce summaries of </w:t>
             </w:r>
@@ -7009,7 +7490,6 @@
           </w:tcPr>
           <w:p>
             <w:r>
-              <w:lastRenderedPageBreak/>
               <w:t>Meta-analyses</w:t>
             </w:r>
           </w:p>
@@ -7026,7 +7506,15 @@
               <w:t>E</w:t>
             </w:r>
             <w:r>
-              <w:t>xamination of data from a number of independent studies of the same subject, in order to determine overall trends</w:t>
+              <w:t xml:space="preserve">xamination of data from </w:t>
+            </w:r>
+            <w:proofErr w:type="gramStart"/>
+            <w:r>
+              <w:t>a number of</w:t>
+            </w:r>
+            <w:proofErr w:type="gramEnd"/>
+            <w:r>
+              <w:t xml:space="preserve"> independent studies of the same subject, in order to determine overall trends</w:t>
             </w:r>
             <w:r>
               <w:t>, results, or patterns.</w:t>
@@ -7091,7 +7579,11 @@
               <w:t>evaluate multiple conflicting criteria in decision making</w:t>
             </w:r>
             <w:r>
-              <w:t>. This often involves weighting several alternative actions by criteria. These criteria may then be weighted based on their importance, allowing the decision-maker to determine the optimal action.</w:t>
+              <w:t xml:space="preserve">. This often involves weighting several alternative actions by criteria. </w:t>
+            </w:r>
+            <w:r>
+              <w:lastRenderedPageBreak/>
+              <w:t>These criteria may then be weighted based on their importance, allowing the decision-maker to determine the optimal action.</w:t>
             </w:r>
           </w:p>
         </w:tc>
@@ -7103,6 +7595,7 @@
           </w:tcPr>
           <w:p>
             <w:r>
+              <w:lastRenderedPageBreak/>
               <w:t>Non-financial costs, risks, and benefits on non-targets</w:t>
             </w:r>
           </w:p>
@@ -7116,7 +7609,15 @@
               <w:jc w:val="both"/>
             </w:pPr>
             <w:r>
-              <w:t>Any potential outcomes of an action that may affect anything that is not the specific focal target of the action, and that are not financial or resource-based. For example, socio-cultural or reputational costs</w:t>
+              <w:t xml:space="preserve">Any potential outcomes of an action that may affect anything that is not the specific focal target of the action, and that are not financial or </w:t>
+            </w:r>
+            <w:proofErr w:type="gramStart"/>
+            <w:r>
+              <w:t>resource-based</w:t>
+            </w:r>
+            <w:proofErr w:type="gramEnd"/>
+            <w:r>
+              <w:t>. For example, socio-cultural or reputational costs</w:t>
             </w:r>
             <w:r>
               <w:t>, risks,</w:t>
@@ -7545,7 +8046,6 @@
           </w:tcPr>
           <w:p>
             <w:r>
-              <w:lastRenderedPageBreak/>
               <w:t>Structured Decision-Making</w:t>
             </w:r>
           </w:p>
@@ -7647,6 +8147,7 @@
           </w:tcPr>
           <w:p>
             <w:r>
+              <w:lastRenderedPageBreak/>
               <w:t>Subject-wide evidence synthesis</w:t>
             </w:r>
           </w:p>
@@ -7708,7 +8209,7 @@
             <w:r>
               <w:t xml:space="preserve"> </w:t>
             </w:r>
-            <w:hyperlink r:id="rId48" w:history="1">
+            <w:hyperlink r:id="rId52" w:history="1">
               <w:r>
                 <w:rPr>
                   <w:rStyle w:val="Hyperlink"/>
@@ -7854,8 +8355,13 @@
             <w:tcW w:w="1883" w:type="dxa"/>
           </w:tcPr>
           <w:p>
-            <w:r>
-              <w:t>Ultimate goal(s)</w:t>
+            <w:proofErr w:type="gramStart"/>
+            <w:r>
+              <w:t>Ultimate goal</w:t>
+            </w:r>
+            <w:proofErr w:type="gramEnd"/>
+            <w:r>
+              <w:t>(s)</w:t>
             </w:r>
           </w:p>
         </w:tc>
@@ -7957,7 +8463,7 @@
       <w:pPr>
         <w:pStyle w:val="Heading1"/>
       </w:pPr>
-      <w:bookmarkStart w:id="26" w:name="_Toc76974083"/>
+      <w:bookmarkStart w:id="26" w:name="_Toc82705433"/>
       <w:r>
         <w:lastRenderedPageBreak/>
         <w:t>Appendix</w:t>
@@ -7981,10 +8487,10 @@
           <w:szCs w:val="26"/>
         </w:rPr>
         <w:drawing>
-          <wp:inline distT="0" distB="0" distL="0" distR="0" wp14:anchorId="659E2089" wp14:editId="00254374">
-            <wp:extent cx="6272530" cy="7034213"/>
-            <wp:effectExtent l="0" t="0" r="0" b="0"/>
-            <wp:docPr id="7" name="Picture 7"/>
+          <wp:inline distT="0" distB="0" distL="0" distR="0" wp14:anchorId="4C9EA600" wp14:editId="71F59CCD">
+            <wp:extent cx="6081713" cy="6147849"/>
+            <wp:effectExtent l="0" t="0" r="0" b="5715"/>
+            <wp:docPr id="2" name="Picture 2" descr="Graphical user interface, text, application&#10;&#10;Description automatically generated"/>
             <wp:cNvGraphicFramePr>
               <a:graphicFrameLocks xmlns:a="http://schemas.openxmlformats.org/drawingml/2006/main" noChangeAspect="1"/>
             </wp:cNvGraphicFramePr>
@@ -7992,29 +8498,36 @@
               <a:graphicData uri="http://schemas.openxmlformats.org/drawingml/2006/picture">
                 <pic:pic xmlns:pic="http://schemas.openxmlformats.org/drawingml/2006/picture">
                   <pic:nvPicPr>
-                    <pic:cNvPr id="7" name="Picture 7"/>
+                    <pic:cNvPr id="2" name="Picture 2" descr="Graphical user interface, text, application&#10;&#10;Description automatically generated"/>
                     <pic:cNvPicPr/>
                   </pic:nvPicPr>
-                  <pic:blipFill>
-                    <a:blip r:embed="rId49" cstate="print">
+                  <pic:blipFill rotWithShape="1">
+                    <a:blip r:embed="rId53" cstate="print">
                       <a:extLst>
                         <a:ext uri="{28A0092B-C50C-407E-A947-70E740481C1C}">
                           <a14:useLocalDpi xmlns:a14="http://schemas.microsoft.com/office/drawing/2010/main" val="0"/>
                         </a:ext>
                       </a:extLst>
                     </a:blip>
-                    <a:stretch>
-                      <a:fillRect/>
-                    </a:stretch>
+                    <a:srcRect t="2731"/>
+                    <a:stretch/>
                   </pic:blipFill>
-                  <pic:spPr>
+                  <pic:spPr bwMode="auto">
                     <a:xfrm>
                       <a:off x="0" y="0"/>
-                      <a:ext cx="6275191" cy="7037197"/>
+                      <a:ext cx="6088299" cy="6154506"/>
                     </a:xfrm>
                     <a:prstGeom prst="rect">
                       <a:avLst/>
                     </a:prstGeom>
+                    <a:ln>
+                      <a:noFill/>
+                    </a:ln>
+                    <a:extLst>
+                      <a:ext uri="{53640926-AAD7-44D8-BBD7-CCE9431645EC}">
+                        <a14:shadowObscured xmlns:a14="http://schemas.microsoft.com/office/drawing/2010/main"/>
+                      </a:ext>
+                    </a:extLst>
                   </pic:spPr>
                 </pic:pic>
               </a:graphicData>
@@ -8030,7 +8543,7 @@
           <w:rStyle w:val="Heading2Char"/>
         </w:rPr>
       </w:pPr>
-      <w:bookmarkStart w:id="27" w:name="_Toc76974084"/>
+      <w:bookmarkStart w:id="27" w:name="_Toc82705434"/>
       <w:r>
         <w:rPr>
           <w:rStyle w:val="Heading2Char"/>
@@ -8048,6 +8561,18 @@
           <w:rStyle w:val="Heading2Char"/>
         </w:rPr>
         <w:t xml:space="preserve"> – Diagram detailing a case study example of following the steps involved in using the Evidence-to-Decision tool.</w:t>
+      </w:r>
+      <w:r>
+        <w:rPr>
+          <w:rStyle w:val="Heading2Char"/>
+        </w:rPr>
+        <w:t xml:space="preserve"> </w:t>
+      </w:r>
+      <w:r>
+        <w:rPr>
+          <w:rStyle w:val="Heading2Char"/>
+        </w:rPr>
+        <w:t>Note that Step 2 (B-G) is repeated for each action, with the figure only showing the assessment of evidence for one action. The size of each section is not meant to be a guide – this will vary for each decision being considered and the evidence available. For example, in some cases far more evidence from undocumented knowledge may be available, and very little evidence from the scientific literature.</w:t>
       </w:r>
       <w:bookmarkEnd w:id="27"/>
     </w:p>
@@ -8085,7 +8610,7 @@
                     </pic:cNvPicPr>
                   </pic:nvPicPr>
                   <pic:blipFill>
-                    <a:blip r:embed="rId50" cstate="print">
+                    <a:blip r:embed="rId54" cstate="print">
                       <a:extLst>
                         <a:ext uri="{28A0092B-C50C-407E-A947-70E740481C1C}">
                           <a14:useLocalDpi xmlns:a14="http://schemas.microsoft.com/office/drawing/2010/main" val="0"/>
@@ -8125,7 +8650,7 @@
           <w:szCs w:val="24"/>
         </w:rPr>
       </w:pPr>
-      <w:bookmarkStart w:id="28" w:name="_Toc76974085"/>
+      <w:bookmarkStart w:id="28" w:name="_Toc82705435"/>
       <w:r>
         <w:rPr>
           <w:sz w:val="24"/>
@@ -8154,7 +8679,7 @@
         </w:rPr>
         <w:t>Level of Evidence hierarchy adapted from Mupepele et al. 2016. A useful diagram of different study designs can be found in Christie et al. 2021 (</w:t>
       </w:r>
-      <w:hyperlink r:id="rId51" w:history="1">
+      <w:hyperlink r:id="rId55" w:history="1">
         <w:r>
           <w:rPr>
             <w:rStyle w:val="Hyperlink"/>
@@ -8194,7 +8719,7 @@
           <w:szCs w:val="24"/>
         </w:rPr>
       </w:pPr>
-      <w:bookmarkStart w:id="29" w:name="_Toc76974086"/>
+      <w:bookmarkStart w:id="29" w:name="_Toc82705436"/>
       <w:r>
         <w:rPr>
           <w:sz w:val="24"/>
@@ -8815,6 +9340,7 @@
               <w:pStyle w:val="NormalWeb"/>
               <w:spacing w:before="0" w:beforeAutospacing="0" w:after="0" w:afterAutospacing="0"/>
             </w:pPr>
+            <w:proofErr w:type="gramStart"/>
             <w:r>
               <w:rPr>
                 <w:rFonts w:ascii="Arial" w:hAnsi="Arial" w:cs="Arial"/>
@@ -8822,8 +9348,9 @@
                 <w:sz w:val="18"/>
                 <w:szCs w:val="18"/>
               </w:rPr>
-              <w:t>Pre-prints, private reports, analyses, and data, published reports and data that are not peer-reviewed. See Applied Ecology Resources for a searchable database (https://www.britishecologicalsociety.or</w:t>
-            </w:r>
+              <w:t>Pre-prints, private reports, analyses, and data,</w:t>
+            </w:r>
+            <w:proofErr w:type="gramEnd"/>
             <w:r>
               <w:rPr>
                 <w:rFonts w:ascii="Arial" w:hAnsi="Arial" w:cs="Arial"/>
@@ -8831,10 +9358,19 @@
                 <w:sz w:val="18"/>
                 <w:szCs w:val="18"/>
               </w:rPr>
+              <w:t xml:space="preserve"> published reports and data that are not peer-reviewed. See Applied Ecology Resources for a searchable database (https://www.britishecologicalsociety.or</w:t>
+            </w:r>
+            <w:r>
+              <w:rPr>
+                <w:rFonts w:ascii="Arial" w:hAnsi="Arial" w:cs="Arial"/>
+                <w:color w:val="000000"/>
+                <w:sz w:val="18"/>
+                <w:szCs w:val="18"/>
+              </w:rPr>
               <w:lastRenderedPageBreak/>
               <w:t>g/applied-ecology-resources/search/). PANORAMA also provides a source of descriptive case studies (</w:t>
             </w:r>
-            <w:hyperlink r:id="rId52" w:history="1">
+            <w:hyperlink r:id="rId56" w:history="1">
               <w:r>
                 <w:rPr>
                   <w:rStyle w:val="Hyperlink"/>
@@ -9907,7 +10443,7 @@
           <w:szCs w:val="24"/>
         </w:rPr>
       </w:pPr>
-      <w:bookmarkStart w:id="30" w:name="_Toc76974087"/>
+      <w:bookmarkStart w:id="30" w:name="_Toc82705437"/>
       <w:r>
         <w:rPr>
           <w:sz w:val="24"/>
@@ -9930,7 +10466,7 @@
         </w:rPr>
         <w:t xml:space="preserve"> – Different forms of bias and issues and how to assess them during critical appraisal. Adapted from </w:t>
       </w:r>
-      <w:hyperlink r:id="rId53" w:history="1">
+      <w:hyperlink r:id="rId57" w:history="1">
         <w:r>
           <w:rPr>
             <w:rStyle w:val="Hyperlink"/>
@@ -9948,7 +10484,7 @@
         </w:rPr>
         <w:t xml:space="preserve"> and </w:t>
       </w:r>
-      <w:hyperlink r:id="rId54" w:history="1">
+      <w:hyperlink r:id="rId58" w:history="1">
         <w:r>
           <w:rPr>
             <w:rStyle w:val="Hyperlink"/>
@@ -10308,6 +10844,7 @@
               <w:pStyle w:val="NormalWeb"/>
               <w:spacing w:before="0" w:beforeAutospacing="0" w:after="0" w:afterAutospacing="0"/>
             </w:pPr>
+            <w:proofErr w:type="spellStart"/>
             <w:r>
               <w:rPr>
                 <w:rFonts w:ascii="Arial" w:hAnsi="Arial" w:cs="Arial"/>
@@ -10315,7 +10852,17 @@
                 <w:sz w:val="22"/>
                 <w:szCs w:val="22"/>
               </w:rPr>
-              <w:t>Lohr, 2004</w:t>
+              <w:t>Lohr</w:t>
+            </w:r>
+            <w:proofErr w:type="spellEnd"/>
+            <w:r>
+              <w:rPr>
+                <w:rFonts w:ascii="Arial" w:hAnsi="Arial" w:cs="Arial"/>
+                <w:color w:val="000000"/>
+                <w:sz w:val="22"/>
+                <w:szCs w:val="22"/>
+              </w:rPr>
+              <w:t>, 2004</w:t>
             </w:r>
           </w:p>
           <w:p/>
@@ -10458,7 +11005,27 @@
                 <w:sz w:val="22"/>
                 <w:szCs w:val="22"/>
               </w:rPr>
-              <w:t>Are the number of withdrawals/non-response/drop-outs stated? Are the reasons for this discussed? What is the impact likely to be on study results?</w:t>
+              <w:t>Are the number of withdrawals/non-response/</w:t>
+            </w:r>
+            <w:proofErr w:type="gramStart"/>
+            <w:r>
+              <w:rPr>
+                <w:rFonts w:ascii="Arial" w:hAnsi="Arial" w:cs="Arial"/>
+                <w:color w:val="000000"/>
+                <w:sz w:val="22"/>
+                <w:szCs w:val="22"/>
+              </w:rPr>
+              <w:t>drop-outs</w:t>
+            </w:r>
+            <w:proofErr w:type="gramEnd"/>
+            <w:r>
+              <w:rPr>
+                <w:rFonts w:ascii="Arial" w:hAnsi="Arial" w:cs="Arial"/>
+                <w:color w:val="000000"/>
+                <w:sz w:val="22"/>
+                <w:szCs w:val="22"/>
+              </w:rPr>
+              <w:t xml:space="preserve"> stated? Are the reasons for this discussed? What is the impact likely to be on study results?</w:t>
             </w:r>
           </w:p>
         </w:tc>
@@ -10484,6 +11051,7 @@
               <w:pStyle w:val="NormalWeb"/>
               <w:spacing w:before="0" w:beforeAutospacing="0" w:after="0" w:afterAutospacing="0"/>
             </w:pPr>
+            <w:proofErr w:type="spellStart"/>
             <w:r>
               <w:rPr>
                 <w:rFonts w:ascii="Arial" w:hAnsi="Arial" w:cs="Arial"/>
@@ -10491,8 +11059,9 @@
                 <w:sz w:val="22"/>
                 <w:szCs w:val="22"/>
               </w:rPr>
-              <w:t>Bilotta et al., 2014</w:t>
-            </w:r>
+              <w:t>Bilotta</w:t>
+            </w:r>
+            <w:proofErr w:type="spellEnd"/>
             <w:r>
               <w:rPr>
                 <w:rFonts w:ascii="Arial" w:hAnsi="Arial" w:cs="Arial"/>
@@ -10500,7 +11069,7 @@
                 <w:sz w:val="22"/>
                 <w:szCs w:val="22"/>
               </w:rPr>
-              <w:br/>
+              <w:t xml:space="preserve"> et al., 2014</w:t>
             </w:r>
             <w:r>
               <w:rPr>
@@ -10510,7 +11079,35 @@
                 <w:szCs w:val="22"/>
               </w:rPr>
               <w:br/>
-              <w:t>Jadad et al., 1996</w:t>
+            </w:r>
+            <w:r>
+              <w:rPr>
+                <w:rFonts w:ascii="Arial" w:hAnsi="Arial" w:cs="Arial"/>
+                <w:color w:val="000000"/>
+                <w:sz w:val="22"/>
+                <w:szCs w:val="22"/>
+              </w:rPr>
+              <w:br/>
+            </w:r>
+            <w:proofErr w:type="spellStart"/>
+            <w:r>
+              <w:rPr>
+                <w:rFonts w:ascii="Arial" w:hAnsi="Arial" w:cs="Arial"/>
+                <w:color w:val="000000"/>
+                <w:sz w:val="22"/>
+                <w:szCs w:val="22"/>
+              </w:rPr>
+              <w:t>Jadad</w:t>
+            </w:r>
+            <w:proofErr w:type="spellEnd"/>
+            <w:r>
+              <w:rPr>
+                <w:rFonts w:ascii="Arial" w:hAnsi="Arial" w:cs="Arial"/>
+                <w:color w:val="000000"/>
+                <w:sz w:val="22"/>
+                <w:szCs w:val="22"/>
+              </w:rPr>
+              <w:t xml:space="preserve"> et al., 1996</w:t>
             </w:r>
           </w:p>
         </w:tc>
@@ -10685,7 +11282,27 @@
                 <w:sz w:val="22"/>
                 <w:szCs w:val="22"/>
               </w:rPr>
-              <w:t>Kunz and Oxman, 1998</w:t>
+              <w:t xml:space="preserve">Kunz and </w:t>
+            </w:r>
+            <w:proofErr w:type="spellStart"/>
+            <w:r>
+              <w:rPr>
+                <w:rFonts w:ascii="Arial" w:hAnsi="Arial" w:cs="Arial"/>
+                <w:color w:val="000000"/>
+                <w:sz w:val="22"/>
+                <w:szCs w:val="22"/>
+              </w:rPr>
+              <w:t>Oxman</w:t>
+            </w:r>
+            <w:proofErr w:type="spellEnd"/>
+            <w:r>
+              <w:rPr>
+                <w:rFonts w:ascii="Arial" w:hAnsi="Arial" w:cs="Arial"/>
+                <w:color w:val="000000"/>
+                <w:sz w:val="22"/>
+                <w:szCs w:val="22"/>
+              </w:rPr>
+              <w:t>, 1998</w:t>
             </w:r>
           </w:p>
         </w:tc>
@@ -11027,6 +11644,7 @@
               <w:pStyle w:val="NormalWeb"/>
               <w:spacing w:before="0" w:beforeAutospacing="0" w:after="0" w:afterAutospacing="0"/>
             </w:pPr>
+            <w:proofErr w:type="spellStart"/>
             <w:r>
               <w:rPr>
                 <w:rFonts w:ascii="Arial" w:hAnsi="Arial" w:cs="Arial"/>
@@ -11034,7 +11652,17 @@
                 <w:sz w:val="22"/>
                 <w:szCs w:val="22"/>
               </w:rPr>
-              <w:t>Bilotta et al. 2014</w:t>
+              <w:t>Bilotta</w:t>
+            </w:r>
+            <w:proofErr w:type="spellEnd"/>
+            <w:r>
+              <w:rPr>
+                <w:rFonts w:ascii="Arial" w:hAnsi="Arial" w:cs="Arial"/>
+                <w:color w:val="000000"/>
+                <w:sz w:val="22"/>
+                <w:szCs w:val="22"/>
+              </w:rPr>
+              <w:t xml:space="preserve"> et al. 2014</w:t>
             </w:r>
           </w:p>
           <w:p/>
@@ -11103,6 +11731,7 @@
               <w:pStyle w:val="NormalWeb"/>
               <w:spacing w:before="0" w:beforeAutospacing="0" w:after="0" w:afterAutospacing="0"/>
             </w:pPr>
+            <w:proofErr w:type="spellStart"/>
             <w:r>
               <w:rPr>
                 <w:rFonts w:ascii="Arial" w:hAnsi="Arial" w:cs="Arial"/>
@@ -11112,6 +11741,7 @@
               </w:rPr>
               <w:t>Pseudoreplication</w:t>
             </w:r>
+            <w:proofErr w:type="spellEnd"/>
           </w:p>
         </w:tc>
         <w:tc>
@@ -11217,6 +11847,7 @@
               <w:pStyle w:val="NormalWeb"/>
               <w:spacing w:before="0" w:beforeAutospacing="0" w:after="0" w:afterAutospacing="0"/>
             </w:pPr>
+            <w:proofErr w:type="spellStart"/>
             <w:r>
               <w:rPr>
                 <w:rFonts w:ascii="Arial" w:hAnsi="Arial" w:cs="Arial"/>
@@ -11224,7 +11855,17 @@
                 <w:sz w:val="22"/>
                 <w:szCs w:val="22"/>
               </w:rPr>
-              <w:t>Hurlbert, 1984.</w:t>
+              <w:t>Hurlbert</w:t>
+            </w:r>
+            <w:proofErr w:type="spellEnd"/>
+            <w:r>
+              <w:rPr>
+                <w:rFonts w:ascii="Arial" w:hAnsi="Arial" w:cs="Arial"/>
+                <w:color w:val="000000"/>
+                <w:sz w:val="22"/>
+                <w:szCs w:val="22"/>
+              </w:rPr>
+              <w:t>, 1984.</w:t>
             </w:r>
           </w:p>
         </w:tc>
@@ -11317,7 +11958,27 @@
                 <w:sz w:val="22"/>
                 <w:szCs w:val="22"/>
               </w:rPr>
-              <w:t>Perfect control should be identical to the impact or treatment group except for the absence of the impact. In reality, controls are rarely perfect, but unrealistic or unrepresentative controls can lead to spurious results.</w:t>
+              <w:t xml:space="preserve">Perfect control should be identical to the impact or treatment group except for the absence of the impact. </w:t>
+            </w:r>
+            <w:proofErr w:type="gramStart"/>
+            <w:r>
+              <w:rPr>
+                <w:rFonts w:ascii="Arial" w:hAnsi="Arial" w:cs="Arial"/>
+                <w:color w:val="000000"/>
+                <w:sz w:val="22"/>
+                <w:szCs w:val="22"/>
+              </w:rPr>
+              <w:t>In reality, controls</w:t>
+            </w:r>
+            <w:proofErr w:type="gramEnd"/>
+            <w:r>
+              <w:rPr>
+                <w:rFonts w:ascii="Arial" w:hAnsi="Arial" w:cs="Arial"/>
+                <w:color w:val="000000"/>
+                <w:sz w:val="22"/>
+                <w:szCs w:val="22"/>
+              </w:rPr>
+              <w:t xml:space="preserve"> are rarely perfect, but unrealistic or unrepresentative controls can lead to spurious results.</w:t>
             </w:r>
           </w:p>
         </w:tc>
@@ -11376,6 +12037,7 @@
               <w:pStyle w:val="NormalWeb"/>
               <w:spacing w:before="0" w:beforeAutospacing="0" w:after="0" w:afterAutospacing="0"/>
             </w:pPr>
+            <w:proofErr w:type="spellStart"/>
             <w:r>
               <w:rPr>
                 <w:rFonts w:ascii="Arial" w:hAnsi="Arial" w:cs="Arial"/>
@@ -11383,7 +12045,17 @@
                 <w:sz w:val="22"/>
                 <w:szCs w:val="22"/>
               </w:rPr>
-              <w:t>Smokorowski and Randall, 2017</w:t>
+              <w:t>Smokorowski</w:t>
+            </w:r>
+            <w:proofErr w:type="spellEnd"/>
+            <w:r>
+              <w:rPr>
+                <w:rFonts w:ascii="Arial" w:hAnsi="Arial" w:cs="Arial"/>
+                <w:color w:val="000000"/>
+                <w:sz w:val="22"/>
+                <w:szCs w:val="22"/>
+              </w:rPr>
+              <w:t xml:space="preserve"> and Randall, 2017</w:t>
             </w:r>
           </w:p>
           <w:p/>
@@ -11755,7 +12427,27 @@
                 <w:sz w:val="22"/>
                 <w:szCs w:val="22"/>
               </w:rPr>
-              <w:t>Caro and O’Doherty, 1999.</w:t>
+              <w:t xml:space="preserve">Caro and </w:t>
+            </w:r>
+            <w:proofErr w:type="spellStart"/>
+            <w:r>
+              <w:rPr>
+                <w:rFonts w:ascii="Arial" w:hAnsi="Arial" w:cs="Arial"/>
+                <w:color w:val="000000"/>
+                <w:sz w:val="22"/>
+                <w:szCs w:val="22"/>
+              </w:rPr>
+              <w:t>O’Doherty</w:t>
+            </w:r>
+            <w:proofErr w:type="spellEnd"/>
+            <w:r>
+              <w:rPr>
+                <w:rFonts w:ascii="Arial" w:hAnsi="Arial" w:cs="Arial"/>
+                <w:color w:val="000000"/>
+                <w:sz w:val="22"/>
+                <w:szCs w:val="22"/>
+              </w:rPr>
+              <w:t>, 1999.</w:t>
             </w:r>
           </w:p>
         </w:tc>
@@ -12475,7 +13167,7 @@
       <w:pPr>
         <w:pStyle w:val="Heading2"/>
       </w:pPr>
-      <w:bookmarkStart w:id="31" w:name="_Toc76974088"/>
+      <w:bookmarkStart w:id="31" w:name="_Toc82705438"/>
       <w:r>
         <w:rPr>
           <w:sz w:val="24"/>
@@ -12498,7 +13190,7 @@
         </w:rPr>
         <w:t xml:space="preserve"> – Important biases that may affect knowledge holders to consider when assessing the uncertainty associated with undocumented knowledge. Adapted from </w:t>
       </w:r>
-      <w:hyperlink r:id="rId55" w:history="1">
+      <w:hyperlink r:id="rId59" w:history="1">
         <w:r>
           <w:rPr>
             <w:rStyle w:val="Hyperlink"/>
@@ -12516,7 +13208,7 @@
         </w:rPr>
         <w:t xml:space="preserve">, </w:t>
       </w:r>
-      <w:hyperlink r:id="rId56" w:history="1">
+      <w:hyperlink r:id="rId60" w:history="1">
         <w:r>
           <w:rPr>
             <w:rStyle w:val="Hyperlink"/>
@@ -12534,7 +13226,7 @@
         </w:rPr>
         <w:t xml:space="preserve">, and </w:t>
       </w:r>
-      <w:hyperlink r:id="rId57" w:history="1">
+      <w:hyperlink r:id="rId61" w:history="1">
         <w:r>
           <w:rPr>
             <w:rStyle w:val="Hyperlink"/>
@@ -14050,7 +14742,7 @@
           <w:szCs w:val="24"/>
         </w:rPr>
       </w:pPr>
-      <w:bookmarkStart w:id="32" w:name="_Toc76974089"/>
+      <w:bookmarkStart w:id="32" w:name="_Toc82705439"/>
       <w:r>
         <w:rPr>
           <w:sz w:val="24"/>
@@ -14087,7 +14779,7 @@
         </w:rPr>
         <w:t xml:space="preserve"> Eight types (motivational domains) of human values and examples from conservation (adapted from </w:t>
       </w:r>
-      <w:hyperlink r:id="rId58" w:history="1">
+      <w:hyperlink r:id="rId62" w:history="1">
         <w:r>
           <w:rPr>
             <w:rStyle w:val="Hyperlink"/>
@@ -14568,7 +15260,23 @@
                 <w:rFonts w:ascii="Arial" w:hAnsi="Arial" w:cs="Arial"/>
                 <w:color w:val="000000"/>
               </w:rPr>
-              <w:t>Positive and active concern for others’ welfare (e.g., altruism, benevolence, kindness). For example, protecting the rights and feelings of particular stakeholders.</w:t>
+              <w:t xml:space="preserve">Positive and active concern for others’ welfare (e.g., altruism, benevolence, kindness). For example, protecting the rights and feelings of </w:t>
+            </w:r>
+            <w:proofErr w:type="gramStart"/>
+            <w:r>
+              <w:rPr>
+                <w:rFonts w:ascii="Arial" w:hAnsi="Arial" w:cs="Arial"/>
+                <w:color w:val="000000"/>
+              </w:rPr>
+              <w:t>particular stakeholders</w:t>
+            </w:r>
+            <w:proofErr w:type="gramEnd"/>
+            <w:r>
+              <w:rPr>
+                <w:rFonts w:ascii="Arial" w:hAnsi="Arial" w:cs="Arial"/>
+                <w:color w:val="000000"/>
+              </w:rPr>
+              <w:t>.</w:t>
             </w:r>
           </w:p>
         </w:tc>
@@ -14757,7 +15465,7 @@
           <w:lang w:eastAsia="en-GB"/>
         </w:rPr>
       </w:pPr>
-      <w:bookmarkStart w:id="33" w:name="_Toc76974090"/>
+      <w:bookmarkStart w:id="33" w:name="_Toc82705440"/>
       <w:r>
         <w:rPr>
           <w:rStyle w:val="Heading2Char"/>
@@ -15014,7 +15722,29 @@
                 <w:szCs w:val="20"/>
                 <w:lang w:eastAsia="en-GB"/>
               </w:rPr>
-              <w:t>An acronym for: Widen frames, Reality test assumptions, Attain detachment, Prepare for failure.</w:t>
+              <w:t xml:space="preserve">An acronym for: Widen frames, Reality test assumptions, </w:t>
+            </w:r>
+            <w:proofErr w:type="gramStart"/>
+            <w:r>
+              <w:rPr>
+                <w:rFonts w:ascii="Arial" w:eastAsia="Times New Roman" w:hAnsi="Arial" w:cs="Arial"/>
+                <w:color w:val="000000"/>
+                <w:sz w:val="20"/>
+                <w:szCs w:val="20"/>
+                <w:lang w:eastAsia="en-GB"/>
+              </w:rPr>
+              <w:t>Attain</w:t>
+            </w:r>
+            <w:proofErr w:type="gramEnd"/>
+            <w:r>
+              <w:rPr>
+                <w:rFonts w:ascii="Arial" w:eastAsia="Times New Roman" w:hAnsi="Arial" w:cs="Arial"/>
+                <w:color w:val="000000"/>
+                <w:sz w:val="20"/>
+                <w:szCs w:val="20"/>
+                <w:lang w:eastAsia="en-GB"/>
+              </w:rPr>
+              <w:t xml:space="preserve"> detachment, Prepare for failure.</w:t>
             </w:r>
           </w:p>
           <w:p>
@@ -15525,7 +16255,29 @@
                 <w:szCs w:val="20"/>
                 <w:lang w:eastAsia="en-GB"/>
               </w:rPr>
-              <w:t>The idea of this technique is to allow each individual to come up with ideas on their own, free from the influence of others. Individuals then get given equal influence in inputting ideas to the wider group, with a moderator ensuring each idea is discussed and voted on democratically.</w:t>
+              <w:t xml:space="preserve">The idea of this technique is to allow </w:t>
+            </w:r>
+            <w:proofErr w:type="gramStart"/>
+            <w:r>
+              <w:rPr>
+                <w:rFonts w:ascii="Arial" w:eastAsia="Times New Roman" w:hAnsi="Arial" w:cs="Arial"/>
+                <w:color w:val="000000"/>
+                <w:sz w:val="20"/>
+                <w:szCs w:val="20"/>
+                <w:lang w:eastAsia="en-GB"/>
+              </w:rPr>
+              <w:t>each individual</w:t>
+            </w:r>
+            <w:proofErr w:type="gramEnd"/>
+            <w:r>
+              <w:rPr>
+                <w:rFonts w:ascii="Arial" w:eastAsia="Times New Roman" w:hAnsi="Arial" w:cs="Arial"/>
+                <w:color w:val="000000"/>
+                <w:sz w:val="20"/>
+                <w:szCs w:val="20"/>
+                <w:lang w:eastAsia="en-GB"/>
+              </w:rPr>
+              <w:t xml:space="preserve"> to come up with ideas on their own, free from the influence of others. Individuals then get given equal influence in inputting ideas to the wider group, with a moderator ensuring each idea is discussed and voted on democratically.</w:t>
             </w:r>
           </w:p>
         </w:tc>
@@ -15589,7 +16341,7 @@
       <w:pPr>
         <w:pStyle w:val="Heading1"/>
       </w:pPr>
-      <w:bookmarkStart w:id="34" w:name="_Toc76974091"/>
+      <w:bookmarkStart w:id="34" w:name="_Toc82705441"/>
       <w:r>
         <w:lastRenderedPageBreak/>
         <w:t>Acknowledgements</w:t>
@@ -15598,10 +16350,34 @@
     </w:p>
     <w:p>
       <w:r>
-        <w:t xml:space="preserve">This tool was created by Dr Alec Christie, University of Cambridge. Thank you to all the practitioners who took part in the co-design of this tool, including (in no particular order): Steve Weeks, Alison Ruyter, Rory Harding, and Paul Tinsley-Marshall from the Kent Wildlife Trust; Tom McPherson from Ingleby Farms (also for giving feedback on the manuscript); the Woodland Trust; Peoples’ Trust for Endangered Species; Jon Flanders and Winifred Frick at Bat Conservation International; David O’Brien at NatureScot; Kathy Wormald at Froglife; the Medway Valley Countryside Partnership; Sheffield &amp; Rotherham Wildlife Trust; Bedfordshire, Buckinghamshire, and Oxfordshire Wildlife Trust; Catherine McNicol at Gloucestershire Wildlife Trust. </w:t>
-      </w:r>
-      <w:r>
-        <w:t>Thanks to an anonymous reviewer and Nick Salafsky for their comments to improve the tool too. Finally, t</w:t>
+        <w:t xml:space="preserve">This tool was created by Dr Alec Christie, University of Cambridge. Thank you to all the practitioners who took part in the co-design of this tool, including (in no particular order): Steve Weeks, Alison Ruyter, Rory Harding, and Paul Tinsley-Marshall from the Kent Wildlife Trust; Tom McPherson from Ingleby Farms (also for giving feedback on the manuscript); the Woodland Trust; Peoples’ Trust for Endangered Species; Jon Flanders and Winifred Frick at Bat Conservation International; David O’Brien at </w:t>
+      </w:r>
+      <w:proofErr w:type="spellStart"/>
+      <w:r>
+        <w:t>NatureScot</w:t>
+      </w:r>
+      <w:proofErr w:type="spellEnd"/>
+      <w:r>
+        <w:t xml:space="preserve">; Kathy Wormald at </w:t>
+      </w:r>
+      <w:proofErr w:type="spellStart"/>
+      <w:r>
+        <w:t>Froglife</w:t>
+      </w:r>
+      <w:proofErr w:type="spellEnd"/>
+      <w:r>
+        <w:t xml:space="preserve">; the Medway Valley Countryside Partnership; Sheffield &amp; Rotherham Wildlife Trust; Bedfordshire, Buckinghamshire, and Oxfordshire Wildlife Trust; Catherine McNicol at Gloucestershire Wildlife Trust. </w:t>
+      </w:r>
+      <w:r>
+        <w:t xml:space="preserve">Thanks to an anonymous reviewer and Nick </w:t>
+      </w:r>
+      <w:proofErr w:type="spellStart"/>
+      <w:r>
+        <w:t>Salafsky</w:t>
+      </w:r>
+      <w:proofErr w:type="spellEnd"/>
+      <w:r>
+        <w:t xml:space="preserve"> for their comments to improve the tool too. Finally, t</w:t>
       </w:r>
       <w:r>
         <w:t>hanks to Harriet Downey, Matthew Grainger, Thomas White, Michael Winter, and William Sutherland for their help in producing the tool.</w:t>
@@ -15611,7 +16387,7 @@
       </w:r>
     </w:p>
     <w:sectPr>
-      <w:headerReference w:type="default" r:id="rId59"/>
+      <w:headerReference w:type="default" r:id="rId63"/>
       <w:pgSz w:w="12242" w:h="15842"/>
       <w:pgMar w:top="1440" w:right="1077" w:bottom="1440" w:left="1077" w:header="720" w:footer="720" w:gutter="0"/>
       <w:cols w:space="708"/>
@@ -16916,6 +17692,50 @@
     <w:unhideWhenUsed/>
     <w:rsid w:val="00F92219"/>
   </w:style>
+  <w:style w:type="paragraph" w:styleId="CommentText">
+    <w:name w:val="annotation text"/>
+    <w:basedOn w:val="Normal"/>
+    <w:link w:val="CommentTextChar"/>
+    <w:uiPriority w:val="99"/>
+    <w:semiHidden/>
+    <w:unhideWhenUsed/>
+    <w:rsid w:val="00567EA1"/>
+    <w:pPr>
+      <w:spacing w:after="0" w:line="240" w:lineRule="auto"/>
+    </w:pPr>
+    <w:rPr>
+      <w:rFonts w:ascii="Arial" w:eastAsia="Arial" w:hAnsi="Arial" w:cs="Arial"/>
+      <w:sz w:val="20"/>
+      <w:szCs w:val="20"/>
+      <w:lang w:eastAsia="en-GB"/>
+    </w:rPr>
+  </w:style>
+  <w:style w:type="character" w:customStyle="1" w:styleId="CommentTextChar">
+    <w:name w:val="Comment Text Char"/>
+    <w:basedOn w:val="DefaultParagraphFont"/>
+    <w:link w:val="CommentText"/>
+    <w:uiPriority w:val="99"/>
+    <w:semiHidden/>
+    <w:rsid w:val="00567EA1"/>
+    <w:rPr>
+      <w:rFonts w:ascii="Arial" w:eastAsia="Arial" w:hAnsi="Arial" w:cs="Arial"/>
+      <w:sz w:val="20"/>
+      <w:szCs w:val="20"/>
+      <w:lang w:eastAsia="en-GB"/>
+    </w:rPr>
+  </w:style>
+  <w:style w:type="character" w:styleId="CommentReference">
+    <w:name w:val="annotation reference"/>
+    <w:basedOn w:val="DefaultParagraphFont"/>
+    <w:uiPriority w:val="99"/>
+    <w:semiHidden/>
+    <w:unhideWhenUsed/>
+    <w:rsid w:val="00567EA1"/>
+    <w:rPr>
+      <w:sz w:val="16"/>
+      <w:szCs w:val="16"/>
+    </w:rPr>
+  </w:style>
 </w:styles>
 </file>
 
@@ -17215,6 +18035,15 @@
 </file>
 
 <file path=customXml/item1.xml><?xml version="1.0" encoding="utf-8"?>
+<?mso-contentType ?>
+<FormTemplates xmlns="http://schemas.microsoft.com/sharepoint/v3/contenttype/forms">
+  <Display>DocumentLibraryForm</Display>
+  <Edit>DocumentLibraryForm</Edit>
+  <New>DocumentLibraryForm</New>
+</FormTemplates>
+</file>
+
+<file path=customXml/item2.xml><?xml version="1.0" encoding="utf-8"?>
 <ct:contentTypeSchema xmlns:ct="http://schemas.microsoft.com/office/2006/metadata/contentType" xmlns:ma="http://schemas.microsoft.com/office/2006/metadata/properties/metaAttributes" ct:_="" ma:_="" ma:contentTypeName="Document" ma:contentTypeID="0x010100845895B1303DBE4AA74A92D358D9EDCB" ma:contentTypeVersion="13" ma:contentTypeDescription="Create a new document." ma:contentTypeScope="" ma:versionID="fddbe135f6ffee560df75508e1692a6c">
   <xsd:schema xmlns:xsd="http://www.w3.org/2001/XMLSchema" xmlns:xs="http://www.w3.org/2001/XMLSchema" xmlns:p="http://schemas.microsoft.com/office/2006/metadata/properties" xmlns:ns3="4c4ce6b2-e112-4ef7-87b2-373d7e38e8c2" xmlns:ns4="45d5ae38-24e2-4988-a60c-e623f9682794" targetNamespace="http://schemas.microsoft.com/office/2006/metadata/properties" ma:root="true" ma:fieldsID="dabe3a5fbdf38b3cd86a3a877c90924e" ns3:_="" ns4:_="">
     <xsd:import namespace="4c4ce6b2-e112-4ef7-87b2-373d7e38e8c2"/>
@@ -17437,26 +18266,25 @@
 </ct:contentTypeSchema>
 </file>
 
-<file path=customXml/item2.xml><?xml version="1.0" encoding="utf-8"?>
-<?mso-contentType ?>
-<FormTemplates xmlns="http://schemas.microsoft.com/sharepoint/v3/contenttype/forms">
-  <Display>DocumentLibraryForm</Display>
-  <Edit>DocumentLibraryForm</Edit>
-  <New>DocumentLibraryForm</New>
-</FormTemplates>
+<file path=customXml/item3.xml><?xml version="1.0" encoding="utf-8"?>
+<b:Sources xmlns:b="http://schemas.openxmlformats.org/officeDocument/2006/bibliography" xmlns="http://schemas.openxmlformats.org/officeDocument/2006/bibliography" SelectedStyle="\APASixthEditionOfficeOnline.xsl" StyleName="APA" Version="6"/>
 </file>
 
-<file path=customXml/item3.xml><?xml version="1.0" encoding="utf-8"?>
+<file path=customXml/item4.xml><?xml version="1.0" encoding="utf-8"?>
 <p:properties xmlns:p="http://schemas.microsoft.com/office/2006/metadata/properties" xmlns:xsi="http://www.w3.org/2001/XMLSchema-instance" xmlns:pc="http://schemas.microsoft.com/office/infopath/2007/PartnerControls">
   <documentManagement/>
 </p:properties>
 </file>
 
-<file path=customXml/item4.xml><?xml version="1.0" encoding="utf-8"?>
-<b:Sources xmlns:b="http://schemas.openxmlformats.org/officeDocument/2006/bibliography" xmlns="http://schemas.openxmlformats.org/officeDocument/2006/bibliography" SelectedStyle="\APASixthEditionOfficeOnline.xsl" StyleName="APA" Version="6"/>
+<file path=customXml/itemProps1.xml><?xml version="1.0" encoding="utf-8"?>
+<ds:datastoreItem xmlns:ds="http://schemas.openxmlformats.org/officeDocument/2006/customXml" ds:itemID="{04A62735-53A8-474A-AB8B-E7031AEF291C}">
+  <ds:schemaRefs>
+    <ds:schemaRef ds:uri="http://schemas.microsoft.com/sharepoint/v3/contenttype/forms"/>
+  </ds:schemaRefs>
+</ds:datastoreItem>
 </file>
 
-<file path=customXml/itemProps1.xml><?xml version="1.0" encoding="utf-8"?>
+<file path=customXml/itemProps2.xml><?xml version="1.0" encoding="utf-8"?>
 <ds:datastoreItem xmlns:ds="http://schemas.openxmlformats.org/officeDocument/2006/customXml" ds:itemID="{57B673D8-CEF7-446E-98C0-F6316910146D}">
   <ds:schemaRefs>
     <ds:schemaRef ds:uri="http://schemas.microsoft.com/office/2006/metadata/contentType"/>
@@ -17475,35 +18303,27 @@
 </ds:datastoreItem>
 </file>
 
-<file path=customXml/itemProps2.xml><?xml version="1.0" encoding="utf-8"?>
-<ds:datastoreItem xmlns:ds="http://schemas.openxmlformats.org/officeDocument/2006/customXml" ds:itemID="{04A62735-53A8-474A-AB8B-E7031AEF291C}">
+<file path=customXml/itemProps3.xml><?xml version="1.0" encoding="utf-8"?>
+<ds:datastoreItem xmlns:ds="http://schemas.openxmlformats.org/officeDocument/2006/customXml" ds:itemID="{AA7DECA4-A2EF-4249-AFE5-D0F47A2B0CAA}">
   <ds:schemaRefs>
-    <ds:schemaRef ds:uri="http://schemas.microsoft.com/sharepoint/v3/contenttype/forms"/>
-  </ds:schemaRefs>
-</ds:datastoreItem>
-</file>
-
-<file path=customXml/itemProps3.xml><?xml version="1.0" encoding="utf-8"?>
-<ds:datastoreItem xmlns:ds="http://schemas.openxmlformats.org/officeDocument/2006/customXml" ds:itemID="{A1DF0384-FED5-485C-B338-0715EFED9F4A}">
-  <ds:schemaRefs>
-    <ds:schemaRef ds:uri="4c4ce6b2-e112-4ef7-87b2-373d7e38e8c2"/>
-    <ds:schemaRef ds:uri="http://purl.org/dc/elements/1.1/"/>
-    <ds:schemaRef ds:uri="http://purl.org/dc/terms/"/>
-    <ds:schemaRef ds:uri="http://schemas.openxmlformats.org/package/2006/metadata/core-properties"/>
-    <ds:schemaRef ds:uri="http://purl.org/dc/dcmitype/"/>
-    <ds:schemaRef ds:uri="http://schemas.microsoft.com/office/infopath/2007/PartnerControls"/>
-    <ds:schemaRef ds:uri="http://schemas.microsoft.com/office/2006/documentManagement/types"/>
-    <ds:schemaRef ds:uri="http://schemas.microsoft.com/office/2006/metadata/properties"/>
-    <ds:schemaRef ds:uri="45d5ae38-24e2-4988-a60c-e623f9682794"/>
-    <ds:schemaRef ds:uri="http://www.w3.org/XML/1998/namespace"/>
+    <ds:schemaRef ds:uri="http://schemas.openxmlformats.org/officeDocument/2006/bibliography"/>
   </ds:schemaRefs>
 </ds:datastoreItem>
 </file>
 
 <file path=customXml/itemProps4.xml><?xml version="1.0" encoding="utf-8"?>
-<ds:datastoreItem xmlns:ds="http://schemas.openxmlformats.org/officeDocument/2006/customXml" ds:itemID="{AA7DECA4-A2EF-4249-AFE5-D0F47A2B0CAA}">
+<ds:datastoreItem xmlns:ds="http://schemas.openxmlformats.org/officeDocument/2006/customXml" ds:itemID="{A1DF0384-FED5-485C-B338-0715EFED9F4A}">
   <ds:schemaRefs>
-    <ds:schemaRef ds:uri="http://schemas.openxmlformats.org/officeDocument/2006/bibliography"/>
+    <ds:schemaRef ds:uri="http://purl.org/dc/elements/1.1/"/>
+    <ds:schemaRef ds:uri="http://schemas.microsoft.com/office/2006/metadata/properties"/>
+    <ds:schemaRef ds:uri="4c4ce6b2-e112-4ef7-87b2-373d7e38e8c2"/>
+    <ds:schemaRef ds:uri="45d5ae38-24e2-4988-a60c-e623f9682794"/>
+    <ds:schemaRef ds:uri="http://purl.org/dc/terms/"/>
+    <ds:schemaRef ds:uri="http://schemas.openxmlformats.org/package/2006/metadata/core-properties"/>
+    <ds:schemaRef ds:uri="http://schemas.microsoft.com/office/2006/documentManagement/types"/>
+    <ds:schemaRef ds:uri="http://schemas.microsoft.com/office/infopath/2007/PartnerControls"/>
+    <ds:schemaRef ds:uri="http://www.w3.org/XML/1998/namespace"/>
+    <ds:schemaRef ds:uri="http://purl.org/dc/dcmitype/"/>
   </ds:schemaRefs>
 </ds:datastoreItem>
 </file>
</xml_diff>